<commit_message>
Anexo manual de juego
</commit_message>
<xml_diff>
--- a/MEMORIA/MemoriaTFG_Jorge_Apellaniz.docx
+++ b/MEMORIA/MemoriaTFG_Jorge_Apellaniz.docx
@@ -6973,8 +6973,6 @@
         </w:numPr>
       </w:pPr>
       <w:bookmarkStart w:id="3" w:name="_Toc17540231"/>
-      <w:bookmarkStart w:id="4" w:name="_GoBack"/>
-      <w:bookmarkEnd w:id="4"/>
       <w:r>
         <w:lastRenderedPageBreak/>
         <w:t>INTRODUCCIÓN</w:t>
@@ -7125,11 +7123,11 @@
           <w:tab w:val="left" w:pos="2459"/>
         </w:tabs>
       </w:pPr>
-      <w:bookmarkStart w:id="5" w:name="_Toc17540232"/>
+      <w:bookmarkStart w:id="4" w:name="_Toc17540232"/>
       <w:r>
         <w:t>1.1. MOTIVACIÓN</w:t>
       </w:r>
-      <w:bookmarkEnd w:id="5"/>
+      <w:bookmarkEnd w:id="4"/>
       <w:r>
         <w:tab/>
       </w:r>
@@ -7218,11 +7216,11 @@
       <w:pPr>
         <w:pStyle w:val="Ttulo2"/>
       </w:pPr>
-      <w:bookmarkStart w:id="6" w:name="_Toc17540233"/>
+      <w:bookmarkStart w:id="5" w:name="_Toc17540233"/>
       <w:r>
         <w:t>1.2. CONTENIDO DE LA MEMORIA</w:t>
       </w:r>
-      <w:bookmarkEnd w:id="6"/>
+      <w:bookmarkEnd w:id="5"/>
     </w:p>
     <w:p>
       <w:r>
@@ -7278,69 +7276,69 @@
       <w:pPr>
         <w:pStyle w:val="Ttulo3"/>
       </w:pPr>
-      <w:bookmarkStart w:id="7" w:name="_Toc17540234"/>
+      <w:bookmarkStart w:id="6" w:name="_Toc17540234"/>
       <w:r>
         <w:t>1.2.1 DESCRIPCIÓN DEL PROYECTO</w:t>
       </w:r>
+      <w:bookmarkEnd w:id="6"/>
+    </w:p>
+    <w:p>
+      <w:r>
+        <w:t xml:space="preserve">1. Introducción </w:t>
+      </w:r>
+    </w:p>
+    <w:p>
+      <w:r>
+        <w:t xml:space="preserve">2. Objetivos del proyecto </w:t>
+      </w:r>
+    </w:p>
+    <w:p>
+      <w:r>
+        <w:t xml:space="preserve">3. Conceptos teóricos </w:t>
+      </w:r>
+    </w:p>
+    <w:p>
+      <w:r>
+        <w:t xml:space="preserve">4. </w:t>
+      </w:r>
+      <w:r>
+        <w:t>H</w:t>
+      </w:r>
+      <w:r>
+        <w:t xml:space="preserve">erramientas </w:t>
+      </w:r>
+    </w:p>
+    <w:p>
+      <w:r>
+        <w:t>5. Aspectos relevantes del desarrollo</w:t>
+      </w:r>
+    </w:p>
+    <w:p>
+      <w:r>
+        <w:t xml:space="preserve">6. </w:t>
+      </w:r>
+      <w:r>
+        <w:t>Problemas encontrados</w:t>
+      </w:r>
+      <w:r>
+        <w:t xml:space="preserve"> </w:t>
+      </w:r>
+    </w:p>
+    <w:p>
+      <w:r>
+        <w:t>7. Conclusiones</w:t>
+      </w:r>
+    </w:p>
+    <w:p/>
+    <w:p>
+      <w:pPr>
+        <w:pStyle w:val="Ttulo3"/>
+      </w:pPr>
+      <w:bookmarkStart w:id="7" w:name="_Toc17540235"/>
+      <w:r>
+        <w:t>1.2.2 DOCUMENTACIÓN TÉCNICA</w:t>
+      </w:r>
       <w:bookmarkEnd w:id="7"/>
-    </w:p>
-    <w:p>
-      <w:r>
-        <w:t xml:space="preserve">1. Introducción </w:t>
-      </w:r>
-    </w:p>
-    <w:p>
-      <w:r>
-        <w:t xml:space="preserve">2. Objetivos del proyecto </w:t>
-      </w:r>
-    </w:p>
-    <w:p>
-      <w:r>
-        <w:t xml:space="preserve">3. Conceptos teóricos </w:t>
-      </w:r>
-    </w:p>
-    <w:p>
-      <w:r>
-        <w:t xml:space="preserve">4. </w:t>
-      </w:r>
-      <w:r>
-        <w:t>H</w:t>
-      </w:r>
-      <w:r>
-        <w:t xml:space="preserve">erramientas </w:t>
-      </w:r>
-    </w:p>
-    <w:p>
-      <w:r>
-        <w:t>5. Aspectos relevantes del desarrollo</w:t>
-      </w:r>
-    </w:p>
-    <w:p>
-      <w:r>
-        <w:t xml:space="preserve">6. </w:t>
-      </w:r>
-      <w:r>
-        <w:t>Problemas encontrados</w:t>
-      </w:r>
-      <w:r>
-        <w:t xml:space="preserve"> </w:t>
-      </w:r>
-    </w:p>
-    <w:p>
-      <w:r>
-        <w:t>7. Conclusiones</w:t>
-      </w:r>
-    </w:p>
-    <w:p/>
-    <w:p>
-      <w:pPr>
-        <w:pStyle w:val="Ttulo3"/>
-      </w:pPr>
-      <w:bookmarkStart w:id="8" w:name="_Toc17540235"/>
-      <w:r>
-        <w:t>1.2.2 DOCUMENTACIÓN TÉCNICA</w:t>
-      </w:r>
-      <w:bookmarkEnd w:id="8"/>
     </w:p>
     <w:p>
       <w:pPr>
@@ -7354,6 +7352,29 @@
         <w:t>Anexo I – Documento de diseño de videojuego o GDD. Documento en el que se describe con detalle el videojuego.</w:t>
       </w:r>
     </w:p>
+    <w:p>
+      <w:pPr>
+        <w:pStyle w:val="Prrafodelista"/>
+        <w:numPr>
+          <w:ilvl w:val="0"/>
+          <w:numId w:val="3"/>
+        </w:numPr>
+      </w:pPr>
+      <w:r>
+        <w:t xml:space="preserve">Anexo II </w:t>
+      </w:r>
+      <w:r>
+        <w:t>–</w:t>
+      </w:r>
+      <w:r>
+        <w:t xml:space="preserve"> </w:t>
+      </w:r>
+      <w:r>
+        <w:t>Documento de Manual de juego. Documento en el que se describen todos los pasos que debe seguir el usuario para jugar.</w:t>
+      </w:r>
+      <w:bookmarkStart w:id="8" w:name="_GoBack"/>
+      <w:bookmarkEnd w:id="8"/>
+    </w:p>
     <w:p/>
     <w:p>
       <w:pPr>
@@ -7396,6 +7417,7 @@
           <w:rFonts w:cs="Times New Roman"/>
           <w:szCs w:val="24"/>
         </w:rPr>
+        <w:lastRenderedPageBreak/>
         <w:t xml:space="preserve">Para la justificación de estas competencias se realiza un videojuego en 2D con una herramienta llamada “Unity3D”, </w:t>
       </w:r>
       <w:r>
@@ -7418,7 +7440,6 @@
           <w:rFonts w:cs="Times New Roman"/>
           <w:szCs w:val="24"/>
         </w:rPr>
-        <w:lastRenderedPageBreak/>
         <w:t>El objetivo principal es la creación de un entretenimiento para un amplio rango de personas y poder satisfacerlas. A nivel personal, el objetivo es adquirir una serie de conocimientos que puedan abrirme puertas al mundo laboral en el desarrollo de videojuegos</w:t>
       </w:r>
       <w:r>
@@ -7694,6 +7715,7 @@
           <w:b/>
           <w:szCs w:val="24"/>
         </w:rPr>
+        <w:lastRenderedPageBreak/>
         <w:t>Programación de las funcionalidades y la lógica de juego</w:t>
       </w:r>
       <w:r>
@@ -7717,7 +7739,6 @@
           <w:rFonts w:cs="Times New Roman"/>
           <w:szCs w:val="24"/>
         </w:rPr>
-        <w:lastRenderedPageBreak/>
         <w:t>Como objetivos a más largo plazo, y a modo de mejorar la aplicación en futuras versiones se buscarán los siguientes objetivos:</w:t>
       </w:r>
     </w:p>
@@ -8018,7 +8039,6 @@
       </w:pPr>
       <w:bookmarkStart w:id="14" w:name="_Toc17540241"/>
       <w:r>
-        <w:lastRenderedPageBreak/>
         <w:t>INICIALIZACIÓN</w:t>
       </w:r>
       <w:bookmarkEnd w:id="14"/>
@@ -8272,27 +8292,14 @@
       <w:r>
         <w:t xml:space="preserve">Figura </w:t>
       </w:r>
-      <w:r>
-        <w:fldChar w:fldCharType="begin"/>
-      </w:r>
-      <w:r>
-        <w:instrText xml:space="preserve"> SEQ Figura \* ARABIC </w:instrText>
-      </w:r>
-      <w:r>
-        <w:fldChar w:fldCharType="separate"/>
-      </w:r>
-      <w:r>
-        <w:rPr>
-          <w:noProof/>
-        </w:rPr>
-        <w:t>1</w:t>
-      </w:r>
-      <w:r>
-        <w:rPr>
-          <w:noProof/>
-        </w:rPr>
-        <w:fldChar w:fldCharType="end"/>
-      </w:r>
+      <w:fldSimple w:instr=" SEQ Figura \* ARABIC ">
+        <w:r>
+          <w:rPr>
+            <w:noProof/>
+          </w:rPr>
+          <w:t>1</w:t>
+        </w:r>
+      </w:fldSimple>
       <w:r>
         <w:t>. Primer tramo del ciclo de vida</w:t>
       </w:r>
@@ -8904,27 +8911,14 @@
       <w:r>
         <w:t xml:space="preserve">Figura </w:t>
       </w:r>
-      <w:r>
-        <w:fldChar w:fldCharType="begin"/>
-      </w:r>
-      <w:r>
-        <w:instrText xml:space="preserve"> SEQ Figura \* ARABIC </w:instrText>
-      </w:r>
-      <w:r>
-        <w:fldChar w:fldCharType="separate"/>
-      </w:r>
-      <w:r>
-        <w:rPr>
-          <w:noProof/>
-        </w:rPr>
-        <w:t>2</w:t>
-      </w:r>
-      <w:r>
-        <w:rPr>
-          <w:noProof/>
-        </w:rPr>
-        <w:fldChar w:fldCharType="end"/>
-      </w:r>
+      <w:fldSimple w:instr=" SEQ Figura \* ARABIC ">
+        <w:r>
+          <w:rPr>
+            <w:noProof/>
+          </w:rPr>
+          <w:t>2</w:t>
+        </w:r>
+      </w:fldSimple>
       <w:r>
         <w:t>. Segundo tramo de ciclo de vida</w:t>
       </w:r>
@@ -9442,27 +9436,14 @@
       <w:r>
         <w:t xml:space="preserve">Figura </w:t>
       </w:r>
-      <w:r>
-        <w:fldChar w:fldCharType="begin"/>
-      </w:r>
-      <w:r>
-        <w:instrText xml:space="preserve"> SEQ Figura \* ARABIC </w:instrText>
-      </w:r>
-      <w:r>
-        <w:fldChar w:fldCharType="separate"/>
-      </w:r>
-      <w:r>
-        <w:rPr>
-          <w:noProof/>
-        </w:rPr>
-        <w:t>3</w:t>
-      </w:r>
-      <w:r>
-        <w:rPr>
-          <w:noProof/>
-        </w:rPr>
-        <w:fldChar w:fldCharType="end"/>
-      </w:r>
+      <w:fldSimple w:instr=" SEQ Figura \* ARABIC ">
+        <w:r>
+          <w:rPr>
+            <w:noProof/>
+          </w:rPr>
+          <w:t>3</w:t>
+        </w:r>
+      </w:fldSimple>
       <w:r>
         <w:t>. Tercer tramo de</w:t>
       </w:r>
@@ -9676,27 +9657,14 @@
       <w:r>
         <w:t xml:space="preserve">Figura </w:t>
       </w:r>
-      <w:r>
-        <w:fldChar w:fldCharType="begin"/>
-      </w:r>
-      <w:r>
-        <w:instrText xml:space="preserve"> SEQ Figura \* ARABIC </w:instrText>
-      </w:r>
-      <w:r>
-        <w:fldChar w:fldCharType="separate"/>
-      </w:r>
-      <w:r>
-        <w:rPr>
-          <w:noProof/>
-        </w:rPr>
-        <w:t>4</w:t>
-      </w:r>
-      <w:r>
-        <w:rPr>
-          <w:noProof/>
-        </w:rPr>
-        <w:fldChar w:fldCharType="end"/>
-      </w:r>
+      <w:fldSimple w:instr=" SEQ Figura \* ARABIC ">
+        <w:r>
+          <w:rPr>
+            <w:noProof/>
+          </w:rPr>
+          <w:t>4</w:t>
+        </w:r>
+      </w:fldSimple>
       <w:r>
         <w:t>. Diagrama de estados de las animaciones del jugador en Unity</w:t>
       </w:r>
@@ -9771,30 +9739,14 @@
       <w:r>
         <w:t xml:space="preserve">Figura </w:t>
       </w:r>
-      <w:r>
-        <w:fldChar w:fldCharType="begin"/>
-      </w:r>
-      <w:r>
-        <w:instrText xml:space="preserve"> SEQ </w:instrText>
-      </w:r>
-      <w:r>
-        <w:instrText xml:space="preserve">Figura \* ARABIC </w:instrText>
-      </w:r>
-      <w:r>
-        <w:fldChar w:fldCharType="separate"/>
-      </w:r>
-      <w:r>
-        <w:rPr>
-          <w:noProof/>
-        </w:rPr>
-        <w:t>5</w:t>
-      </w:r>
-      <w:r>
-        <w:rPr>
-          <w:noProof/>
-        </w:rPr>
-        <w:fldChar w:fldCharType="end"/>
-      </w:r>
+      <w:fldSimple w:instr=" SEQ Figura \* ARABIC ">
+        <w:r>
+          <w:rPr>
+            <w:noProof/>
+          </w:rPr>
+          <w:t>5</w:t>
+        </w:r>
+      </w:fldSimple>
       <w:r>
         <w:t>. Parámetros de las animaciones</w:t>
       </w:r>
@@ -9860,27 +9812,14 @@
       <w:r>
         <w:t xml:space="preserve">Figura </w:t>
       </w:r>
-      <w:r>
-        <w:fldChar w:fldCharType="begin"/>
-      </w:r>
-      <w:r>
-        <w:instrText xml:space="preserve"> SEQ Figura \* ARABIC </w:instrText>
-      </w:r>
-      <w:r>
-        <w:fldChar w:fldCharType="separate"/>
-      </w:r>
-      <w:r>
-        <w:rPr>
-          <w:noProof/>
-        </w:rPr>
-        <w:t>6</w:t>
-      </w:r>
-      <w:r>
-        <w:rPr>
-          <w:noProof/>
-        </w:rPr>
-        <w:fldChar w:fldCharType="end"/>
-      </w:r>
+      <w:fldSimple w:instr=" SEQ Figura \* ARABIC ">
+        <w:r>
+          <w:rPr>
+            <w:noProof/>
+          </w:rPr>
+          <w:t>6</w:t>
+        </w:r>
+      </w:fldSimple>
       <w:r>
         <w:t>. Transición entre personaje parado y caminando hacia la izquierda</w:t>
       </w:r>
@@ -9947,27 +9886,14 @@
       <w:r>
         <w:t xml:space="preserve">Figura </w:t>
       </w:r>
-      <w:r>
-        <w:fldChar w:fldCharType="begin"/>
-      </w:r>
-      <w:r>
-        <w:instrText xml:space="preserve"> SEQ Figura \* ARABIC </w:instrText>
-      </w:r>
-      <w:r>
-        <w:fldChar w:fldCharType="separate"/>
-      </w:r>
-      <w:r>
-        <w:rPr>
-          <w:noProof/>
-        </w:rPr>
-        <w:t>7</w:t>
-      </w:r>
-      <w:r>
-        <w:rPr>
-          <w:noProof/>
-        </w:rPr>
-        <w:fldChar w:fldCharType="end"/>
-      </w:r>
+      <w:fldSimple w:instr=" SEQ Figura \* ARABIC ">
+        <w:r>
+          <w:rPr>
+            <w:noProof/>
+          </w:rPr>
+          <w:t>7</w:t>
+        </w:r>
+      </w:fldSimple>
       <w:r>
         <w:t>. Condiciones de la transición</w:t>
       </w:r>
@@ -10038,27 +9964,14 @@
       <w:r>
         <w:t xml:space="preserve">Figura </w:t>
       </w:r>
-      <w:r>
-        <w:fldChar w:fldCharType="begin"/>
-      </w:r>
-      <w:r>
-        <w:instrText xml:space="preserve"> SEQ Figura \* ARABIC </w:instrText>
-      </w:r>
-      <w:r>
-        <w:fldChar w:fldCharType="separate"/>
-      </w:r>
-      <w:r>
-        <w:rPr>
-          <w:noProof/>
-        </w:rPr>
-        <w:t>8</w:t>
-      </w:r>
-      <w:r>
-        <w:rPr>
-          <w:noProof/>
-        </w:rPr>
-        <w:fldChar w:fldCharType="end"/>
-      </w:r>
+      <w:fldSimple w:instr=" SEQ Figura \* ARABIC ">
+        <w:r>
+          <w:rPr>
+            <w:noProof/>
+          </w:rPr>
+          <w:t>8</w:t>
+        </w:r>
+      </w:fldSimple>
       <w:r>
         <w:t>. Fragmento de código correspondiente a dicho ejemplo</w:t>
       </w:r>
@@ -10669,27 +10582,14 @@
       <w:r>
         <w:t xml:space="preserve">Figura </w:t>
       </w:r>
-      <w:r>
-        <w:fldChar w:fldCharType="begin"/>
-      </w:r>
-      <w:r>
-        <w:instrText xml:space="preserve"> SEQ Figura \* ARABIC </w:instrText>
-      </w:r>
-      <w:r>
-        <w:fldChar w:fldCharType="separate"/>
-      </w:r>
-      <w:r>
-        <w:rPr>
-          <w:noProof/>
-        </w:rPr>
-        <w:t>9</w:t>
-      </w:r>
-      <w:r>
-        <w:rPr>
-          <w:noProof/>
-        </w:rPr>
-        <w:fldChar w:fldCharType="end"/>
-      </w:r>
+      <w:fldSimple w:instr=" SEQ Figura \* ARABIC ">
+        <w:r>
+          <w:rPr>
+            <w:noProof/>
+          </w:rPr>
+          <w:t>9</w:t>
+        </w:r>
+      </w:fldSimple>
       <w:r>
         <w:t>. Diagrama de migración de la herramienta UNET</w:t>
       </w:r>
@@ -10778,30 +10678,14 @@
       <w:r>
         <w:t xml:space="preserve">Figura </w:t>
       </w:r>
-      <w:r>
-        <w:fldChar w:fldCharType="begin"/>
-      </w:r>
-      <w:r>
-        <w:instrText xml:space="preserve"> SEQ </w:instrText>
-      </w:r>
-      <w:r>
-        <w:instrText xml:space="preserve">Figura \* ARABIC </w:instrText>
-      </w:r>
-      <w:r>
-        <w:fldChar w:fldCharType="separate"/>
-      </w:r>
-      <w:r>
-        <w:rPr>
-          <w:noProof/>
-        </w:rPr>
-        <w:t>10</w:t>
-      </w:r>
-      <w:r>
-        <w:rPr>
-          <w:noProof/>
-        </w:rPr>
-        <w:fldChar w:fldCharType="end"/>
-      </w:r>
+      <w:fldSimple w:instr=" SEQ Figura \* ARABIC ">
+        <w:r>
+          <w:rPr>
+            <w:noProof/>
+          </w:rPr>
+          <w:t>10</w:t>
+        </w:r>
+      </w:fldSimple>
       <w:r>
         <w:t>. Componente Manager UNET</w:t>
       </w:r>
@@ -11001,27 +10885,14 @@
       <w:r>
         <w:t xml:space="preserve">Figura </w:t>
       </w:r>
-      <w:r>
-        <w:fldChar w:fldCharType="begin"/>
-      </w:r>
-      <w:r>
-        <w:instrText xml:space="preserve"> SEQ Figura \* ARABIC </w:instrText>
-      </w:r>
-      <w:r>
-        <w:fldChar w:fldCharType="separate"/>
-      </w:r>
-      <w:r>
-        <w:rPr>
-          <w:noProof/>
-        </w:rPr>
-        <w:t>11</w:t>
-      </w:r>
-      <w:r>
-        <w:rPr>
-          <w:noProof/>
-        </w:rPr>
-        <w:fldChar w:fldCharType="end"/>
-      </w:r>
+      <w:fldSimple w:instr=" SEQ Figura \* ARABIC ">
+        <w:r>
+          <w:rPr>
+            <w:noProof/>
+          </w:rPr>
+          <w:t>11</w:t>
+        </w:r>
+      </w:fldSimple>
       <w:r>
         <w:t xml:space="preserve">. Componente </w:t>
       </w:r>
@@ -11148,27 +11019,14 @@
       <w:r>
         <w:t xml:space="preserve">Figura </w:t>
       </w:r>
-      <w:r>
-        <w:fldChar w:fldCharType="begin"/>
-      </w:r>
-      <w:r>
-        <w:instrText xml:space="preserve"> SEQ Figura \* ARABIC </w:instrText>
-      </w:r>
-      <w:r>
-        <w:fldChar w:fldCharType="separate"/>
-      </w:r>
-      <w:r>
-        <w:rPr>
-          <w:noProof/>
-        </w:rPr>
-        <w:t>12</w:t>
-      </w:r>
-      <w:r>
-        <w:rPr>
-          <w:noProof/>
-        </w:rPr>
-        <w:fldChar w:fldCharType="end"/>
-      </w:r>
+      <w:fldSimple w:instr=" SEQ Figura \* ARABIC ">
+        <w:r>
+          <w:rPr>
+            <w:noProof/>
+          </w:rPr>
+          <w:t>12</w:t>
+        </w:r>
+      </w:fldSimple>
       <w:r>
         <w:t xml:space="preserve">. Network </w:t>
       </w:r>
@@ -11235,27 +11093,14 @@
       <w:r>
         <w:t xml:space="preserve">Figura </w:t>
       </w:r>
-      <w:r>
-        <w:fldChar w:fldCharType="begin"/>
-      </w:r>
-      <w:r>
-        <w:instrText xml:space="preserve"> SEQ Figura \* ARABIC </w:instrText>
-      </w:r>
-      <w:r>
-        <w:fldChar w:fldCharType="separate"/>
-      </w:r>
-      <w:r>
-        <w:rPr>
-          <w:noProof/>
-        </w:rPr>
-        <w:t>13</w:t>
-      </w:r>
-      <w:r>
-        <w:rPr>
-          <w:noProof/>
-        </w:rPr>
-        <w:fldChar w:fldCharType="end"/>
-      </w:r>
+      <w:fldSimple w:instr=" SEQ Figura \* ARABIC ">
+        <w:r>
+          <w:rPr>
+            <w:noProof/>
+          </w:rPr>
+          <w:t>13</w:t>
+        </w:r>
+      </w:fldSimple>
       <w:r>
         <w:t xml:space="preserve">. Network </w:t>
       </w:r>
@@ -11395,27 +11240,14 @@
       <w:r>
         <w:t xml:space="preserve">Figura </w:t>
       </w:r>
-      <w:r>
-        <w:fldChar w:fldCharType="begin"/>
-      </w:r>
-      <w:r>
-        <w:instrText xml:space="preserve"> SEQ Figura \* ARABIC </w:instrText>
-      </w:r>
-      <w:r>
-        <w:fldChar w:fldCharType="separate"/>
-      </w:r>
-      <w:r>
-        <w:rPr>
-          <w:noProof/>
-        </w:rPr>
-        <w:t>14</w:t>
-      </w:r>
-      <w:r>
-        <w:rPr>
-          <w:noProof/>
-        </w:rPr>
-        <w:fldChar w:fldCharType="end"/>
-      </w:r>
+      <w:fldSimple w:instr=" SEQ Figura \* ARABIC ">
+        <w:r>
+          <w:rPr>
+            <w:noProof/>
+          </w:rPr>
+          <w:t>14</w:t>
+        </w:r>
+      </w:fldSimple>
       <w:r>
         <w:t xml:space="preserve">. Distribución </w:t>
       </w:r>
@@ -11866,27 +11698,14 @@
       <w:r>
         <w:t xml:space="preserve">Figura </w:t>
       </w:r>
-      <w:r>
-        <w:fldChar w:fldCharType="begin"/>
-      </w:r>
-      <w:r>
-        <w:instrText xml:space="preserve"> SEQ Figura \* ARABIC </w:instrText>
-      </w:r>
-      <w:r>
-        <w:fldChar w:fldCharType="separate"/>
-      </w:r>
-      <w:r>
-        <w:rPr>
-          <w:noProof/>
-        </w:rPr>
-        <w:t>15</w:t>
-      </w:r>
-      <w:r>
-        <w:rPr>
-          <w:noProof/>
-        </w:rPr>
-        <w:fldChar w:fldCharType="end"/>
-      </w:r>
+      <w:fldSimple w:instr=" SEQ Figura \* ARABIC ">
+        <w:r>
+          <w:rPr>
+            <w:noProof/>
+          </w:rPr>
+          <w:t>15</w:t>
+        </w:r>
+      </w:fldSimple>
       <w:r>
         <w:t>. Estructura del funcionamiento de Unity</w:t>
       </w:r>
@@ -12090,27 +11909,14 @@
       <w:r>
         <w:t xml:space="preserve">Figura </w:t>
       </w:r>
-      <w:r>
-        <w:fldChar w:fldCharType="begin"/>
-      </w:r>
-      <w:r>
-        <w:instrText xml:space="preserve"> SEQ Figura \* ARABIC </w:instrText>
-      </w:r>
-      <w:r>
-        <w:fldChar w:fldCharType="separate"/>
-      </w:r>
-      <w:r>
-        <w:rPr>
-          <w:noProof/>
-        </w:rPr>
-        <w:t>16</w:t>
-      </w:r>
-      <w:r>
-        <w:rPr>
-          <w:noProof/>
-        </w:rPr>
-        <w:fldChar w:fldCharType="end"/>
-      </w:r>
+      <w:fldSimple w:instr=" SEQ Figura \* ARABIC ">
+        <w:r>
+          <w:rPr>
+            <w:noProof/>
+          </w:rPr>
+          <w:t>16</w:t>
+        </w:r>
+      </w:fldSimple>
       <w:r>
         <w:t xml:space="preserve">. Free </w:t>
       </w:r>
@@ -12392,27 +12198,14 @@
       <w:r>
         <w:t xml:space="preserve">Figura </w:t>
       </w:r>
-      <w:r>
-        <w:fldChar w:fldCharType="begin"/>
-      </w:r>
-      <w:r>
-        <w:instrText xml:space="preserve"> SEQ Figura \* ARABIC </w:instrText>
-      </w:r>
-      <w:r>
-        <w:fldChar w:fldCharType="separate"/>
-      </w:r>
-      <w:r>
-        <w:rPr>
-          <w:noProof/>
-        </w:rPr>
-        <w:t>17</w:t>
-      </w:r>
-      <w:r>
-        <w:rPr>
-          <w:noProof/>
-        </w:rPr>
-        <w:fldChar w:fldCharType="end"/>
-      </w:r>
+      <w:fldSimple w:instr=" SEQ Figura \* ARABIC ">
+        <w:r>
+          <w:rPr>
+            <w:noProof/>
+          </w:rPr>
+          <w:t>17</w:t>
+        </w:r>
+      </w:fldSimple>
       <w:r>
         <w:t>. Ciclo de vida del software</w:t>
       </w:r>
@@ -12477,27 +12270,14 @@
         <w:lastRenderedPageBreak/>
         <w:t xml:space="preserve">Tabla </w:t>
       </w:r>
-      <w:r>
-        <w:fldChar w:fldCharType="begin"/>
-      </w:r>
-      <w:r>
-        <w:instrText xml:space="preserve"> SEQ Tabla \* ARABIC </w:instrText>
-      </w:r>
-      <w:r>
-        <w:fldChar w:fldCharType="separate"/>
-      </w:r>
-      <w:r>
-        <w:rPr>
-          <w:noProof/>
-        </w:rPr>
-        <w:t>1</w:t>
-      </w:r>
-      <w:r>
-        <w:rPr>
-          <w:noProof/>
-        </w:rPr>
-        <w:fldChar w:fldCharType="end"/>
-      </w:r>
+      <w:fldSimple w:instr=" SEQ Tabla \* ARABIC ">
+        <w:r>
+          <w:rPr>
+            <w:noProof/>
+          </w:rPr>
+          <w:t>1</w:t>
+        </w:r>
+      </w:fldSimple>
       <w:r>
         <w:t>. Ventajas e inconvenientes del modelo iterativo e incremental</w:t>
       </w:r>
@@ -12824,27 +12604,14 @@
       <w:r>
         <w:t xml:space="preserve">Figura </w:t>
       </w:r>
-      <w:r>
-        <w:fldChar w:fldCharType="begin"/>
-      </w:r>
-      <w:r>
-        <w:instrText xml:space="preserve"> SEQ Figura \* ARABIC </w:instrText>
-      </w:r>
-      <w:r>
-        <w:fldChar w:fldCharType="separate"/>
-      </w:r>
-      <w:r>
-        <w:rPr>
-          <w:noProof/>
-        </w:rPr>
-        <w:t>18</w:t>
-      </w:r>
-      <w:r>
-        <w:rPr>
-          <w:noProof/>
-        </w:rPr>
-        <w:fldChar w:fldCharType="end"/>
-      </w:r>
+      <w:fldSimple w:instr=" SEQ Figura \* ARABIC ">
+        <w:r>
+          <w:rPr>
+            <w:noProof/>
+          </w:rPr>
+          <w:t>18</w:t>
+        </w:r>
+      </w:fldSimple>
       <w:r>
         <w:t>. Funcionamiento gráfico del Modelo Iterativo e Incremental</w:t>
       </w:r>
@@ -13457,27 +13224,14 @@
       <w:r>
         <w:t xml:space="preserve">Figura </w:t>
       </w:r>
-      <w:r>
-        <w:fldChar w:fldCharType="begin"/>
-      </w:r>
-      <w:r>
-        <w:instrText xml:space="preserve"> SEQ Figura \* ARABIC </w:instrText>
-      </w:r>
-      <w:r>
-        <w:fldChar w:fldCharType="separate"/>
-      </w:r>
-      <w:r>
-        <w:rPr>
-          <w:noProof/>
-        </w:rPr>
-        <w:t>19</w:t>
-      </w:r>
-      <w:r>
-        <w:rPr>
-          <w:noProof/>
-        </w:rPr>
-        <w:fldChar w:fldCharType="end"/>
-      </w:r>
+      <w:fldSimple w:instr=" SEQ Figura \* ARABIC ">
+        <w:r>
+          <w:rPr>
+            <w:noProof/>
+          </w:rPr>
+          <w:t>19</w:t>
+        </w:r>
+      </w:fldSimple>
       <w:r>
         <w:t xml:space="preserve">. Distribución de los </w:t>
       </w:r>
@@ -13882,27 +13636,14 @@
       <w:r>
         <w:t xml:space="preserve">Figura </w:t>
       </w:r>
-      <w:r>
-        <w:fldChar w:fldCharType="begin"/>
-      </w:r>
-      <w:r>
-        <w:instrText xml:space="preserve"> SEQ Figura \* ARABIC </w:instrText>
-      </w:r>
-      <w:r>
-        <w:fldChar w:fldCharType="separate"/>
-      </w:r>
-      <w:r>
-        <w:rPr>
-          <w:noProof/>
-        </w:rPr>
-        <w:t>20</w:t>
-      </w:r>
-      <w:r>
-        <w:rPr>
-          <w:noProof/>
-        </w:rPr>
-        <w:fldChar w:fldCharType="end"/>
-      </w:r>
+      <w:fldSimple w:instr=" SEQ Figura \* ARABIC ">
+        <w:r>
+          <w:rPr>
+            <w:noProof/>
+          </w:rPr>
+          <w:t>20</w:t>
+        </w:r>
+      </w:fldSimple>
       <w:r>
         <w:t>. Árbol de scripts del proyecto.</w:t>
       </w:r>
@@ -13993,30 +13734,14 @@
       <w:r>
         <w:t xml:space="preserve">Figura </w:t>
       </w:r>
-      <w:r>
-        <w:fldChar w:fldCharType="begin"/>
-      </w:r>
-      <w:r>
-        <w:instrText xml:space="preserve"> SEQ Fi</w:instrText>
-      </w:r>
-      <w:r>
-        <w:instrText xml:space="preserve">gura \* ARABIC </w:instrText>
-      </w:r>
-      <w:r>
-        <w:fldChar w:fldCharType="separate"/>
-      </w:r>
-      <w:r>
-        <w:rPr>
-          <w:noProof/>
-        </w:rPr>
-        <w:t>21</w:t>
-      </w:r>
-      <w:r>
-        <w:rPr>
-          <w:noProof/>
-        </w:rPr>
-        <w:fldChar w:fldCharType="end"/>
-      </w:r>
+      <w:fldSimple w:instr=" SEQ Figura \* ARABIC ">
+        <w:r>
+          <w:rPr>
+            <w:noProof/>
+          </w:rPr>
+          <w:t>21</w:t>
+        </w:r>
+      </w:fldSimple>
       <w:r>
         <w:t xml:space="preserve">. Método </w:t>
       </w:r>
@@ -14094,27 +13819,14 @@
       <w:r>
         <w:t xml:space="preserve">Figura </w:t>
       </w:r>
-      <w:r>
-        <w:fldChar w:fldCharType="begin"/>
-      </w:r>
-      <w:r>
-        <w:instrText xml:space="preserve"> SEQ Figura \* ARABIC </w:instrText>
-      </w:r>
-      <w:r>
-        <w:fldChar w:fldCharType="separate"/>
-      </w:r>
-      <w:r>
-        <w:rPr>
-          <w:noProof/>
-        </w:rPr>
-        <w:t>22</w:t>
-      </w:r>
-      <w:r>
-        <w:rPr>
-          <w:noProof/>
-        </w:rPr>
-        <w:fldChar w:fldCharType="end"/>
-      </w:r>
+      <w:fldSimple w:instr=" SEQ Figura \* ARABIC ">
+        <w:r>
+          <w:rPr>
+            <w:noProof/>
+          </w:rPr>
+          <w:t>22</w:t>
+        </w:r>
+      </w:fldSimple>
       <w:r>
         <w:t xml:space="preserve">. Método </w:t>
       </w:r>
@@ -14273,27 +13985,14 @@
       <w:r>
         <w:t xml:space="preserve">Figura </w:t>
       </w:r>
-      <w:r>
-        <w:fldChar w:fldCharType="begin"/>
-      </w:r>
-      <w:r>
-        <w:instrText xml:space="preserve"> SEQ Figura \* ARABIC </w:instrText>
-      </w:r>
-      <w:r>
-        <w:fldChar w:fldCharType="separate"/>
-      </w:r>
-      <w:r>
-        <w:rPr>
-          <w:noProof/>
-        </w:rPr>
-        <w:t>23</w:t>
-      </w:r>
-      <w:r>
-        <w:rPr>
-          <w:noProof/>
-        </w:rPr>
-        <w:fldChar w:fldCharType="end"/>
-      </w:r>
+      <w:fldSimple w:instr=" SEQ Figura \* ARABIC ">
+        <w:r>
+          <w:rPr>
+            <w:noProof/>
+          </w:rPr>
+          <w:t>23</w:t>
+        </w:r>
+      </w:fldSimple>
       <w:r>
         <w:t xml:space="preserve">. Propiedades estáticas de </w:t>
       </w:r>
@@ -14407,27 +14106,14 @@
       <w:r>
         <w:t xml:space="preserve">Figura </w:t>
       </w:r>
-      <w:r>
-        <w:fldChar w:fldCharType="begin"/>
-      </w:r>
-      <w:r>
-        <w:instrText xml:space="preserve"> SEQ Figura \* ARABIC </w:instrText>
-      </w:r>
-      <w:r>
-        <w:fldChar w:fldCharType="separate"/>
-      </w:r>
-      <w:r>
-        <w:rPr>
-          <w:noProof/>
-        </w:rPr>
-        <w:t>24</w:t>
-      </w:r>
-      <w:r>
-        <w:rPr>
-          <w:noProof/>
-        </w:rPr>
-        <w:fldChar w:fldCharType="end"/>
-      </w:r>
+      <w:fldSimple w:instr=" SEQ Figura \* ARABIC ">
+        <w:r>
+          <w:rPr>
+            <w:noProof/>
+          </w:rPr>
+          <w:t>24</w:t>
+        </w:r>
+      </w:fldSimple>
       <w:r>
         <w:t>. Gestor de escenas (Script)</w:t>
       </w:r>
@@ -14520,27 +14206,14 @@
       <w:r>
         <w:t xml:space="preserve">Figura </w:t>
       </w:r>
-      <w:r>
-        <w:fldChar w:fldCharType="begin"/>
-      </w:r>
-      <w:r>
-        <w:instrText xml:space="preserve"> SEQ Figura \* ARABIC </w:instrText>
-      </w:r>
-      <w:r>
-        <w:fldChar w:fldCharType="separate"/>
-      </w:r>
-      <w:r>
-        <w:rPr>
-          <w:noProof/>
-        </w:rPr>
-        <w:t>25</w:t>
-      </w:r>
-      <w:r>
-        <w:rPr>
-          <w:noProof/>
-        </w:rPr>
-        <w:fldChar w:fldCharType="end"/>
-      </w:r>
+      <w:fldSimple w:instr=" SEQ Figura \* ARABIC ">
+        <w:r>
+          <w:rPr>
+            <w:noProof/>
+          </w:rPr>
+          <w:t>25</w:t>
+        </w:r>
+      </w:fldSimple>
       <w:r>
         <w:t>. Fragmento Temporizador (Script)</w:t>
       </w:r>
@@ -14649,27 +14322,14 @@
       <w:r>
         <w:t xml:space="preserve">Figura </w:t>
       </w:r>
-      <w:r>
-        <w:fldChar w:fldCharType="begin"/>
-      </w:r>
-      <w:r>
-        <w:instrText xml:space="preserve"> SEQ Figura \* ARABIC </w:instrText>
-      </w:r>
-      <w:r>
-        <w:fldChar w:fldCharType="separate"/>
-      </w:r>
-      <w:r>
-        <w:rPr>
-          <w:noProof/>
-        </w:rPr>
-        <w:t>26</w:t>
-      </w:r>
-      <w:r>
-        <w:rPr>
-          <w:noProof/>
-        </w:rPr>
-        <w:fldChar w:fldCharType="end"/>
-      </w:r>
+      <w:fldSimple w:instr=" SEQ Figura \* ARABIC ">
+        <w:r>
+          <w:rPr>
+            <w:noProof/>
+          </w:rPr>
+          <w:t>26</w:t>
+        </w:r>
+      </w:fldSimple>
       <w:r>
         <w:t>. Movimiento del jugador (Script)</w:t>
       </w:r>
@@ -14740,27 +14400,14 @@
       <w:r>
         <w:t xml:space="preserve">Figura </w:t>
       </w:r>
-      <w:r>
-        <w:fldChar w:fldCharType="begin"/>
-      </w:r>
-      <w:r>
-        <w:instrText xml:space="preserve"> SEQ Figura \* ARABIC </w:instrText>
-      </w:r>
-      <w:r>
-        <w:fldChar w:fldCharType="separate"/>
-      </w:r>
-      <w:r>
-        <w:rPr>
-          <w:noProof/>
-        </w:rPr>
-        <w:t>27</w:t>
-      </w:r>
-      <w:r>
-        <w:rPr>
-          <w:noProof/>
-        </w:rPr>
-        <w:fldChar w:fldCharType="end"/>
-      </w:r>
+      <w:fldSimple w:instr=" SEQ Figura \* ARABIC ">
+        <w:r>
+          <w:rPr>
+            <w:noProof/>
+          </w:rPr>
+          <w:t>27</w:t>
+        </w:r>
+      </w:fldSimple>
       <w:r>
         <w:t>. Fragmento de código de movimiento (Script)</w:t>
       </w:r>
@@ -14865,27 +14512,14 @@
       <w:r>
         <w:t xml:space="preserve">Figura </w:t>
       </w:r>
-      <w:r>
-        <w:fldChar w:fldCharType="begin"/>
-      </w:r>
-      <w:r>
-        <w:instrText xml:space="preserve"> SEQ Figura \* ARABIC </w:instrText>
-      </w:r>
-      <w:r>
-        <w:fldChar w:fldCharType="separate"/>
-      </w:r>
-      <w:r>
-        <w:rPr>
-          <w:noProof/>
-        </w:rPr>
-        <w:t>28</w:t>
-      </w:r>
-      <w:r>
-        <w:rPr>
-          <w:noProof/>
-        </w:rPr>
-        <w:fldChar w:fldCharType="end"/>
-      </w:r>
+      <w:fldSimple w:instr=" SEQ Figura \* ARABIC ">
+        <w:r>
+          <w:rPr>
+            <w:noProof/>
+          </w:rPr>
+          <w:t>28</w:t>
+        </w:r>
+      </w:fldSimple>
       <w:r>
         <w:t xml:space="preserve">. </w:t>
       </w:r>
@@ -14975,27 +14609,14 @@
       <w:r>
         <w:t xml:space="preserve">Figura </w:t>
       </w:r>
-      <w:r>
-        <w:fldChar w:fldCharType="begin"/>
-      </w:r>
-      <w:r>
-        <w:instrText xml:space="preserve"> SEQ Figura \* ARABIC </w:instrText>
-      </w:r>
-      <w:r>
-        <w:fldChar w:fldCharType="separate"/>
-      </w:r>
-      <w:r>
-        <w:rPr>
-          <w:noProof/>
-        </w:rPr>
-        <w:t>29</w:t>
-      </w:r>
-      <w:r>
-        <w:rPr>
-          <w:noProof/>
-        </w:rPr>
-        <w:fldChar w:fldCharType="end"/>
-      </w:r>
+      <w:fldSimple w:instr=" SEQ Figura \* ARABIC ">
+        <w:r>
+          <w:rPr>
+            <w:noProof/>
+          </w:rPr>
+          <w:t>29</w:t>
+        </w:r>
+      </w:fldSimple>
       <w:r>
         <w:t>. I</w:t>
       </w:r>
@@ -15060,27 +14681,14 @@
       <w:r>
         <w:t xml:space="preserve">Figura </w:t>
       </w:r>
-      <w:r>
-        <w:fldChar w:fldCharType="begin"/>
-      </w:r>
-      <w:r>
-        <w:instrText xml:space="preserve"> SEQ Figura \* ARABIC </w:instrText>
-      </w:r>
-      <w:r>
-        <w:fldChar w:fldCharType="separate"/>
-      </w:r>
-      <w:r>
-        <w:rPr>
-          <w:noProof/>
-        </w:rPr>
-        <w:t>30</w:t>
-      </w:r>
-      <w:r>
-        <w:rPr>
-          <w:noProof/>
-        </w:rPr>
-        <w:fldChar w:fldCharType="end"/>
-      </w:r>
+      <w:fldSimple w:instr=" SEQ Figura \* ARABIC ">
+        <w:r>
+          <w:rPr>
+            <w:noProof/>
+          </w:rPr>
+          <w:t>30</w:t>
+        </w:r>
+      </w:fldSimple>
       <w:r>
         <w:t>. Rango de acción del enemigo (Escena)</w:t>
       </w:r>
@@ -15292,27 +14900,14 @@
       <w:r>
         <w:t xml:space="preserve">Figura </w:t>
       </w:r>
-      <w:r>
-        <w:fldChar w:fldCharType="begin"/>
-      </w:r>
-      <w:r>
-        <w:instrText xml:space="preserve"> SEQ Figura \* ARABIC </w:instrText>
-      </w:r>
-      <w:r>
-        <w:fldChar w:fldCharType="separate"/>
-      </w:r>
-      <w:r>
-        <w:rPr>
-          <w:noProof/>
-        </w:rPr>
-        <w:t>31</w:t>
-      </w:r>
-      <w:r>
-        <w:rPr>
-          <w:noProof/>
-        </w:rPr>
-        <w:fldChar w:fldCharType="end"/>
-      </w:r>
+      <w:fldSimple w:instr=" SEQ Figura \* ARABIC ">
+        <w:r>
+          <w:rPr>
+            <w:noProof/>
+          </w:rPr>
+          <w:t>31</w:t>
+        </w:r>
+      </w:fldSimple>
       <w:r>
         <w:t>. Tasa de envío de red</w:t>
       </w:r>
@@ -16104,7 +15699,6 @@
         <w:docPartUnique/>
       </w:docPartObj>
     </w:sdtPr>
-    <w:sdtEndPr/>
     <w:sdtContent>
       <w:p>
         <w:pPr>
@@ -19949,7 +19543,7 @@
 </file>
 
 <file path=customXml/itemProps1.xml><?xml version="1.0" encoding="utf-8"?>
-<ds:datastoreItem xmlns:ds="http://schemas.openxmlformats.org/officeDocument/2006/customXml" ds:itemID="{E190C16A-8736-4E8F-8993-D0A54D3014F9}">
+<ds:datastoreItem xmlns:ds="http://schemas.openxmlformats.org/officeDocument/2006/customXml" ds:itemID="{240180B9-A7E6-4088-A244-D72272DB184A}">
   <ds:schemaRefs>
     <ds:schemaRef ds:uri="http://schemas.openxmlformats.org/officeDocument/2006/bibliography"/>
   </ds:schemaRefs>

</xml_diff>

<commit_message>
Agregado resumen y mejora de la memoria
</commit_message>
<xml_diff>
--- a/MEMORIA/MemoriaTFG_Jorge_Apellaniz.docx
+++ b/MEMORIA/MemoriaTFG_Jorge_Apellaniz.docx
@@ -212,6 +212,12 @@
         <w:rPr>
           <w:sz w:val="32"/>
         </w:rPr>
+        <w:t xml:space="preserve">         </w:t>
+      </w:r>
+      <w:r>
+        <w:rPr>
+          <w:sz w:val="32"/>
+        </w:rPr>
         <w:t xml:space="preserve">Fecha de adjudicación: </w:t>
       </w:r>
       <w:proofErr w:type="gramStart"/>
@@ -232,6 +238,7 @@
     <w:p>
       <w:pPr>
         <w:ind w:left="708" w:firstLine="708"/>
+        <w:jc w:val="center"/>
         <w:rPr>
           <w:sz w:val="32"/>
         </w:rPr>
@@ -260,6 +267,7 @@
     <w:p>
       <w:pPr>
         <w:spacing w:line="259" w:lineRule="auto"/>
+        <w:jc w:val="both"/>
         <w:rPr>
           <w:sz w:val="32"/>
         </w:rPr>
@@ -274,12 +282,15 @@
     <w:p>
       <w:pPr>
         <w:spacing w:line="259" w:lineRule="auto"/>
+        <w:jc w:val="both"/>
       </w:pPr>
       <w:r>
         <w:lastRenderedPageBreak/>
         <w:br w:type="page"/>
       </w:r>
     </w:p>
+    <w:bookmarkStart w:id="0" w:name="_GoBack" w:displacedByCustomXml="next"/>
+    <w:bookmarkStart w:id="1" w:name="_Hlk17651948" w:displacedByCustomXml="next"/>
     <w:sdt>
       <w:sdtPr>
         <w:rPr>
@@ -305,6 +316,7 @@
         <w:p>
           <w:pPr>
             <w:pStyle w:val="TtuloTDC"/>
+            <w:jc w:val="both"/>
             <w:rPr>
               <w:rFonts w:cs="Times New Roman"/>
             </w:rPr>
@@ -316,8 +328,11 @@
             <w:t>ÍNDICE</w:t>
           </w:r>
         </w:p>
+        <w:bookmarkEnd w:id="1"/>
+        <w:bookmarkEnd w:id="0"/>
         <w:p>
           <w:pPr>
+            <w:jc w:val="both"/>
             <w:rPr>
               <w:lang w:eastAsia="es-ES"/>
             </w:rPr>
@@ -329,6 +344,7 @@
             <w:tabs>
               <w:tab w:val="right" w:leader="dot" w:pos="8494"/>
             </w:tabs>
+            <w:jc w:val="both"/>
             <w:rPr>
               <w:rFonts w:asciiTheme="minorHAnsi" w:eastAsiaTheme="minorEastAsia" w:hAnsiTheme="minorHAnsi"/>
               <w:noProof/>
@@ -409,6 +425,7 @@
             <w:tabs>
               <w:tab w:val="right" w:leader="dot" w:pos="8494"/>
             </w:tabs>
+            <w:jc w:val="both"/>
             <w:rPr>
               <w:rFonts w:asciiTheme="minorHAnsi" w:eastAsiaTheme="minorEastAsia" w:hAnsiTheme="minorHAnsi"/>
               <w:noProof/>
@@ -480,6 +497,7 @@
             <w:tabs>
               <w:tab w:val="right" w:leader="dot" w:pos="8494"/>
             </w:tabs>
+            <w:jc w:val="both"/>
             <w:rPr>
               <w:rFonts w:asciiTheme="minorHAnsi" w:eastAsiaTheme="minorEastAsia" w:hAnsiTheme="minorHAnsi"/>
               <w:noProof/>
@@ -552,6 +570,7 @@
               <w:tab w:val="left" w:pos="480"/>
               <w:tab w:val="right" w:leader="dot" w:pos="8494"/>
             </w:tabs>
+            <w:jc w:val="both"/>
             <w:rPr>
               <w:rFonts w:asciiTheme="minorHAnsi" w:eastAsiaTheme="minorEastAsia" w:hAnsiTheme="minorHAnsi"/>
               <w:noProof/>
@@ -639,6 +658,7 @@
             <w:tabs>
               <w:tab w:val="right" w:leader="dot" w:pos="8494"/>
             </w:tabs>
+            <w:jc w:val="both"/>
             <w:rPr>
               <w:rFonts w:asciiTheme="minorHAnsi" w:eastAsiaTheme="minorEastAsia" w:hAnsiTheme="minorHAnsi"/>
               <w:noProof/>
@@ -710,6 +730,7 @@
             <w:tabs>
               <w:tab w:val="right" w:leader="dot" w:pos="8494"/>
             </w:tabs>
+            <w:jc w:val="both"/>
             <w:rPr>
               <w:rFonts w:asciiTheme="minorHAnsi" w:eastAsiaTheme="minorEastAsia" w:hAnsiTheme="minorHAnsi"/>
               <w:noProof/>
@@ -781,6 +802,7 @@
             <w:tabs>
               <w:tab w:val="right" w:leader="dot" w:pos="8494"/>
             </w:tabs>
+            <w:jc w:val="both"/>
             <w:rPr>
               <w:rFonts w:asciiTheme="minorHAnsi" w:eastAsiaTheme="minorEastAsia" w:hAnsiTheme="minorHAnsi"/>
               <w:noProof/>
@@ -852,6 +874,7 @@
             <w:tabs>
               <w:tab w:val="right" w:leader="dot" w:pos="8494"/>
             </w:tabs>
+            <w:jc w:val="both"/>
             <w:rPr>
               <w:rFonts w:asciiTheme="minorHAnsi" w:eastAsiaTheme="minorEastAsia" w:hAnsiTheme="minorHAnsi"/>
               <w:noProof/>
@@ -924,6 +947,7 @@
               <w:tab w:val="left" w:pos="480"/>
               <w:tab w:val="right" w:leader="dot" w:pos="8494"/>
             </w:tabs>
+            <w:jc w:val="both"/>
             <w:rPr>
               <w:rFonts w:asciiTheme="minorHAnsi" w:eastAsiaTheme="minorEastAsia" w:hAnsiTheme="minorHAnsi"/>
               <w:noProof/>
@@ -1011,6 +1035,7 @@
             <w:tabs>
               <w:tab w:val="right" w:leader="dot" w:pos="8494"/>
             </w:tabs>
+            <w:jc w:val="both"/>
             <w:rPr>
               <w:rFonts w:asciiTheme="minorHAnsi" w:eastAsiaTheme="minorEastAsia" w:hAnsiTheme="minorHAnsi"/>
               <w:noProof/>
@@ -1083,6 +1108,7 @@
               <w:tab w:val="left" w:pos="480"/>
               <w:tab w:val="right" w:leader="dot" w:pos="8494"/>
             </w:tabs>
+            <w:jc w:val="both"/>
             <w:rPr>
               <w:rFonts w:asciiTheme="minorHAnsi" w:eastAsiaTheme="minorEastAsia" w:hAnsiTheme="minorHAnsi"/>
               <w:noProof/>
@@ -1171,6 +1197,7 @@
               <w:tab w:val="left" w:pos="880"/>
               <w:tab w:val="right" w:leader="dot" w:pos="8494"/>
             </w:tabs>
+            <w:jc w:val="both"/>
             <w:rPr>
               <w:rFonts w:asciiTheme="minorHAnsi" w:eastAsiaTheme="minorEastAsia" w:hAnsiTheme="minorHAnsi"/>
               <w:noProof/>
@@ -1259,6 +1286,7 @@
               <w:tab w:val="left" w:pos="1320"/>
               <w:tab w:val="right" w:leader="dot" w:pos="8494"/>
             </w:tabs>
+            <w:jc w:val="both"/>
             <w:rPr>
               <w:rFonts w:asciiTheme="minorHAnsi" w:eastAsiaTheme="minorEastAsia" w:hAnsiTheme="minorHAnsi"/>
               <w:noProof/>
@@ -1347,6 +1375,7 @@
               <w:tab w:val="left" w:pos="1320"/>
               <w:tab w:val="right" w:leader="dot" w:pos="8494"/>
             </w:tabs>
+            <w:jc w:val="both"/>
             <w:rPr>
               <w:rFonts w:asciiTheme="minorHAnsi" w:eastAsiaTheme="minorEastAsia" w:hAnsiTheme="minorHAnsi"/>
               <w:noProof/>
@@ -1435,6 +1464,7 @@
               <w:tab w:val="left" w:pos="1320"/>
               <w:tab w:val="right" w:leader="dot" w:pos="8494"/>
             </w:tabs>
+            <w:jc w:val="both"/>
             <w:rPr>
               <w:rFonts w:asciiTheme="minorHAnsi" w:eastAsiaTheme="minorEastAsia" w:hAnsiTheme="minorHAnsi"/>
               <w:noProof/>
@@ -1523,6 +1553,7 @@
               <w:tab w:val="left" w:pos="1320"/>
               <w:tab w:val="right" w:leader="dot" w:pos="8494"/>
             </w:tabs>
+            <w:jc w:val="both"/>
             <w:rPr>
               <w:rFonts w:asciiTheme="minorHAnsi" w:eastAsiaTheme="minorEastAsia" w:hAnsiTheme="minorHAnsi"/>
               <w:noProof/>
@@ -1611,6 +1642,7 @@
               <w:tab w:val="left" w:pos="1320"/>
               <w:tab w:val="right" w:leader="dot" w:pos="8494"/>
             </w:tabs>
+            <w:jc w:val="both"/>
             <w:rPr>
               <w:rFonts w:asciiTheme="minorHAnsi" w:eastAsiaTheme="minorEastAsia" w:hAnsiTheme="minorHAnsi"/>
               <w:noProof/>
@@ -1699,6 +1731,7 @@
               <w:tab w:val="left" w:pos="1320"/>
               <w:tab w:val="right" w:leader="dot" w:pos="8494"/>
             </w:tabs>
+            <w:jc w:val="both"/>
             <w:rPr>
               <w:rFonts w:asciiTheme="minorHAnsi" w:eastAsiaTheme="minorEastAsia" w:hAnsiTheme="minorHAnsi"/>
               <w:noProof/>
@@ -1787,6 +1820,7 @@
               <w:tab w:val="left" w:pos="1320"/>
               <w:tab w:val="right" w:leader="dot" w:pos="8494"/>
             </w:tabs>
+            <w:jc w:val="both"/>
             <w:rPr>
               <w:rFonts w:asciiTheme="minorHAnsi" w:eastAsiaTheme="minorEastAsia" w:hAnsiTheme="minorHAnsi"/>
               <w:noProof/>
@@ -1875,6 +1909,7 @@
               <w:tab w:val="left" w:pos="880"/>
               <w:tab w:val="right" w:leader="dot" w:pos="8494"/>
             </w:tabs>
+            <w:jc w:val="both"/>
             <w:rPr>
               <w:rFonts w:asciiTheme="minorHAnsi" w:eastAsiaTheme="minorEastAsia" w:hAnsiTheme="minorHAnsi"/>
               <w:noProof/>
@@ -1963,6 +1998,7 @@
               <w:tab w:val="left" w:pos="1320"/>
               <w:tab w:val="right" w:leader="dot" w:pos="8494"/>
             </w:tabs>
+            <w:jc w:val="both"/>
             <w:rPr>
               <w:rFonts w:asciiTheme="minorHAnsi" w:eastAsiaTheme="minorEastAsia" w:hAnsiTheme="minorHAnsi"/>
               <w:noProof/>
@@ -2051,6 +2087,7 @@
               <w:tab w:val="left" w:pos="1320"/>
               <w:tab w:val="right" w:leader="dot" w:pos="8494"/>
             </w:tabs>
+            <w:jc w:val="both"/>
             <w:rPr>
               <w:rFonts w:asciiTheme="minorHAnsi" w:eastAsiaTheme="minorEastAsia" w:hAnsiTheme="minorHAnsi"/>
               <w:noProof/>
@@ -2139,6 +2176,7 @@
               <w:tab w:val="left" w:pos="480"/>
               <w:tab w:val="right" w:leader="dot" w:pos="8494"/>
             </w:tabs>
+            <w:jc w:val="both"/>
             <w:rPr>
               <w:rFonts w:asciiTheme="minorHAnsi" w:eastAsiaTheme="minorEastAsia" w:hAnsiTheme="minorHAnsi"/>
               <w:noProof/>
@@ -2227,6 +2265,7 @@
               <w:tab w:val="left" w:pos="880"/>
               <w:tab w:val="right" w:leader="dot" w:pos="8494"/>
             </w:tabs>
+            <w:jc w:val="both"/>
             <w:rPr>
               <w:rFonts w:asciiTheme="minorHAnsi" w:eastAsiaTheme="minorEastAsia" w:hAnsiTheme="minorHAnsi"/>
               <w:noProof/>
@@ -2315,6 +2354,7 @@
               <w:tab w:val="left" w:pos="1320"/>
               <w:tab w:val="right" w:leader="dot" w:pos="8494"/>
             </w:tabs>
+            <w:jc w:val="both"/>
             <w:rPr>
               <w:rFonts w:asciiTheme="minorHAnsi" w:eastAsiaTheme="minorEastAsia" w:hAnsiTheme="minorHAnsi"/>
               <w:noProof/>
@@ -2403,6 +2443,7 @@
               <w:tab w:val="left" w:pos="1320"/>
               <w:tab w:val="right" w:leader="dot" w:pos="8494"/>
             </w:tabs>
+            <w:jc w:val="both"/>
             <w:rPr>
               <w:rFonts w:asciiTheme="minorHAnsi" w:eastAsiaTheme="minorEastAsia" w:hAnsiTheme="minorHAnsi"/>
               <w:noProof/>
@@ -2491,6 +2532,7 @@
               <w:tab w:val="left" w:pos="1320"/>
               <w:tab w:val="right" w:leader="dot" w:pos="8494"/>
             </w:tabs>
+            <w:jc w:val="both"/>
             <w:rPr>
               <w:rFonts w:asciiTheme="minorHAnsi" w:eastAsiaTheme="minorEastAsia" w:hAnsiTheme="minorHAnsi"/>
               <w:noProof/>
@@ -2579,6 +2621,7 @@
               <w:tab w:val="left" w:pos="1320"/>
               <w:tab w:val="right" w:leader="dot" w:pos="8494"/>
             </w:tabs>
+            <w:jc w:val="both"/>
             <w:rPr>
               <w:rFonts w:asciiTheme="minorHAnsi" w:eastAsiaTheme="minorEastAsia" w:hAnsiTheme="minorHAnsi"/>
               <w:noProof/>
@@ -2667,6 +2710,7 @@
               <w:tab w:val="left" w:pos="1320"/>
               <w:tab w:val="right" w:leader="dot" w:pos="8494"/>
             </w:tabs>
+            <w:jc w:val="both"/>
             <w:rPr>
               <w:rFonts w:asciiTheme="minorHAnsi" w:eastAsiaTheme="minorEastAsia" w:hAnsiTheme="minorHAnsi"/>
               <w:noProof/>
@@ -2755,6 +2799,7 @@
               <w:tab w:val="left" w:pos="880"/>
               <w:tab w:val="right" w:leader="dot" w:pos="8494"/>
             </w:tabs>
+            <w:jc w:val="both"/>
             <w:rPr>
               <w:rFonts w:asciiTheme="minorHAnsi" w:eastAsiaTheme="minorEastAsia" w:hAnsiTheme="minorHAnsi"/>
               <w:noProof/>
@@ -2843,6 +2888,7 @@
               <w:tab w:val="left" w:pos="880"/>
               <w:tab w:val="right" w:leader="dot" w:pos="8494"/>
             </w:tabs>
+            <w:jc w:val="both"/>
             <w:rPr>
               <w:rFonts w:asciiTheme="minorHAnsi" w:eastAsiaTheme="minorEastAsia" w:hAnsiTheme="minorHAnsi"/>
               <w:noProof/>
@@ -2931,6 +2977,7 @@
               <w:tab w:val="left" w:pos="880"/>
               <w:tab w:val="right" w:leader="dot" w:pos="8494"/>
             </w:tabs>
+            <w:jc w:val="both"/>
             <w:rPr>
               <w:rFonts w:asciiTheme="minorHAnsi" w:eastAsiaTheme="minorEastAsia" w:hAnsiTheme="minorHAnsi"/>
               <w:noProof/>
@@ -3019,6 +3066,7 @@
               <w:tab w:val="left" w:pos="480"/>
               <w:tab w:val="right" w:leader="dot" w:pos="8494"/>
             </w:tabs>
+            <w:jc w:val="both"/>
             <w:rPr>
               <w:rFonts w:asciiTheme="minorHAnsi" w:eastAsiaTheme="minorEastAsia" w:hAnsiTheme="minorHAnsi"/>
               <w:noProof/>
@@ -3107,6 +3155,7 @@
               <w:tab w:val="left" w:pos="880"/>
               <w:tab w:val="right" w:leader="dot" w:pos="8494"/>
             </w:tabs>
+            <w:jc w:val="both"/>
             <w:rPr>
               <w:rFonts w:asciiTheme="minorHAnsi" w:eastAsiaTheme="minorEastAsia" w:hAnsiTheme="minorHAnsi"/>
               <w:noProof/>
@@ -3195,6 +3244,7 @@
               <w:tab w:val="left" w:pos="880"/>
               <w:tab w:val="right" w:leader="dot" w:pos="8494"/>
             </w:tabs>
+            <w:jc w:val="both"/>
             <w:rPr>
               <w:rFonts w:asciiTheme="minorHAnsi" w:eastAsiaTheme="minorEastAsia" w:hAnsiTheme="minorHAnsi"/>
               <w:noProof/>
@@ -3283,6 +3333,7 @@
               <w:tab w:val="left" w:pos="1320"/>
               <w:tab w:val="right" w:leader="dot" w:pos="8494"/>
             </w:tabs>
+            <w:jc w:val="both"/>
             <w:rPr>
               <w:rFonts w:asciiTheme="minorHAnsi" w:eastAsiaTheme="minorEastAsia" w:hAnsiTheme="minorHAnsi"/>
               <w:noProof/>
@@ -3371,6 +3422,7 @@
               <w:tab w:val="left" w:pos="880"/>
               <w:tab w:val="right" w:leader="dot" w:pos="8494"/>
             </w:tabs>
+            <w:jc w:val="both"/>
             <w:rPr>
               <w:rFonts w:asciiTheme="minorHAnsi" w:eastAsiaTheme="minorEastAsia" w:hAnsiTheme="minorHAnsi"/>
               <w:noProof/>
@@ -3459,6 +3511,7 @@
               <w:tab w:val="left" w:pos="880"/>
               <w:tab w:val="right" w:leader="dot" w:pos="8494"/>
             </w:tabs>
+            <w:jc w:val="both"/>
             <w:rPr>
               <w:rFonts w:asciiTheme="minorHAnsi" w:eastAsiaTheme="minorEastAsia" w:hAnsiTheme="minorHAnsi"/>
               <w:noProof/>
@@ -3547,6 +3600,7 @@
               <w:tab w:val="left" w:pos="880"/>
               <w:tab w:val="right" w:leader="dot" w:pos="8494"/>
             </w:tabs>
+            <w:jc w:val="both"/>
             <w:rPr>
               <w:rFonts w:asciiTheme="minorHAnsi" w:eastAsiaTheme="minorEastAsia" w:hAnsiTheme="minorHAnsi"/>
               <w:noProof/>
@@ -3635,6 +3689,7 @@
               <w:tab w:val="left" w:pos="1320"/>
               <w:tab w:val="right" w:leader="dot" w:pos="8494"/>
             </w:tabs>
+            <w:jc w:val="both"/>
             <w:rPr>
               <w:rFonts w:asciiTheme="minorHAnsi" w:eastAsiaTheme="minorEastAsia" w:hAnsiTheme="minorHAnsi"/>
               <w:noProof/>
@@ -3722,6 +3777,7 @@
             <w:tabs>
               <w:tab w:val="right" w:leader="dot" w:pos="8494"/>
             </w:tabs>
+            <w:jc w:val="both"/>
             <w:rPr>
               <w:rFonts w:asciiTheme="minorHAnsi" w:eastAsiaTheme="minorEastAsia" w:hAnsiTheme="minorHAnsi"/>
               <w:noProof/>
@@ -3794,6 +3850,7 @@
               <w:tab w:val="left" w:pos="480"/>
               <w:tab w:val="right" w:leader="dot" w:pos="8494"/>
             </w:tabs>
+            <w:jc w:val="both"/>
             <w:rPr>
               <w:rFonts w:asciiTheme="minorHAnsi" w:eastAsiaTheme="minorEastAsia" w:hAnsiTheme="minorHAnsi"/>
               <w:noProof/>
@@ -3882,6 +3939,7 @@
               <w:tab w:val="left" w:pos="880"/>
               <w:tab w:val="right" w:leader="dot" w:pos="8494"/>
             </w:tabs>
+            <w:jc w:val="both"/>
             <w:rPr>
               <w:rFonts w:asciiTheme="minorHAnsi" w:eastAsiaTheme="minorEastAsia" w:hAnsiTheme="minorHAnsi"/>
               <w:noProof/>
@@ -3970,6 +4028,7 @@
               <w:tab w:val="left" w:pos="880"/>
               <w:tab w:val="right" w:leader="dot" w:pos="8494"/>
             </w:tabs>
+            <w:jc w:val="both"/>
             <w:rPr>
               <w:rFonts w:asciiTheme="minorHAnsi" w:eastAsiaTheme="minorEastAsia" w:hAnsiTheme="minorHAnsi"/>
               <w:noProof/>
@@ -4073,6 +4132,7 @@
               <w:tab w:val="left" w:pos="880"/>
               <w:tab w:val="right" w:leader="dot" w:pos="8494"/>
             </w:tabs>
+            <w:jc w:val="both"/>
             <w:rPr>
               <w:rFonts w:asciiTheme="minorHAnsi" w:eastAsiaTheme="minorEastAsia" w:hAnsiTheme="minorHAnsi"/>
               <w:noProof/>
@@ -4161,6 +4221,7 @@
               <w:tab w:val="left" w:pos="880"/>
               <w:tab w:val="right" w:leader="dot" w:pos="8494"/>
             </w:tabs>
+            <w:jc w:val="both"/>
             <w:rPr>
               <w:rFonts w:asciiTheme="minorHAnsi" w:eastAsiaTheme="minorEastAsia" w:hAnsiTheme="minorHAnsi"/>
               <w:noProof/>
@@ -4249,6 +4310,7 @@
               <w:tab w:val="left" w:pos="480"/>
               <w:tab w:val="right" w:leader="dot" w:pos="8494"/>
             </w:tabs>
+            <w:jc w:val="both"/>
             <w:rPr>
               <w:rFonts w:asciiTheme="minorHAnsi" w:eastAsiaTheme="minorEastAsia" w:hAnsiTheme="minorHAnsi"/>
               <w:noProof/>
@@ -4337,6 +4399,7 @@
               <w:tab w:val="left" w:pos="880"/>
               <w:tab w:val="right" w:leader="dot" w:pos="8494"/>
             </w:tabs>
+            <w:jc w:val="both"/>
             <w:rPr>
               <w:rFonts w:asciiTheme="minorHAnsi" w:eastAsiaTheme="minorEastAsia" w:hAnsiTheme="minorHAnsi"/>
               <w:noProof/>
@@ -4425,6 +4488,7 @@
               <w:tab w:val="left" w:pos="480"/>
               <w:tab w:val="right" w:leader="dot" w:pos="8494"/>
             </w:tabs>
+            <w:jc w:val="both"/>
             <w:rPr>
               <w:rFonts w:asciiTheme="minorHAnsi" w:eastAsiaTheme="minorEastAsia" w:hAnsiTheme="minorHAnsi"/>
               <w:noProof/>
@@ -4507,6 +4571,9 @@
           </w:hyperlink>
         </w:p>
         <w:p>
+          <w:pPr>
+            <w:jc w:val="both"/>
+          </w:pPr>
           <w:r>
             <w:rPr>
               <w:b/>
@@ -4520,6 +4587,7 @@
     <w:p>
       <w:pPr>
         <w:spacing w:line="259" w:lineRule="auto"/>
+        <w:jc w:val="both"/>
       </w:pPr>
       <w:r>
         <w:br w:type="page"/>
@@ -4528,43 +4596,62 @@
     <w:p>
       <w:pPr>
         <w:pStyle w:val="Ttulo1"/>
-      </w:pPr>
-      <w:bookmarkStart w:id="0" w:name="_Toc17540228"/>
+        <w:jc w:val="both"/>
+      </w:pPr>
+      <w:bookmarkStart w:id="2" w:name="_Toc17540228"/>
       <w:r>
         <w:lastRenderedPageBreak/>
         <w:t>AGRADECIMIENTOS</w:t>
       </w:r>
-      <w:bookmarkEnd w:id="0"/>
+      <w:bookmarkEnd w:id="2"/>
       <w:r>
         <w:t xml:space="preserve"> </w:t>
       </w:r>
     </w:p>
     <w:p>
+      <w:pPr>
+        <w:jc w:val="both"/>
+      </w:pPr>
       <w:r>
         <w:t>Antes de comenzar con la exposición de este trabajo me gustaría dedicar algunas palabras de agradecimiento a las personas que me han ayudado de alguna forma en la realización de este trabajo.</w:t>
       </w:r>
     </w:p>
     <w:p>
+      <w:pPr>
+        <w:jc w:val="both"/>
+      </w:pPr>
       <w:r>
         <w:t>En primer lugar, quería dar las gracias a mi tutor, Juan Carlos Matos Franco, por toda la ayuda que me ha dado durante el desarrollo de este proyecto.</w:t>
       </w:r>
     </w:p>
     <w:p>
+      <w:pPr>
+        <w:jc w:val="both"/>
+      </w:pPr>
       <w:r>
         <w:t>Por otra parte, agradecer también a mi familia que ha estado apoyándome todos estos años de grado.</w:t>
       </w:r>
     </w:p>
     <w:p>
+      <w:pPr>
+        <w:jc w:val="both"/>
+      </w:pPr>
       <w:r>
         <w:t>También quería dar las gracias a todos los profesores por todos los conocimientos que hemos adquirido gracias a ellos.</w:t>
       </w:r>
     </w:p>
     <w:p>
+      <w:pPr>
+        <w:jc w:val="both"/>
+      </w:pPr>
       <w:r>
         <w:t>Gracias.</w:t>
       </w:r>
     </w:p>
     <w:p>
+      <w:pPr>
+        <w:jc w:val="both"/>
+      </w:pPr>
       <w:r>
         <w:br w:type="page"/>
       </w:r>
@@ -4572,13 +4659,14 @@
     <w:p>
       <w:pPr>
         <w:pStyle w:val="Ttulo1"/>
-      </w:pPr>
-      <w:bookmarkStart w:id="1" w:name="_Toc17540229"/>
+        <w:jc w:val="both"/>
+      </w:pPr>
+      <w:bookmarkStart w:id="3" w:name="_Toc17540229"/>
       <w:r>
         <w:lastRenderedPageBreak/>
         <w:t>LISTA DE FIGURAS</w:t>
       </w:r>
-      <w:bookmarkEnd w:id="1"/>
+      <w:bookmarkEnd w:id="3"/>
     </w:p>
     <w:p>
       <w:pPr>
@@ -4586,6 +4674,7 @@
         <w:tabs>
           <w:tab w:val="right" w:leader="dot" w:pos="8494"/>
         </w:tabs>
+        <w:jc w:val="both"/>
         <w:rPr>
           <w:rFonts w:asciiTheme="minorHAnsi" w:eastAsiaTheme="minorEastAsia" w:hAnsiTheme="minorHAnsi"/>
           <w:noProof/>
@@ -4666,6 +4755,7 @@
         <w:tabs>
           <w:tab w:val="right" w:leader="dot" w:pos="8494"/>
         </w:tabs>
+        <w:jc w:val="both"/>
         <w:rPr>
           <w:rFonts w:asciiTheme="minorHAnsi" w:eastAsiaTheme="minorEastAsia" w:hAnsiTheme="minorHAnsi"/>
           <w:noProof/>
@@ -4737,6 +4827,7 @@
         <w:tabs>
           <w:tab w:val="right" w:leader="dot" w:pos="8494"/>
         </w:tabs>
+        <w:jc w:val="both"/>
         <w:rPr>
           <w:rFonts w:asciiTheme="minorHAnsi" w:eastAsiaTheme="minorEastAsia" w:hAnsiTheme="minorHAnsi"/>
           <w:noProof/>
@@ -4808,6 +4899,7 @@
         <w:tabs>
           <w:tab w:val="right" w:leader="dot" w:pos="8494"/>
         </w:tabs>
+        <w:jc w:val="both"/>
         <w:rPr>
           <w:rFonts w:asciiTheme="minorHAnsi" w:eastAsiaTheme="minorEastAsia" w:hAnsiTheme="minorHAnsi"/>
           <w:noProof/>
@@ -4879,6 +4971,7 @@
         <w:tabs>
           <w:tab w:val="right" w:leader="dot" w:pos="8494"/>
         </w:tabs>
+        <w:jc w:val="both"/>
         <w:rPr>
           <w:rFonts w:asciiTheme="minorHAnsi" w:eastAsiaTheme="minorEastAsia" w:hAnsiTheme="minorHAnsi"/>
           <w:noProof/>
@@ -4950,6 +5043,7 @@
         <w:tabs>
           <w:tab w:val="right" w:leader="dot" w:pos="8494"/>
         </w:tabs>
+        <w:jc w:val="both"/>
         <w:rPr>
           <w:rFonts w:asciiTheme="minorHAnsi" w:eastAsiaTheme="minorEastAsia" w:hAnsiTheme="minorHAnsi"/>
           <w:noProof/>
@@ -5021,6 +5115,7 @@
         <w:tabs>
           <w:tab w:val="right" w:leader="dot" w:pos="8494"/>
         </w:tabs>
+        <w:jc w:val="both"/>
         <w:rPr>
           <w:rFonts w:asciiTheme="minorHAnsi" w:eastAsiaTheme="minorEastAsia" w:hAnsiTheme="minorHAnsi"/>
           <w:noProof/>
@@ -5092,6 +5187,7 @@
         <w:tabs>
           <w:tab w:val="right" w:leader="dot" w:pos="8494"/>
         </w:tabs>
+        <w:jc w:val="both"/>
         <w:rPr>
           <w:rFonts w:asciiTheme="minorHAnsi" w:eastAsiaTheme="minorEastAsia" w:hAnsiTheme="minorHAnsi"/>
           <w:noProof/>
@@ -5163,6 +5259,7 @@
         <w:tabs>
           <w:tab w:val="right" w:leader="dot" w:pos="8494"/>
         </w:tabs>
+        <w:jc w:val="both"/>
         <w:rPr>
           <w:rFonts w:asciiTheme="minorHAnsi" w:eastAsiaTheme="minorEastAsia" w:hAnsiTheme="minorHAnsi"/>
           <w:noProof/>
@@ -5234,6 +5331,7 @@
         <w:tabs>
           <w:tab w:val="right" w:leader="dot" w:pos="8494"/>
         </w:tabs>
+        <w:jc w:val="both"/>
         <w:rPr>
           <w:rFonts w:asciiTheme="minorHAnsi" w:eastAsiaTheme="minorEastAsia" w:hAnsiTheme="minorHAnsi"/>
           <w:noProof/>
@@ -5305,6 +5403,7 @@
         <w:tabs>
           <w:tab w:val="right" w:leader="dot" w:pos="8494"/>
         </w:tabs>
+        <w:jc w:val="both"/>
         <w:rPr>
           <w:rFonts w:asciiTheme="minorHAnsi" w:eastAsiaTheme="minorEastAsia" w:hAnsiTheme="minorHAnsi"/>
           <w:noProof/>
@@ -5376,6 +5475,7 @@
         <w:tabs>
           <w:tab w:val="right" w:leader="dot" w:pos="8494"/>
         </w:tabs>
+        <w:jc w:val="both"/>
         <w:rPr>
           <w:rFonts w:asciiTheme="minorHAnsi" w:eastAsiaTheme="minorEastAsia" w:hAnsiTheme="minorHAnsi"/>
           <w:noProof/>
@@ -5447,6 +5547,7 @@
         <w:tabs>
           <w:tab w:val="right" w:leader="dot" w:pos="8494"/>
         </w:tabs>
+        <w:jc w:val="both"/>
         <w:rPr>
           <w:rFonts w:asciiTheme="minorHAnsi" w:eastAsiaTheme="minorEastAsia" w:hAnsiTheme="minorHAnsi"/>
           <w:noProof/>
@@ -5518,6 +5619,7 @@
         <w:tabs>
           <w:tab w:val="right" w:leader="dot" w:pos="8494"/>
         </w:tabs>
+        <w:jc w:val="both"/>
         <w:rPr>
           <w:rFonts w:asciiTheme="minorHAnsi" w:eastAsiaTheme="minorEastAsia" w:hAnsiTheme="minorHAnsi"/>
           <w:noProof/>
@@ -5589,6 +5691,7 @@
         <w:tabs>
           <w:tab w:val="right" w:leader="dot" w:pos="8494"/>
         </w:tabs>
+        <w:jc w:val="both"/>
         <w:rPr>
           <w:rFonts w:asciiTheme="minorHAnsi" w:eastAsiaTheme="minorEastAsia" w:hAnsiTheme="minorHAnsi"/>
           <w:noProof/>
@@ -5660,6 +5763,7 @@
         <w:tabs>
           <w:tab w:val="right" w:leader="dot" w:pos="8494"/>
         </w:tabs>
+        <w:jc w:val="both"/>
         <w:rPr>
           <w:rFonts w:asciiTheme="minorHAnsi" w:eastAsiaTheme="minorEastAsia" w:hAnsiTheme="minorHAnsi"/>
           <w:noProof/>
@@ -5731,6 +5835,7 @@
         <w:tabs>
           <w:tab w:val="right" w:leader="dot" w:pos="8494"/>
         </w:tabs>
+        <w:jc w:val="both"/>
         <w:rPr>
           <w:rFonts w:asciiTheme="minorHAnsi" w:eastAsiaTheme="minorEastAsia" w:hAnsiTheme="minorHAnsi"/>
           <w:noProof/>
@@ -5802,6 +5907,7 @@
         <w:tabs>
           <w:tab w:val="right" w:leader="dot" w:pos="8494"/>
         </w:tabs>
+        <w:jc w:val="both"/>
         <w:rPr>
           <w:rFonts w:asciiTheme="minorHAnsi" w:eastAsiaTheme="minorEastAsia" w:hAnsiTheme="minorHAnsi"/>
           <w:noProof/>
@@ -5873,6 +5979,7 @@
         <w:tabs>
           <w:tab w:val="right" w:leader="dot" w:pos="8494"/>
         </w:tabs>
+        <w:jc w:val="both"/>
         <w:rPr>
           <w:rFonts w:asciiTheme="minorHAnsi" w:eastAsiaTheme="minorEastAsia" w:hAnsiTheme="minorHAnsi"/>
           <w:noProof/>
@@ -5944,6 +6051,7 @@
         <w:tabs>
           <w:tab w:val="right" w:leader="dot" w:pos="8494"/>
         </w:tabs>
+        <w:jc w:val="both"/>
         <w:rPr>
           <w:rFonts w:asciiTheme="minorHAnsi" w:eastAsiaTheme="minorEastAsia" w:hAnsiTheme="minorHAnsi"/>
           <w:noProof/>
@@ -6015,6 +6123,7 @@
         <w:tabs>
           <w:tab w:val="right" w:leader="dot" w:pos="8494"/>
         </w:tabs>
+        <w:jc w:val="both"/>
         <w:rPr>
           <w:rFonts w:asciiTheme="minorHAnsi" w:eastAsiaTheme="minorEastAsia" w:hAnsiTheme="minorHAnsi"/>
           <w:noProof/>
@@ -6086,6 +6195,7 @@
         <w:tabs>
           <w:tab w:val="right" w:leader="dot" w:pos="8494"/>
         </w:tabs>
+        <w:jc w:val="both"/>
         <w:rPr>
           <w:rFonts w:asciiTheme="minorHAnsi" w:eastAsiaTheme="minorEastAsia" w:hAnsiTheme="minorHAnsi"/>
           <w:noProof/>
@@ -6157,6 +6267,7 @@
         <w:tabs>
           <w:tab w:val="right" w:leader="dot" w:pos="8494"/>
         </w:tabs>
+        <w:jc w:val="both"/>
         <w:rPr>
           <w:rFonts w:asciiTheme="minorHAnsi" w:eastAsiaTheme="minorEastAsia" w:hAnsiTheme="minorHAnsi"/>
           <w:noProof/>
@@ -6228,6 +6339,7 @@
         <w:tabs>
           <w:tab w:val="right" w:leader="dot" w:pos="8494"/>
         </w:tabs>
+        <w:jc w:val="both"/>
         <w:rPr>
           <w:rFonts w:asciiTheme="minorHAnsi" w:eastAsiaTheme="minorEastAsia" w:hAnsiTheme="minorHAnsi"/>
           <w:noProof/>
@@ -6299,6 +6411,7 @@
         <w:tabs>
           <w:tab w:val="right" w:leader="dot" w:pos="8494"/>
         </w:tabs>
+        <w:jc w:val="both"/>
         <w:rPr>
           <w:rFonts w:asciiTheme="minorHAnsi" w:eastAsiaTheme="minorEastAsia" w:hAnsiTheme="minorHAnsi"/>
           <w:noProof/>
@@ -6370,6 +6483,7 @@
         <w:tabs>
           <w:tab w:val="right" w:leader="dot" w:pos="8494"/>
         </w:tabs>
+        <w:jc w:val="both"/>
         <w:rPr>
           <w:rFonts w:asciiTheme="minorHAnsi" w:eastAsiaTheme="minorEastAsia" w:hAnsiTheme="minorHAnsi"/>
           <w:noProof/>
@@ -6441,6 +6555,7 @@
         <w:tabs>
           <w:tab w:val="right" w:leader="dot" w:pos="8494"/>
         </w:tabs>
+        <w:jc w:val="both"/>
         <w:rPr>
           <w:rFonts w:asciiTheme="minorHAnsi" w:eastAsiaTheme="minorEastAsia" w:hAnsiTheme="minorHAnsi"/>
           <w:noProof/>
@@ -6512,6 +6627,7 @@
         <w:tabs>
           <w:tab w:val="right" w:leader="dot" w:pos="8494"/>
         </w:tabs>
+        <w:jc w:val="both"/>
         <w:rPr>
           <w:rFonts w:asciiTheme="minorHAnsi" w:eastAsiaTheme="minorEastAsia" w:hAnsiTheme="minorHAnsi"/>
           <w:noProof/>
@@ -6583,6 +6699,7 @@
         <w:tabs>
           <w:tab w:val="right" w:leader="dot" w:pos="8494"/>
         </w:tabs>
+        <w:jc w:val="both"/>
         <w:rPr>
           <w:rFonts w:asciiTheme="minorHAnsi" w:eastAsiaTheme="minorEastAsia" w:hAnsiTheme="minorHAnsi"/>
           <w:noProof/>
@@ -6654,6 +6771,7 @@
         <w:tabs>
           <w:tab w:val="right" w:leader="dot" w:pos="8494"/>
         </w:tabs>
+        <w:jc w:val="both"/>
         <w:rPr>
           <w:rFonts w:asciiTheme="minorHAnsi" w:eastAsiaTheme="minorEastAsia" w:hAnsiTheme="minorHAnsi"/>
           <w:noProof/>
@@ -6725,6 +6843,7 @@
         <w:tabs>
           <w:tab w:val="right" w:leader="dot" w:pos="8494"/>
         </w:tabs>
+        <w:jc w:val="both"/>
         <w:rPr>
           <w:rFonts w:asciiTheme="minorHAnsi" w:eastAsiaTheme="minorEastAsia" w:hAnsiTheme="minorHAnsi"/>
           <w:noProof/>
@@ -6791,6 +6910,9 @@
       </w:hyperlink>
     </w:p>
     <w:p>
+      <w:pPr>
+        <w:jc w:val="both"/>
+      </w:pPr>
       <w:r>
         <w:fldChar w:fldCharType="end"/>
       </w:r>
@@ -6798,18 +6920,22 @@
     <w:p>
       <w:pPr>
         <w:pStyle w:val="Ttulo1"/>
+        <w:jc w:val="both"/>
       </w:pPr>
       <w:r>
         <w:br w:type="page"/>
       </w:r>
-      <w:bookmarkStart w:id="2" w:name="_Toc17540230"/>
+      <w:bookmarkStart w:id="4" w:name="_Toc17540230"/>
       <w:r>
         <w:lastRenderedPageBreak/>
         <w:t>GLOSARIO</w:t>
       </w:r>
-      <w:bookmarkEnd w:id="2"/>
-    </w:p>
-    <w:p>
+      <w:bookmarkEnd w:id="4"/>
+    </w:p>
+    <w:p>
+      <w:pPr>
+        <w:jc w:val="both"/>
+      </w:pPr>
       <w:proofErr w:type="spellStart"/>
       <w:r>
         <w:rPr>
@@ -6823,6 +6949,9 @@
       </w:r>
     </w:p>
     <w:p>
+      <w:pPr>
+        <w:jc w:val="both"/>
+      </w:pPr>
       <w:proofErr w:type="spellStart"/>
       <w:r>
         <w:rPr>
@@ -6839,6 +6968,9 @@
       </w:r>
     </w:p>
     <w:p>
+      <w:pPr>
+        <w:jc w:val="both"/>
+      </w:pPr>
       <w:proofErr w:type="spellStart"/>
       <w:r>
         <w:rPr>
@@ -6871,6 +7003,9 @@
       </w:r>
     </w:p>
     <w:p>
+      <w:pPr>
+        <w:jc w:val="both"/>
+      </w:pPr>
       <w:proofErr w:type="spellStart"/>
       <w:proofErr w:type="gramStart"/>
       <w:r>
@@ -6886,6 +7021,9 @@
       </w:r>
     </w:p>
     <w:p>
+      <w:pPr>
+        <w:jc w:val="both"/>
+      </w:pPr>
       <w:proofErr w:type="spellStart"/>
       <w:r>
         <w:rPr>
@@ -6899,6 +7037,9 @@
       </w:r>
     </w:p>
     <w:p>
+      <w:pPr>
+        <w:jc w:val="both"/>
+      </w:pPr>
       <w:r>
         <w:rPr>
           <w:i/>
@@ -6910,6 +7051,9 @@
       </w:r>
     </w:p>
     <w:p>
+      <w:pPr>
+        <w:jc w:val="both"/>
+      </w:pPr>
       <w:r>
         <w:rPr>
           <w:i/>
@@ -6921,6 +7065,9 @@
       </w:r>
     </w:p>
     <w:p>
+      <w:pPr>
+        <w:jc w:val="both"/>
+      </w:pPr>
       <w:r>
         <w:rPr>
           <w:i/>
@@ -6932,6 +7079,9 @@
       </w:r>
     </w:p>
     <w:p>
+      <w:pPr>
+        <w:jc w:val="both"/>
+      </w:pPr>
       <w:r>
         <w:rPr>
           <w:i/>
@@ -6953,6 +7103,7 @@
     <w:p>
       <w:pPr>
         <w:spacing w:line="259" w:lineRule="auto"/>
+        <w:jc w:val="both"/>
         <w:rPr>
           <w:rFonts w:asciiTheme="majorHAnsi" w:eastAsiaTheme="majorEastAsia" w:hAnsiTheme="majorHAnsi" w:cstheme="majorBidi"/>
           <w:color w:val="2F5496" w:themeColor="accent1" w:themeShade="BF"/>
@@ -6971,15 +7122,19 @@
           <w:ilvl w:val="0"/>
           <w:numId w:val="1"/>
         </w:numPr>
-      </w:pPr>
-      <w:bookmarkStart w:id="3" w:name="_Toc17540231"/>
+        <w:jc w:val="both"/>
+      </w:pPr>
+      <w:bookmarkStart w:id="5" w:name="_Toc17540231"/>
       <w:r>
         <w:lastRenderedPageBreak/>
         <w:t>INTRODUCCIÓN</w:t>
       </w:r>
-      <w:bookmarkEnd w:id="3"/>
-    </w:p>
-    <w:p>
+      <w:bookmarkEnd w:id="5"/>
+    </w:p>
+    <w:p>
+      <w:pPr>
+        <w:jc w:val="both"/>
+      </w:pPr>
       <w:r>
         <w:t>En este documento se busca reflejar la documentación relativa al Trabajo de Fin de Grado “</w:t>
       </w:r>
@@ -6994,6 +7149,9 @@
       </w:r>
     </w:p>
     <w:p>
+      <w:pPr>
+        <w:jc w:val="both"/>
+      </w:pPr>
       <w:r>
         <w:t xml:space="preserve">Mediante el desarrollo y la implementación de esta aplicación informática se busca crear un videojuego, enfocado para </w:t>
       </w:r>
@@ -7026,6 +7184,9 @@
       </w:r>
     </w:p>
     <w:p>
+      <w:pPr>
+        <w:jc w:val="both"/>
+      </w:pPr>
       <w:r>
         <w:t xml:space="preserve">El objetivo es proporcionar un entretenimiento a corto plazo. El público objetivo serían personas </w:t>
       </w:r>
@@ -7044,6 +7205,7 @@
     </w:p>
     <w:p>
       <w:pPr>
+        <w:jc w:val="both"/>
         <w:rPr>
           <w:rFonts w:cs="Times New Roman"/>
           <w:i/>
@@ -7115,36 +7277,43 @@
         <w:t>.</w:t>
       </w:r>
     </w:p>
-    <w:p/>
+    <w:p>
+      <w:pPr>
+        <w:jc w:val="both"/>
+      </w:pPr>
+    </w:p>
     <w:p>
       <w:pPr>
         <w:pStyle w:val="Ttulo2"/>
         <w:tabs>
           <w:tab w:val="left" w:pos="2459"/>
         </w:tabs>
-      </w:pPr>
-      <w:bookmarkStart w:id="4" w:name="_Toc17540232"/>
+        <w:jc w:val="both"/>
+      </w:pPr>
+      <w:bookmarkStart w:id="6" w:name="_Toc17540232"/>
       <w:r>
         <w:t>1.1. MOTIVACIÓN</w:t>
       </w:r>
-      <w:bookmarkEnd w:id="4"/>
+      <w:bookmarkEnd w:id="6"/>
       <w:r>
         <w:tab/>
       </w:r>
     </w:p>
     <w:p>
       <w:pPr>
+        <w:jc w:val="both"/>
         <w:rPr>
           <w:rFonts w:cs="Times New Roman"/>
           <w:szCs w:val="24"/>
         </w:rPr>
       </w:pPr>
+      <w:bookmarkStart w:id="7" w:name="_Hlk17649939"/>
       <w:r>
         <w:rPr>
           <w:rFonts w:cs="Times New Roman"/>
           <w:szCs w:val="24"/>
         </w:rPr>
-        <w:t xml:space="preserve">Desde principios de los años 80 la industria de los videojuegos ha sufrido un crecimiento enorme, superándose año tras año. Hasta el punto el punto de convertirse en la mayor industria del entretenimiento a nivel mundial, superando a </w:t>
+        <w:t xml:space="preserve">Desde principios de los años 80 la industria de los videojuegos ha sufrido un crecimiento enorme, superándose año tras año. Hasta el punto de convertirse en la mayor industria del entretenimiento a nivel mundial, superando a </w:t>
       </w:r>
       <w:r>
         <w:rPr>
@@ -7170,6 +7339,7 @@
     </w:p>
     <w:p>
       <w:pPr>
+        <w:jc w:val="both"/>
         <w:rPr>
           <w:rFonts w:cs="Times New Roman"/>
           <w:szCs w:val="24"/>
@@ -7204,8 +7374,10 @@
         <w:t>de esta rama de conocimiento sino también con poder disfrutar jugando a ellos.</w:t>
       </w:r>
     </w:p>
-    <w:p>
-      <w:pPr>
+    <w:bookmarkEnd w:id="7"/>
+    <w:p>
+      <w:pPr>
+        <w:jc w:val="both"/>
         <w:rPr>
           <w:rFonts w:cs="Times New Roman"/>
           <w:szCs w:val="24"/>
@@ -7215,20 +7387,24 @@
     <w:p>
       <w:pPr>
         <w:pStyle w:val="Ttulo2"/>
-      </w:pPr>
-      <w:bookmarkStart w:id="5" w:name="_Toc17540233"/>
+        <w:jc w:val="both"/>
+      </w:pPr>
+      <w:bookmarkStart w:id="8" w:name="_Toc17540233"/>
       <w:r>
         <w:t>1.2. CONTENIDO DE LA MEMORIA</w:t>
       </w:r>
-      <w:bookmarkEnd w:id="5"/>
-    </w:p>
-    <w:p>
-      <w:r>
-        <w:t xml:space="preserve">La estructura de la memoria principal se ha elegido de acuerdo al modelo de memoria recomendado por la Universidad de Salamanca para la realización de los trabajos de Fin de Grado de la Universidad de Salamanca en: “Proyecto de Final de Carrera en </w:t>
+      <w:bookmarkEnd w:id="8"/>
+    </w:p>
+    <w:p>
+      <w:pPr>
+        <w:jc w:val="both"/>
+      </w:pPr>
+      <w:r>
+        <w:t xml:space="preserve">La estructura de la memoria principal se ha elegido de acuerdo al modelo de memoria recomendado por la Universidad de Salamanca para la realización de los trabajos de Fin de Grado de la Universidad de Salamanca en: “Proyecto de Final de Carrera en Ingeniería </w:t>
       </w:r>
       <w:r>
         <w:lastRenderedPageBreak/>
-        <w:t xml:space="preserve">Ingeniería Técnica de Informática: Guía de realización y documentación”, elaborada por los profesores Francisco José García Peñalvo, José Rafael García-Bermejo Giner y María N. Moreno García de la Universidad de Salamanca; Jesús Manuel </w:t>
+        <w:t xml:space="preserve">Técnica de Informática: Guía de realización y documentación”, elaborada por los profesores Francisco José García Peñalvo, José Rafael García-Bermejo Giner y María N. Moreno García de la Universidad de Salamanca; Jesús Manuel </w:t>
       </w:r>
       <w:proofErr w:type="spellStart"/>
       <w:r>
@@ -7271,33 +7447,50 @@
         <w:t xml:space="preserve"> Mancha También se ha utilizado como referencia un Documento de Diseño de Videojuego (GDD) para el Anexo I.</w:t>
       </w:r>
     </w:p>
-    <w:p/>
+    <w:p>
+      <w:pPr>
+        <w:jc w:val="both"/>
+      </w:pPr>
+    </w:p>
     <w:p>
       <w:pPr>
         <w:pStyle w:val="Ttulo3"/>
-      </w:pPr>
-      <w:bookmarkStart w:id="6" w:name="_Toc17540234"/>
+        <w:jc w:val="both"/>
+      </w:pPr>
+      <w:bookmarkStart w:id="9" w:name="_Toc17540234"/>
       <w:r>
         <w:t>1.2.1 DESCRIPCIÓN DEL PROYECTO</w:t>
       </w:r>
-      <w:bookmarkEnd w:id="6"/>
-    </w:p>
-    <w:p>
+      <w:bookmarkEnd w:id="9"/>
+    </w:p>
+    <w:p>
+      <w:pPr>
+        <w:jc w:val="both"/>
+      </w:pPr>
       <w:r>
         <w:t xml:space="preserve">1. Introducción </w:t>
       </w:r>
     </w:p>
     <w:p>
+      <w:pPr>
+        <w:jc w:val="both"/>
+      </w:pPr>
       <w:r>
         <w:t xml:space="preserve">2. Objetivos del proyecto </w:t>
       </w:r>
     </w:p>
     <w:p>
+      <w:pPr>
+        <w:jc w:val="both"/>
+      </w:pPr>
       <w:r>
         <w:t xml:space="preserve">3. Conceptos teóricos </w:t>
       </w:r>
     </w:p>
     <w:p>
+      <w:pPr>
+        <w:jc w:val="both"/>
+      </w:pPr>
       <w:r>
         <w:t xml:space="preserve">4. </w:t>
       </w:r>
@@ -7309,11 +7502,17 @@
       </w:r>
     </w:p>
     <w:p>
+      <w:pPr>
+        <w:jc w:val="both"/>
+      </w:pPr>
       <w:r>
         <w:t>5. Aspectos relevantes del desarrollo</w:t>
       </w:r>
     </w:p>
     <w:p>
+      <w:pPr>
+        <w:jc w:val="both"/>
+      </w:pPr>
       <w:r>
         <w:t xml:space="preserve">6. </w:t>
       </w:r>
@@ -7325,20 +7524,28 @@
       </w:r>
     </w:p>
     <w:p>
+      <w:pPr>
+        <w:jc w:val="both"/>
+      </w:pPr>
       <w:r>
         <w:t>7. Conclusiones</w:t>
       </w:r>
     </w:p>
-    <w:p/>
+    <w:p>
+      <w:pPr>
+        <w:jc w:val="both"/>
+      </w:pPr>
+    </w:p>
     <w:p>
       <w:pPr>
         <w:pStyle w:val="Ttulo3"/>
-      </w:pPr>
-      <w:bookmarkStart w:id="7" w:name="_Toc17540235"/>
+        <w:jc w:val="both"/>
+      </w:pPr>
+      <w:bookmarkStart w:id="10" w:name="_Toc17540235"/>
       <w:r>
         <w:t>1.2.2 DOCUMENTACIÓN TÉCNICA</w:t>
       </w:r>
-      <w:bookmarkEnd w:id="7"/>
+      <w:bookmarkEnd w:id="10"/>
     </w:p>
     <w:p>
       <w:pPr>
@@ -7347,6 +7554,7 @@
           <w:ilvl w:val="0"/>
           <w:numId w:val="3"/>
         </w:numPr>
+        <w:jc w:val="both"/>
       </w:pPr>
       <w:r>
         <w:t>Anexo I – Documento de diseño de videojuego o GDD. Documento en el que se describe con detalle el videojuego.</w:t>
@@ -7359,6 +7567,7 @@
           <w:ilvl w:val="0"/>
           <w:numId w:val="3"/>
         </w:numPr>
+        <w:jc w:val="both"/>
       </w:pPr>
       <w:r>
         <w:t xml:space="preserve">Anexo II </w:t>
@@ -7372,10 +7581,12 @@
       <w:r>
         <w:t>Documento de Manual de juego. Documento en el que se describen todos los pasos que debe seguir el usuario para jugar.</w:t>
       </w:r>
-      <w:bookmarkStart w:id="8" w:name="_GoBack"/>
-      <w:bookmarkEnd w:id="8"/>
-    </w:p>
-    <w:p/>
+    </w:p>
+    <w:p>
+      <w:pPr>
+        <w:jc w:val="both"/>
+      </w:pPr>
+    </w:p>
     <w:p>
       <w:pPr>
         <w:pStyle w:val="Ttulo1"/>
@@ -7383,20 +7594,23 @@
           <w:ilvl w:val="0"/>
           <w:numId w:val="1"/>
         </w:numPr>
-      </w:pPr>
-      <w:bookmarkStart w:id="9" w:name="_Toc17540236"/>
+        <w:jc w:val="both"/>
+      </w:pPr>
+      <w:bookmarkStart w:id="11" w:name="_Toc17540236"/>
       <w:r>
         <w:t>OBJETIVOS DEL PROYECTO</w:t>
       </w:r>
-      <w:bookmarkEnd w:id="9"/>
-    </w:p>
-    <w:p>
-      <w:pPr>
+      <w:bookmarkEnd w:id="11"/>
+    </w:p>
+    <w:p>
+      <w:pPr>
+        <w:jc w:val="both"/>
         <w:rPr>
           <w:rFonts w:cs="Times New Roman"/>
           <w:szCs w:val="24"/>
         </w:rPr>
       </w:pPr>
+      <w:bookmarkStart w:id="12" w:name="_Hlk17650139"/>
       <w:r>
         <w:rPr>
           <w:rFonts w:cs="Times New Roman"/>
@@ -7407,6 +7621,7 @@
     </w:p>
     <w:p>
       <w:pPr>
+        <w:jc w:val="both"/>
         <w:rPr>
           <w:rFonts w:cs="Times New Roman"/>
           <w:szCs w:val="24"/>
@@ -7430,6 +7645,7 @@
     </w:p>
     <w:p>
       <w:pPr>
+        <w:jc w:val="both"/>
         <w:rPr>
           <w:rFonts w:cs="Times New Roman"/>
           <w:szCs w:val="24"/>
@@ -7440,7 +7656,15 @@
           <w:rFonts w:cs="Times New Roman"/>
           <w:szCs w:val="24"/>
         </w:rPr>
-        <w:t>El objetivo principal es la creación de un entretenimiento para un amplio rango de personas y poder satisfacerlas. A nivel personal, el objetivo es adquirir una serie de conocimientos que puedan abrirme puertas al mundo laboral en el desarrollo de videojuegos</w:t>
+        <w:t>El objetivo principal es la creación de un entretenimiento para un amplio rango de personas y poder satisfacerlas.</w:t>
+      </w:r>
+      <w:bookmarkEnd w:id="12"/>
+      <w:r>
+        <w:rPr>
+          <w:rFonts w:cs="Times New Roman"/>
+          <w:szCs w:val="24"/>
+        </w:rPr>
+        <w:t xml:space="preserve"> A nivel personal, el objetivo es adquirir una serie de conocimientos que puedan abrirme puertas al mundo laboral en el desarrollo de videojuegos</w:t>
       </w:r>
       <w:r>
         <w:rPr>
@@ -7457,6 +7681,7 @@
           <w:ilvl w:val="0"/>
           <w:numId w:val="4"/>
         </w:numPr>
+        <w:jc w:val="both"/>
         <w:rPr>
           <w:rFonts w:cs="Times New Roman"/>
           <w:szCs w:val="24"/>
@@ -7516,6 +7741,7 @@
           <w:ilvl w:val="0"/>
           <w:numId w:val="4"/>
         </w:numPr>
+        <w:jc w:val="both"/>
         <w:rPr>
           <w:rFonts w:cs="Times New Roman"/>
           <w:szCs w:val="24"/>
@@ -7544,6 +7770,7 @@
           <w:ilvl w:val="0"/>
           <w:numId w:val="4"/>
         </w:numPr>
+        <w:jc w:val="both"/>
         <w:rPr>
           <w:rFonts w:cs="Times New Roman"/>
           <w:szCs w:val="24"/>
@@ -7572,6 +7799,7 @@
           <w:ilvl w:val="0"/>
           <w:numId w:val="4"/>
         </w:numPr>
+        <w:jc w:val="both"/>
       </w:pPr>
       <w:proofErr w:type="spellStart"/>
       <w:r>
@@ -7611,6 +7839,7 @@
     </w:p>
     <w:p>
       <w:pPr>
+        <w:jc w:val="both"/>
         <w:rPr>
           <w:rFonts w:cs="Times New Roman"/>
           <w:szCs w:val="24"/>
@@ -7631,6 +7860,7 @@
           <w:ilvl w:val="0"/>
           <w:numId w:val="4"/>
         </w:numPr>
+        <w:jc w:val="both"/>
         <w:rPr>
           <w:rFonts w:cs="Times New Roman"/>
           <w:szCs w:val="24"/>
@@ -7659,6 +7889,7 @@
           <w:ilvl w:val="0"/>
           <w:numId w:val="4"/>
         </w:numPr>
+        <w:jc w:val="both"/>
         <w:rPr>
           <w:rFonts w:cs="Times New Roman"/>
           <w:szCs w:val="24"/>
@@ -7687,6 +7918,7 @@
           <w:ilvl w:val="0"/>
           <w:numId w:val="4"/>
         </w:numPr>
+        <w:jc w:val="both"/>
         <w:rPr>
           <w:rFonts w:cs="Times New Roman"/>
           <w:szCs w:val="24"/>
@@ -7708,6 +7940,7 @@
           <w:ilvl w:val="0"/>
           <w:numId w:val="4"/>
         </w:numPr>
+        <w:jc w:val="both"/>
       </w:pPr>
       <w:r>
         <w:rPr>
@@ -7729,6 +7962,7 @@
     <w:p>
       <w:pPr>
         <w:ind w:left="360"/>
+        <w:jc w:val="both"/>
         <w:rPr>
           <w:rFonts w:cs="Times New Roman"/>
           <w:szCs w:val="24"/>
@@ -7749,6 +7983,7 @@
           <w:ilvl w:val="0"/>
           <w:numId w:val="7"/>
         </w:numPr>
+        <w:jc w:val="both"/>
         <w:rPr>
           <w:rFonts w:cs="Times New Roman"/>
           <w:szCs w:val="24"/>
@@ -7799,6 +8034,7 @@
           <w:ilvl w:val="0"/>
           <w:numId w:val="7"/>
         </w:numPr>
+        <w:jc w:val="both"/>
         <w:rPr>
           <w:rFonts w:cs="Times New Roman"/>
           <w:szCs w:val="24"/>
@@ -7849,6 +8085,7 @@
           <w:ilvl w:val="0"/>
           <w:numId w:val="7"/>
         </w:numPr>
+        <w:jc w:val="both"/>
         <w:rPr>
           <w:rFonts w:cs="Times New Roman"/>
           <w:szCs w:val="24"/>
@@ -7895,14 +8132,18 @@
     <w:p>
       <w:pPr>
         <w:pStyle w:val="Ttulo2"/>
-      </w:pPr>
-      <w:bookmarkStart w:id="10" w:name="_Toc17540237"/>
+        <w:jc w:val="both"/>
+      </w:pPr>
+      <w:bookmarkStart w:id="13" w:name="_Toc17540237"/>
       <w:r>
         <w:t>2.1. ALCANCE</w:t>
       </w:r>
-      <w:bookmarkEnd w:id="10"/>
-    </w:p>
-    <w:p>
+      <w:bookmarkEnd w:id="13"/>
+    </w:p>
+    <w:p>
+      <w:pPr>
+        <w:jc w:val="both"/>
+      </w:pPr>
       <w:r>
         <w:rPr>
           <w:rFonts w:cs="Times New Roman"/>
@@ -7946,12 +8187,13 @@
           <w:ilvl w:val="0"/>
           <w:numId w:val="1"/>
         </w:numPr>
-      </w:pPr>
-      <w:bookmarkStart w:id="11" w:name="_Toc17540238"/>
+        <w:jc w:val="both"/>
+      </w:pPr>
+      <w:bookmarkStart w:id="14" w:name="_Toc17540238"/>
       <w:r>
         <w:t>CONCEPTOS TEÓRIOS</w:t>
       </w:r>
-      <w:bookmarkEnd w:id="11"/>
+      <w:bookmarkEnd w:id="14"/>
     </w:p>
     <w:p>
       <w:pPr>
@@ -7961,14 +8203,18 @@
           <w:numId w:val="1"/>
         </w:numPr>
         <w:ind w:left="426" w:hanging="437"/>
-      </w:pPr>
-      <w:bookmarkStart w:id="12" w:name="_Toc17540239"/>
+        <w:jc w:val="both"/>
+      </w:pPr>
+      <w:bookmarkStart w:id="15" w:name="_Toc17540239"/>
       <w:r>
         <w:t>CICLO DE VIDA DE UNITY</w:t>
       </w:r>
-      <w:bookmarkEnd w:id="12"/>
-    </w:p>
-    <w:p>
+      <w:bookmarkEnd w:id="15"/>
+    </w:p>
+    <w:p>
+      <w:pPr>
+        <w:jc w:val="both"/>
+      </w:pPr>
       <w:r>
         <w:t xml:space="preserve">Los objetos que hay dentro de un proyecto de Unity pueden llevar o no asociados scripts que van a describir el comportamiento de dichos objetos. Para entender cómo son leídos y ejecutados por parte de Unity, es necesario explicar primero cómo funciona el ciclo de vida de Unity. En el scripting de Unity, hay un número de funciones de evento que no son ejecutadas en el orden predeterminado como un script ejecuta. Este orden de ejecución se puede describir así: </w:t>
       </w:r>
@@ -7981,12 +8227,13 @@
           <w:numId w:val="1"/>
         </w:numPr>
         <w:ind w:left="567" w:hanging="578"/>
-      </w:pPr>
-      <w:bookmarkStart w:id="13" w:name="_Toc17540240"/>
+        <w:jc w:val="both"/>
+      </w:pPr>
+      <w:bookmarkStart w:id="16" w:name="_Toc17540240"/>
       <w:r>
         <w:t>EDITOR</w:t>
       </w:r>
-      <w:bookmarkEnd w:id="13"/>
+      <w:bookmarkEnd w:id="16"/>
     </w:p>
     <w:p>
       <w:pPr>
@@ -7995,6 +8242,7 @@
           <w:ilvl w:val="0"/>
           <w:numId w:val="8"/>
         </w:numPr>
+        <w:jc w:val="both"/>
       </w:pPr>
       <w:proofErr w:type="spellStart"/>
       <w:r>
@@ -8027,7 +8275,11 @@
         <w:t xml:space="preserve"> es utilizado.</w:t>
       </w:r>
     </w:p>
-    <w:p/>
+    <w:p>
+      <w:pPr>
+        <w:jc w:val="both"/>
+      </w:pPr>
+    </w:p>
     <w:p>
       <w:pPr>
         <w:pStyle w:val="Ttulo3"/>
@@ -8036,14 +8288,18 @@
           <w:numId w:val="1"/>
         </w:numPr>
         <w:ind w:left="567" w:hanging="578"/>
-      </w:pPr>
-      <w:bookmarkStart w:id="14" w:name="_Toc17540241"/>
+        <w:jc w:val="both"/>
+      </w:pPr>
+      <w:bookmarkStart w:id="17" w:name="_Toc17540241"/>
       <w:r>
         <w:t>INICIALIZACIÓN</w:t>
       </w:r>
-      <w:bookmarkEnd w:id="14"/>
-    </w:p>
-    <w:p>
+      <w:bookmarkEnd w:id="17"/>
+    </w:p>
+    <w:p>
+      <w:pPr>
+        <w:jc w:val="both"/>
+      </w:pPr>
       <w:r>
         <w:t xml:space="preserve">Estas funciones son llamadas cuando la escena comienza (una para cada objeto en la escena). </w:t>
       </w:r>
@@ -8055,6 +8311,7 @@
           <w:ilvl w:val="0"/>
           <w:numId w:val="8"/>
         </w:numPr>
+        <w:jc w:val="both"/>
       </w:pPr>
       <w:proofErr w:type="spellStart"/>
       <w:r>
@@ -8119,6 +8376,7 @@
           <w:ilvl w:val="0"/>
           <w:numId w:val="8"/>
         </w:numPr>
+        <w:jc w:val="both"/>
       </w:pPr>
       <w:proofErr w:type="spellStart"/>
       <w:r>
@@ -8167,6 +8425,7 @@
           <w:ilvl w:val="0"/>
           <w:numId w:val="8"/>
         </w:numPr>
+        <w:jc w:val="both"/>
       </w:pPr>
       <w:proofErr w:type="spellStart"/>
       <w:r>
@@ -8181,6 +8440,9 @@
       </w:r>
     </w:p>
     <w:p>
+      <w:pPr>
+        <w:jc w:val="both"/>
+      </w:pPr>
       <w:r>
         <w:t xml:space="preserve">Hay que tener en cuenta que, para todos los objetos agregados a la escena, las funciones </w:t>
       </w:r>
@@ -8240,6 +8502,7 @@
     <w:p>
       <w:pPr>
         <w:keepNext/>
+        <w:jc w:val="center"/>
       </w:pPr>
       <w:r>
         <w:rPr>
@@ -8288,7 +8551,7 @@
         <w:pStyle w:val="Descripcin"/>
         <w:jc w:val="center"/>
       </w:pPr>
-      <w:bookmarkStart w:id="15" w:name="_Toc17538995"/>
+      <w:bookmarkStart w:id="18" w:name="_Toc17538995"/>
       <w:r>
         <w:t xml:space="preserve">Figura </w:t>
       </w:r>
@@ -8303,9 +8566,13 @@
       <w:r>
         <w:t>. Primer tramo del ciclo de vida</w:t>
       </w:r>
-      <w:bookmarkEnd w:id="15"/>
-    </w:p>
-    <w:p/>
+      <w:bookmarkEnd w:id="18"/>
+    </w:p>
+    <w:p>
+      <w:pPr>
+        <w:jc w:val="both"/>
+      </w:pPr>
+    </w:p>
     <w:p>
       <w:pPr>
         <w:pStyle w:val="Ttulo3"/>
@@ -8314,14 +8581,18 @@
           <w:numId w:val="1"/>
         </w:numPr>
         <w:ind w:left="567" w:hanging="578"/>
-      </w:pPr>
-      <w:bookmarkStart w:id="16" w:name="_Toc17540242"/>
+        <w:jc w:val="both"/>
+      </w:pPr>
+      <w:bookmarkStart w:id="19" w:name="_Toc17540242"/>
       <w:r>
         <w:t>UPDATE ORDER (ORDEN DE ACTUALIZACIÓN)</w:t>
       </w:r>
-      <w:bookmarkEnd w:id="16"/>
-    </w:p>
-    <w:p>
+      <w:bookmarkEnd w:id="19"/>
+    </w:p>
+    <w:p>
+      <w:pPr>
+        <w:jc w:val="both"/>
+      </w:pPr>
       <w:r>
         <w:t xml:space="preserve">Cuando se hace seguimiento de la lógica de juego y las interacciones, animaciones, posiciones de cámara, etc., hay unos eventos diferentes que pueden ser utilizados. El patrón común es realizar la mayoría de </w:t>
       </w:r>
@@ -8350,6 +8621,7 @@
           <w:ilvl w:val="0"/>
           <w:numId w:val="10"/>
         </w:numPr>
+        <w:jc w:val="both"/>
       </w:pPr>
       <w:proofErr w:type="spellStart"/>
       <w:r>
@@ -8449,6 +8721,7 @@
           <w:ilvl w:val="0"/>
           <w:numId w:val="10"/>
         </w:numPr>
+        <w:jc w:val="both"/>
       </w:pPr>
       <w:proofErr w:type="spellStart"/>
       <w:r>
@@ -8504,6 +8777,7 @@
           <w:ilvl w:val="0"/>
           <w:numId w:val="10"/>
         </w:numPr>
+        <w:jc w:val="both"/>
       </w:pPr>
       <w:proofErr w:type="spellStart"/>
       <w:r>
@@ -8597,12 +8871,13 @@
           <w:numId w:val="1"/>
         </w:numPr>
         <w:ind w:left="567" w:hanging="578"/>
-      </w:pPr>
-      <w:bookmarkStart w:id="17" w:name="_Toc17540243"/>
+        <w:jc w:val="both"/>
+      </w:pPr>
+      <w:bookmarkStart w:id="20" w:name="_Toc17540243"/>
       <w:r>
         <w:t>RENDERING (RENDERIZACIÓN)</w:t>
       </w:r>
-      <w:bookmarkEnd w:id="17"/>
+      <w:bookmarkEnd w:id="20"/>
       <w:r>
         <w:t xml:space="preserve"> </w:t>
       </w:r>
@@ -8614,6 +8889,7 @@
           <w:ilvl w:val="0"/>
           <w:numId w:val="10"/>
         </w:numPr>
+        <w:jc w:val="both"/>
       </w:pPr>
       <w:proofErr w:type="spellStart"/>
       <w:r>
@@ -8678,6 +8954,7 @@
           <w:ilvl w:val="0"/>
           <w:numId w:val="10"/>
         </w:numPr>
+        <w:jc w:val="both"/>
       </w:pPr>
       <w:proofErr w:type="spellStart"/>
       <w:r>
@@ -8712,6 +8989,7 @@
           <w:ilvl w:val="0"/>
           <w:numId w:val="10"/>
         </w:numPr>
+        <w:jc w:val="both"/>
       </w:pPr>
       <w:proofErr w:type="spellStart"/>
       <w:r>
@@ -8732,6 +9010,7 @@
           <w:ilvl w:val="0"/>
           <w:numId w:val="10"/>
         </w:numPr>
+        <w:jc w:val="both"/>
       </w:pPr>
       <w:proofErr w:type="spellStart"/>
       <w:r>
@@ -8752,6 +9031,7 @@
           <w:ilvl w:val="0"/>
           <w:numId w:val="10"/>
         </w:numPr>
+        <w:jc w:val="both"/>
       </w:pPr>
       <w:proofErr w:type="spellStart"/>
       <w:r>
@@ -8772,6 +9052,7 @@
           <w:ilvl w:val="0"/>
           <w:numId w:val="10"/>
         </w:numPr>
+        <w:jc w:val="both"/>
       </w:pPr>
       <w:proofErr w:type="spellStart"/>
       <w:r>
@@ -8792,6 +9073,7 @@
           <w:ilvl w:val="0"/>
           <w:numId w:val="10"/>
         </w:numPr>
+        <w:jc w:val="both"/>
       </w:pPr>
       <w:proofErr w:type="spellStart"/>
       <w:r>
@@ -8820,6 +9102,7 @@
           <w:ilvl w:val="0"/>
           <w:numId w:val="10"/>
         </w:numPr>
+        <w:jc w:val="both"/>
       </w:pPr>
       <w:proofErr w:type="spellStart"/>
       <w:r>
@@ -8859,6 +9142,7 @@
       <w:pPr>
         <w:keepNext/>
         <w:ind w:left="360"/>
+        <w:jc w:val="center"/>
       </w:pPr>
       <w:r>
         <w:rPr>
@@ -8907,7 +9191,7 @@
         <w:pStyle w:val="Descripcin"/>
         <w:jc w:val="center"/>
       </w:pPr>
-      <w:bookmarkStart w:id="18" w:name="_Toc17538996"/>
+      <w:bookmarkStart w:id="21" w:name="_Toc17538996"/>
       <w:r>
         <w:t xml:space="preserve">Figura </w:t>
       </w:r>
@@ -8922,7 +9206,7 @@
       <w:r>
         <w:t>. Segundo tramo de ciclo de vida</w:t>
       </w:r>
-      <w:bookmarkEnd w:id="18"/>
+      <w:bookmarkEnd w:id="21"/>
     </w:p>
     <w:p>
       <w:pPr>
@@ -8932,14 +9216,18 @@
           <w:numId w:val="1"/>
         </w:numPr>
         <w:ind w:left="567" w:hanging="578"/>
-      </w:pPr>
-      <w:bookmarkStart w:id="19" w:name="_Toc17540244"/>
+        <w:jc w:val="both"/>
+      </w:pPr>
+      <w:bookmarkStart w:id="22" w:name="_Toc17540244"/>
       <w:r>
         <w:t>COROUTINES (CORRUTINAS)</w:t>
       </w:r>
-      <w:bookmarkEnd w:id="19"/>
-    </w:p>
-    <w:p>
+      <w:bookmarkEnd w:id="22"/>
+    </w:p>
+    <w:p>
+      <w:pPr>
+        <w:jc w:val="both"/>
+      </w:pPr>
       <w:r>
         <w:t xml:space="preserve">Las actualizaciones normales de </w:t>
       </w:r>
@@ -9008,6 +9296,7 @@
           <w:ilvl w:val="0"/>
           <w:numId w:val="11"/>
         </w:numPr>
+        <w:jc w:val="both"/>
       </w:pPr>
       <w:proofErr w:type="spellStart"/>
       <w:r>
@@ -9060,6 +9349,7 @@
           <w:ilvl w:val="0"/>
           <w:numId w:val="11"/>
         </w:numPr>
+        <w:jc w:val="both"/>
       </w:pPr>
       <w:proofErr w:type="spellStart"/>
       <w:r>
@@ -9115,6 +9405,7 @@
           <w:ilvl w:val="0"/>
           <w:numId w:val="11"/>
         </w:numPr>
+        <w:jc w:val="both"/>
       </w:pPr>
       <w:proofErr w:type="spellStart"/>
       <w:r>
@@ -9157,6 +9448,7 @@
           <w:ilvl w:val="0"/>
           <w:numId w:val="11"/>
         </w:numPr>
+        <w:jc w:val="both"/>
       </w:pPr>
       <w:proofErr w:type="spellStart"/>
       <w:r>
@@ -9186,13 +9478,13 @@
           <w:ilvl w:val="0"/>
           <w:numId w:val="11"/>
         </w:numPr>
+        <w:jc w:val="both"/>
       </w:pPr>
       <w:proofErr w:type="spellStart"/>
       <w:r>
         <w:rPr>
           <w:b/>
         </w:rPr>
-        <w:lastRenderedPageBreak/>
         <w:t>yield</w:t>
       </w:r>
       <w:proofErr w:type="spellEnd"/>
@@ -9246,12 +9538,14 @@
           <w:numId w:val="1"/>
         </w:numPr>
         <w:ind w:left="567" w:hanging="578"/>
-      </w:pPr>
-      <w:bookmarkStart w:id="20" w:name="_Toc17540245"/>
-      <w:r>
+        <w:jc w:val="both"/>
+      </w:pPr>
+      <w:bookmarkStart w:id="23" w:name="_Toc17540245"/>
+      <w:r>
+        <w:lastRenderedPageBreak/>
         <w:t>DESTRUCCIÓN DEL OBJETO</w:t>
       </w:r>
-      <w:bookmarkEnd w:id="20"/>
+      <w:bookmarkEnd w:id="23"/>
     </w:p>
     <w:p>
       <w:pPr>
@@ -9260,6 +9554,7 @@
           <w:ilvl w:val="0"/>
           <w:numId w:val="12"/>
         </w:numPr>
+        <w:jc w:val="both"/>
       </w:pPr>
       <w:proofErr w:type="spellStart"/>
       <w:r>
@@ -9316,14 +9611,18 @@
           <w:numId w:val="1"/>
         </w:numPr>
         <w:ind w:left="567" w:hanging="578"/>
-      </w:pPr>
-      <w:bookmarkStart w:id="21" w:name="_Toc17540246"/>
+        <w:jc w:val="both"/>
+      </w:pPr>
+      <w:bookmarkStart w:id="24" w:name="_Toc17540246"/>
       <w:r>
         <w:t>FINALIZACIÓN</w:t>
       </w:r>
-      <w:bookmarkEnd w:id="21"/>
-    </w:p>
-    <w:p>
+      <w:bookmarkEnd w:id="24"/>
+    </w:p>
+    <w:p>
+      <w:pPr>
+        <w:jc w:val="both"/>
+      </w:pPr>
       <w:r>
         <w:t xml:space="preserve">Sus funciones son llamadas en todos los objetos activos en la escena: </w:t>
       </w:r>
@@ -9335,6 +9634,7 @@
           <w:ilvl w:val="0"/>
           <w:numId w:val="12"/>
         </w:numPr>
+        <w:jc w:val="both"/>
       </w:pPr>
       <w:proofErr w:type="spellStart"/>
       <w:r>
@@ -9366,6 +9666,7 @@
           <w:ilvl w:val="0"/>
           <w:numId w:val="12"/>
         </w:numPr>
+        <w:jc w:val="both"/>
       </w:pPr>
       <w:proofErr w:type="spellStart"/>
       <w:r>
@@ -9385,6 +9686,7 @@
     <w:p>
       <w:pPr>
         <w:keepNext/>
+        <w:jc w:val="center"/>
       </w:pPr>
       <w:r>
         <w:rPr>
@@ -9432,7 +9734,7 @@
         <w:pStyle w:val="Descripcin"/>
         <w:jc w:val="center"/>
       </w:pPr>
-      <w:bookmarkStart w:id="22" w:name="_Toc17538997"/>
+      <w:bookmarkStart w:id="25" w:name="_Toc17538997"/>
       <w:r>
         <w:t xml:space="preserve">Figura </w:t>
       </w:r>
@@ -9450,7 +9752,14 @@
       <w:r>
         <w:t xml:space="preserve"> ciclo de vida</w:t>
       </w:r>
-      <w:bookmarkEnd w:id="22"/>
+      <w:bookmarkEnd w:id="25"/>
+    </w:p>
+    <w:p>
+      <w:pPr>
+        <w:pStyle w:val="Ttulo2"/>
+        <w:jc w:val="both"/>
+      </w:pPr>
+      <w:bookmarkStart w:id="26" w:name="_Toc17540247"/>
     </w:p>
     <w:p>
       <w:pPr>
@@ -9460,12 +9769,12 @@
           <w:numId w:val="1"/>
         </w:numPr>
         <w:ind w:left="567" w:hanging="578"/>
-      </w:pPr>
-      <w:bookmarkStart w:id="23" w:name="_Toc17540247"/>
+        <w:jc w:val="both"/>
+      </w:pPr>
       <w:r>
         <w:t>UML Y LOS DIAGRAMAS DE ESTADOS</w:t>
       </w:r>
-      <w:bookmarkEnd w:id="23"/>
+      <w:bookmarkEnd w:id="26"/>
     </w:p>
     <w:p>
       <w:pPr>
@@ -9519,43 +9828,62 @@
           <w:numId w:val="1"/>
         </w:numPr>
         <w:ind w:left="567" w:hanging="578"/>
-      </w:pPr>
-      <w:bookmarkStart w:id="24" w:name="_Toc17540248"/>
+        <w:jc w:val="both"/>
+      </w:pPr>
+      <w:bookmarkStart w:id="27" w:name="_Toc17540248"/>
       <w:r>
         <w:t>UML</w:t>
       </w:r>
-      <w:bookmarkEnd w:id="24"/>
-    </w:p>
-    <w:p>
+      <w:bookmarkEnd w:id="27"/>
+    </w:p>
+    <w:p>
+      <w:pPr>
+        <w:jc w:val="both"/>
+      </w:pPr>
       <w:r>
         <w:t>En un primer momento explicaré brevemente que es UML para poder entender mejor los diagramas de estado que se explican a continuación.</w:t>
       </w:r>
     </w:p>
     <w:p>
-      <w:r>
-        <w:t xml:space="preserve">El Lenguaje Unificado de Modelado (UML) fue creado para forjar un lenguaje de modelado visual común y semántica y sintácticamente rico para la arquitectura, el </w:t>
+      <w:pPr>
+        <w:jc w:val="both"/>
+      </w:pPr>
+      <w:r>
+        <w:t xml:space="preserve">El Lenguaje Unificado de Modelado (UML) fue creado para forjar un lenguaje de modelado visual común y semántica y sintácticamente rico para la arquitectura, el diseño y la implementación de sistemas de software complejos, tanto en estructura como en </w:t>
       </w:r>
       <w:r>
         <w:lastRenderedPageBreak/>
-        <w:t xml:space="preserve">diseño y la implementación de sistemas de software complejos, tanto en estructura como en comportamiento. UML tiene aplicaciones más allá del desarrollo de software, p. ej., en el flujo de procesos en la fabricación. </w:t>
-      </w:r>
-    </w:p>
-    <w:p>
+        <w:t xml:space="preserve">comportamiento. UML tiene aplicaciones más allá del desarrollo de software, p. ej., en el flujo de procesos en la fabricación. </w:t>
+      </w:r>
+    </w:p>
+    <w:p>
+      <w:pPr>
+        <w:jc w:val="both"/>
+      </w:pPr>
       <w:r>
         <w:t xml:space="preserve">Es comparable a los planos usados en otros campos y consiste en diferentes tipos de diagramas. En general, los diagramas UML describen los límites, la estructura y el comportamiento del sistema y los objetos que contiene. </w:t>
       </w:r>
     </w:p>
     <w:p>
+      <w:pPr>
+        <w:jc w:val="both"/>
+      </w:pPr>
       <w:r>
         <w:t>UML no es un lenguaje de programación, pero existen herramientas que se pueden usar para generar código en diversos lenguajes usando los diagramas UML. UML guarda una relación directa con el análisis y el diseño orientados a objetos.</w:t>
       </w:r>
     </w:p>
     <w:p>
+      <w:pPr>
+        <w:jc w:val="both"/>
+      </w:pPr>
       <w:r>
         <w:t xml:space="preserve">En los lenguajes orientados a objetos, los algoritmos se expresan definiendo 'objetos' y haciendo que los objetos interactúen entre sí. Esos objetos son cosas que deben ser manipuladas y existen en el mundo real. Pueden ser edificios, artefactos sobre un escritorio o seres humanos. </w:t>
       </w:r>
     </w:p>
     <w:p>
+      <w:pPr>
+        <w:jc w:val="both"/>
+      </w:pPr>
       <w:r>
         <w:t>Los lenguajes orientados a objetos dominan el mundo de la programación porque modelan los objetos del mundo real. UML es una combinación de varias notaciones orientadas a objetos: diseño orientado a objetos, técnica de modelado de objetos e ingeniería de software orientada a objetos [</w:t>
       </w:r>
@@ -9574,24 +9902,34 @@
           <w:numId w:val="1"/>
         </w:numPr>
         <w:ind w:left="567" w:hanging="578"/>
-      </w:pPr>
-      <w:bookmarkStart w:id="25" w:name="_Toc17540249"/>
+        <w:jc w:val="both"/>
+      </w:pPr>
+      <w:bookmarkStart w:id="28" w:name="_Toc17540249"/>
       <w:r>
         <w:t>DIAGRAMAS DE ESTADOS</w:t>
       </w:r>
-      <w:bookmarkEnd w:id="25"/>
-    </w:p>
-    <w:p>
+      <w:bookmarkEnd w:id="28"/>
+    </w:p>
+    <w:p>
+      <w:pPr>
+        <w:jc w:val="both"/>
+      </w:pPr>
       <w:r>
         <w:t xml:space="preserve">Un diagrama de estados, en ocasiones conocido como diagrama de máquina de estados, es un tipo de diagrama de comportamiento en el Lenguaje Unificado de Modelado (UML) que muestra transiciones entre diversos objetos. </w:t>
       </w:r>
     </w:p>
     <w:p>
+      <w:pPr>
+        <w:jc w:val="both"/>
+      </w:pPr>
       <w:r>
         <w:t xml:space="preserve">Ahora bien, ¿qué es un diagrama de estados en UML? </w:t>
       </w:r>
     </w:p>
     <w:p>
+      <w:pPr>
+        <w:jc w:val="both"/>
+      </w:pPr>
       <w:r>
         <w:t>Un diagrama de estados es cualquier dispositivo que almacena el estado de un objeto en un momento dado y puede cambiar el estado o causar otras acciones según la entrada que reciba. Estados se refiere a las diferentes combinaciones de información que un objeto puede mantener, no la forma en que el objeto se comporta. Para comprender los diferentes estados de un objeto, se puede visualizar todos los estados posibles y mostrar cómo un objeto llega a cada de uno de ellos, y eso se puede hacer con un diagrama de estados UML [</w:t>
       </w:r>
@@ -9605,6 +9943,7 @@
     <w:p>
       <w:pPr>
         <w:keepNext/>
+        <w:jc w:val="center"/>
       </w:pPr>
       <w:r>
         <w:rPr>
@@ -9653,7 +9992,7 @@
         <w:pStyle w:val="Descripcin"/>
         <w:jc w:val="center"/>
       </w:pPr>
-      <w:bookmarkStart w:id="26" w:name="_Toc17538998"/>
+      <w:bookmarkStart w:id="29" w:name="_Toc17538998"/>
       <w:r>
         <w:t xml:space="preserve">Figura </w:t>
       </w:r>
@@ -9668,9 +10007,12 @@
       <w:r>
         <w:t>. Diagrama de estados de las animaciones del jugador en Unity</w:t>
       </w:r>
-      <w:bookmarkEnd w:id="26"/>
-    </w:p>
-    <w:p>
+      <w:bookmarkEnd w:id="29"/>
+    </w:p>
+    <w:p>
+      <w:pPr>
+        <w:jc w:val="both"/>
+      </w:pPr>
       <w:r>
         <w:t>En la Figura 4 se muestra el diagrama de estados de las animaciones del jugador. Los estados se representan mediante rectángulos y las trans</w:t>
       </w:r>
@@ -9735,7 +10077,7 @@
         <w:pStyle w:val="Descripcin"/>
         <w:jc w:val="center"/>
       </w:pPr>
-      <w:bookmarkStart w:id="27" w:name="_Toc17538999"/>
+      <w:bookmarkStart w:id="30" w:name="_Toc17538999"/>
       <w:r>
         <w:t xml:space="preserve">Figura </w:t>
       </w:r>
@@ -9750,9 +10092,12 @@
       <w:r>
         <w:t>. Parámetros de las animaciones</w:t>
       </w:r>
-      <w:bookmarkEnd w:id="27"/>
-    </w:p>
-    <w:p>
+      <w:bookmarkEnd w:id="30"/>
+    </w:p>
+    <w:p>
+      <w:pPr>
+        <w:jc w:val="both"/>
+      </w:pPr>
       <w:r>
         <w:t>Por ejemplo, si analizamos la transición siguiente:</w:t>
       </w:r>
@@ -9808,7 +10153,7 @@
         <w:pStyle w:val="Descripcin"/>
         <w:jc w:val="center"/>
       </w:pPr>
-      <w:bookmarkStart w:id="28" w:name="_Toc17539000"/>
+      <w:bookmarkStart w:id="31" w:name="_Toc17539000"/>
       <w:r>
         <w:t xml:space="preserve">Figura </w:t>
       </w:r>
@@ -9823,9 +10168,12 @@
       <w:r>
         <w:t>. Transición entre personaje parado y caminando hacia la izquierda</w:t>
       </w:r>
-      <w:bookmarkEnd w:id="28"/>
-    </w:p>
-    <w:p>
+      <w:bookmarkEnd w:id="31"/>
+    </w:p>
+    <w:p>
+      <w:pPr>
+        <w:jc w:val="both"/>
+      </w:pPr>
       <w:r>
         <w:lastRenderedPageBreak/>
         <w:t>La transición que se muestra en la Figura 6 es el cambio de animación de cuando el personaje está parado a cuando se mueve caminando hacia la izquierda. Esa transición se realiza cuando se cumple lo siguiente:</w:t>
@@ -9882,7 +10230,7 @@
         <w:pStyle w:val="Descripcin"/>
         <w:jc w:val="center"/>
       </w:pPr>
-      <w:bookmarkStart w:id="29" w:name="_Toc17539001"/>
+      <w:bookmarkStart w:id="32" w:name="_Toc17539001"/>
       <w:r>
         <w:t xml:space="preserve">Figura </w:t>
       </w:r>
@@ -9897,14 +10245,20 @@
       <w:r>
         <w:t>. Condiciones de la transición</w:t>
       </w:r>
-      <w:bookmarkEnd w:id="29"/>
-    </w:p>
-    <w:p>
+      <w:bookmarkEnd w:id="32"/>
+    </w:p>
+    <w:p>
+      <w:pPr>
+        <w:jc w:val="both"/>
+      </w:pPr>
       <w:r>
         <w:t>Cuando la velocidad es mayor que 0 (es decir el personaje se está moviendo) y cuando la dirección es igual a 1, estipulando que el movimiento hacia la izquierda tiene el valor de la dirección en 1 y el movimiento hacia la derecha el valor 0.</w:t>
       </w:r>
     </w:p>
     <w:p>
+      <w:pPr>
+        <w:jc w:val="both"/>
+      </w:pPr>
       <w:r>
         <w:t>Para poder acceder a esos valores mediante un Script podemos ver en la imagen siguiente como se realiza:</w:t>
       </w:r>
@@ -9960,7 +10314,7 @@
         <w:pStyle w:val="Descripcin"/>
         <w:jc w:val="center"/>
       </w:pPr>
-      <w:bookmarkStart w:id="30" w:name="_Toc17539002"/>
+      <w:bookmarkStart w:id="33" w:name="_Toc17539002"/>
       <w:r>
         <w:t xml:space="preserve">Figura </w:t>
       </w:r>
@@ -9975,14 +10329,32 @@
       <w:r>
         <w:t>. Fragmento de código correspondiente a dicho ejemplo</w:t>
       </w:r>
-      <w:bookmarkEnd w:id="30"/>
-    </w:p>
-    <w:p>
+      <w:bookmarkEnd w:id="33"/>
+    </w:p>
+    <w:p>
+      <w:pPr>
+        <w:jc w:val="both"/>
+      </w:pPr>
       <w:r>
         <w:t>En este fragmento se expone que cuando se pulsa la tecla de dirección izquierda el jugador se mueve hacia la izquierda y se asignan los valores a los parámetros de la animación</w:t>
       </w:r>
       <w:r>
         <w:t>. Poniendo la velocidad el valor 1, saltando a 0 (eso es que el jugador no está saltando) y la dirección a 1 (mirando hacia la izquierda).</w:t>
+      </w:r>
+    </w:p>
+    <w:p>
+      <w:pPr>
+        <w:spacing w:line="259" w:lineRule="auto"/>
+        <w:rPr>
+          <w:rFonts w:eastAsiaTheme="majorEastAsia" w:cstheme="majorBidi"/>
+          <w:color w:val="2F5496" w:themeColor="accent1" w:themeShade="BF"/>
+          <w:sz w:val="32"/>
+          <w:szCs w:val="32"/>
+        </w:rPr>
+      </w:pPr>
+      <w:bookmarkStart w:id="34" w:name="_Toc17540250"/>
+      <w:r>
+        <w:br w:type="page"/>
       </w:r>
     </w:p>
     <w:p>
@@ -9992,33 +10364,23 @@
           <w:ilvl w:val="0"/>
           <w:numId w:val="1"/>
         </w:numPr>
-      </w:pPr>
-      <w:bookmarkStart w:id="31" w:name="_Toc17540250"/>
-      <w:r>
+        <w:jc w:val="both"/>
+      </w:pPr>
+      <w:r>
+        <w:lastRenderedPageBreak/>
         <w:t>HERRAMIENTAS</w:t>
       </w:r>
-      <w:bookmarkEnd w:id="31"/>
+      <w:bookmarkEnd w:id="34"/>
       <w:r>
         <w:t xml:space="preserve"> </w:t>
       </w:r>
     </w:p>
     <w:p>
+      <w:pPr>
+        <w:jc w:val="both"/>
+      </w:pPr>
       <w:r>
         <w:t>En este apartado se exponen todas las herramientas que se han usado en el desarrollo del proyecto.</w:t>
-      </w:r>
-    </w:p>
-    <w:p>
-      <w:pPr>
-        <w:spacing w:line="259" w:lineRule="auto"/>
-        <w:rPr>
-          <w:rFonts w:asciiTheme="majorHAnsi" w:eastAsiaTheme="majorEastAsia" w:hAnsiTheme="majorHAnsi" w:cstheme="majorBidi"/>
-          <w:color w:val="2F5496" w:themeColor="accent1" w:themeShade="BF"/>
-          <w:sz w:val="26"/>
-          <w:szCs w:val="26"/>
-        </w:rPr>
-      </w:pPr>
-      <w:r>
-        <w:br w:type="page"/>
       </w:r>
     </w:p>
     <w:p>
@@ -10029,13 +10391,13 @@
           <w:numId w:val="1"/>
         </w:numPr>
         <w:ind w:left="567" w:hanging="578"/>
-      </w:pPr>
-      <w:bookmarkStart w:id="32" w:name="_Toc17540251"/>
-      <w:r>
-        <w:lastRenderedPageBreak/>
+        <w:jc w:val="both"/>
+      </w:pPr>
+      <w:bookmarkStart w:id="35" w:name="_Toc17540251"/>
+      <w:r>
         <w:t>MOTOR GRÁFICO UNITY</w:t>
       </w:r>
-      <w:bookmarkEnd w:id="32"/>
+      <w:bookmarkEnd w:id="35"/>
     </w:p>
     <w:p>
       <w:pPr>
@@ -10045,29 +10407,42 @@
           <w:numId w:val="1"/>
         </w:numPr>
         <w:ind w:left="567" w:hanging="578"/>
-      </w:pPr>
-      <w:bookmarkStart w:id="33" w:name="_Toc17540252"/>
+        <w:jc w:val="both"/>
+      </w:pPr>
+      <w:bookmarkStart w:id="36" w:name="_Toc17540252"/>
       <w:r>
         <w:t>¿QUÉ ES UN MOTOR GRÁFICO?</w:t>
       </w:r>
-      <w:bookmarkEnd w:id="33"/>
-    </w:p>
-    <w:p>
+      <w:bookmarkEnd w:id="36"/>
+    </w:p>
+    <w:p>
+      <w:pPr>
+        <w:jc w:val="both"/>
+      </w:pPr>
       <w:r>
         <w:t>En primer lugar, se debería definir que es un motor gráfico. Son un tipo de software que provee a los desarrolladores y diferentes artistas una herramienta de renderizado. Esto permite plasmar los diseños de los artistas en papel en un modelo 3D, para ello se aplican esquemas 3D a estos dibujos completando finalmente modelos completos.</w:t>
       </w:r>
     </w:p>
     <w:p>
+      <w:pPr>
+        <w:jc w:val="both"/>
+      </w:pPr>
       <w:r>
         <w:t>Los motores gráficos permiten también crear las físicas de los juegos, ofreciendo una gran cantidad de herramientas para ello. En la creación de un juego hay que tener en cuenta el movimiento de los elementos, del personaje, la forma que tienen de interactuar los diferentes objetos con ellos mismos y con los personajes, lo que mediante el uso de las herramientas antes mencionadas se facilita de gran manera.</w:t>
       </w:r>
     </w:p>
     <w:p>
+      <w:pPr>
+        <w:jc w:val="both"/>
+      </w:pPr>
       <w:r>
         <w:t>Los motores gráficos aportan lo necesario para crear las luces y la ambientación de las localizaciones de los videojuegos, facilitan los reflejos y la creación de diferentes materiales.</w:t>
       </w:r>
     </w:p>
     <w:p>
+      <w:pPr>
+        <w:jc w:val="both"/>
+      </w:pPr>
       <w:r>
         <w:t>A fin de cuentas, estos softwares proporcionan a los diferentes profesionales del sector del videojuego un esqueleto sobre el que construir sus ideas y proyectos y facilitando el trabajo para poder centrarse en otros aspectos del desarrollo, como pudieran ser la historia, mecánicas o el diseño de los niveles.</w:t>
       </w:r>
@@ -10080,14 +10455,19 @@
           <w:numId w:val="1"/>
         </w:numPr>
         <w:ind w:left="567" w:hanging="578"/>
-      </w:pPr>
-      <w:bookmarkStart w:id="34" w:name="_Toc17540253"/>
+        <w:jc w:val="both"/>
+      </w:pPr>
+      <w:bookmarkStart w:id="37" w:name="_Toc17540253"/>
       <w:r>
         <w:t>¿QUÉ ES UNITY?</w:t>
       </w:r>
-      <w:bookmarkEnd w:id="34"/>
-    </w:p>
-    <w:p>
+      <w:bookmarkEnd w:id="37"/>
+    </w:p>
+    <w:p>
+      <w:pPr>
+        <w:jc w:val="both"/>
+      </w:pPr>
+      <w:bookmarkStart w:id="38" w:name="_Hlk17651232"/>
       <w:r>
         <w:t xml:space="preserve">Unity es un motor de juego </w:t>
       </w:r>
@@ -10105,6 +10485,7 @@
         </w:rPr>
         <w:t>Unity Technologies</w:t>
       </w:r>
+      <w:bookmarkEnd w:id="38"/>
       <w:r>
         <w:t xml:space="preserve">. Se anunció y lanzó por primera vez en junio de 2005 en </w:t>
       </w:r>
@@ -10207,7 +10588,12 @@
       </w:r>
     </w:p>
     <w:p>
-      <w:r>
+      <w:pPr>
+        <w:jc w:val="both"/>
+      </w:pPr>
+      <w:bookmarkStart w:id="39" w:name="_Hlk17651245"/>
+      <w:r>
+        <w:lastRenderedPageBreak/>
         <w:t xml:space="preserve">Unity proporciona a los </w:t>
       </w:r>
       <w:proofErr w:type="spellStart"/>
@@ -10256,9 +10642,12 @@
         <w:t>).</w:t>
       </w:r>
     </w:p>
-    <w:p>
-      <w:r>
-        <w:lastRenderedPageBreak/>
+    <w:bookmarkEnd w:id="39"/>
+    <w:p>
+      <w:pPr>
+        <w:jc w:val="both"/>
+      </w:pPr>
+      <w:r>
         <w:t>Dentro de este programa existen 4 tipos de licencias diferentes, en las que cambian diferentes tipos de funcionalidades. Para el desarrollo de este trabajo se ha utilizado la versión personal gratuita, la cual proporcionaba herramientas suficientes para el fin que se quería conseguir.</w:t>
       </w:r>
     </w:p>
@@ -10269,6 +10658,7 @@
           <w:ilvl w:val="0"/>
           <w:numId w:val="13"/>
         </w:numPr>
+        <w:jc w:val="both"/>
       </w:pPr>
       <w:r>
         <w:rPr>
@@ -10324,6 +10714,7 @@
           <w:ilvl w:val="0"/>
           <w:numId w:val="13"/>
         </w:numPr>
+        <w:jc w:val="both"/>
       </w:pPr>
       <w:r>
         <w:rPr>
@@ -10359,6 +10750,7 @@
           <w:ilvl w:val="0"/>
           <w:numId w:val="13"/>
         </w:numPr>
+        <w:jc w:val="both"/>
       </w:pPr>
       <w:r>
         <w:rPr>
@@ -10377,6 +10769,7 @@
           <w:ilvl w:val="0"/>
           <w:numId w:val="13"/>
         </w:numPr>
+        <w:jc w:val="both"/>
       </w:pPr>
       <w:r>
         <w:rPr>
@@ -10396,14 +10789,18 @@
           <w:numId w:val="1"/>
         </w:numPr>
         <w:ind w:left="567" w:hanging="578"/>
-      </w:pPr>
-      <w:bookmarkStart w:id="35" w:name="_Toc17540254"/>
+        <w:jc w:val="both"/>
+      </w:pPr>
+      <w:bookmarkStart w:id="40" w:name="_Toc17540254"/>
       <w:r>
         <w:t>¿POR QUÉ UNITY?</w:t>
       </w:r>
-      <w:bookmarkEnd w:id="35"/>
-    </w:p>
-    <w:p>
+      <w:bookmarkEnd w:id="40"/>
+    </w:p>
+    <w:p>
+      <w:pPr>
+        <w:jc w:val="both"/>
+      </w:pPr>
       <w:r>
         <w:t>La idea principal del proyecto siempre fue realizar un videojuego de plataformas en 2 dimensiones y posteriormente surgió la idea de realizarlo para multijugador para hacer más llamativo el videojuego. Después de valorar distintas opciones que existen en el mercado se decidió realizar el proyecto un Unity debido el motor reunía las características idóneas para el proyecto. Una gran influencia al elegir este motor gráfico fue el contacto que se tuvo con la herramienta en la asignatura de “Videojuegos” del segundo semestre del 4º curso del grado.</w:t>
       </w:r>
@@ -10419,14 +10816,19 @@
           <w:numId w:val="1"/>
         </w:numPr>
         <w:ind w:left="426" w:hanging="437"/>
-      </w:pPr>
-      <w:bookmarkStart w:id="36" w:name="_Toc17540255"/>
+        <w:jc w:val="both"/>
+      </w:pPr>
+      <w:bookmarkStart w:id="41" w:name="_Toc17540255"/>
       <w:r>
         <w:t>UNITY MULTIPLAYER</w:t>
       </w:r>
-      <w:bookmarkEnd w:id="36"/>
-    </w:p>
-    <w:p>
+      <w:bookmarkEnd w:id="41"/>
+    </w:p>
+    <w:p>
+      <w:pPr>
+        <w:jc w:val="both"/>
+      </w:pPr>
+      <w:bookmarkStart w:id="42" w:name="_Hlk17651311"/>
       <w:r>
         <w:t xml:space="preserve">Al implementar la opción de multijugador, Unity trae una herramienta </w:t>
       </w:r>
@@ -10470,6 +10872,9 @@
       </w:r>
     </w:p>
     <w:p>
+      <w:pPr>
+        <w:jc w:val="both"/>
+      </w:pPr>
       <w:r>
         <w:rPr>
           <w:i/>
@@ -10501,6 +10906,7 @@
         <w:rPr>
           <w:i/>
         </w:rPr>
+        <w:lastRenderedPageBreak/>
         <w:t>Matchmaker</w:t>
       </w:r>
       <w:proofErr w:type="spellEnd"/>
@@ -10519,9 +10925,17 @@
       <w:r>
         <w:t>]</w:t>
       </w:r>
-    </w:p>
-    <w:p/>
-    <w:p>
+      <w:bookmarkEnd w:id="42"/>
+    </w:p>
+    <w:p>
+      <w:pPr>
+        <w:jc w:val="both"/>
+      </w:pPr>
+    </w:p>
+    <w:p>
+      <w:pPr>
+        <w:jc w:val="both"/>
+      </w:pPr>
       <w:r>
         <w:t>Esta herramienta ahora mismo se está migrando a otra para su mejora.</w:t>
       </w:r>
@@ -10535,7 +10949,6 @@
         <w:rPr>
           <w:noProof/>
         </w:rPr>
-        <w:lastRenderedPageBreak/>
         <w:drawing>
           <wp:inline distT="0" distB="0" distL="0" distR="0" wp14:anchorId="508DD15E" wp14:editId="6BA5D917">
             <wp:extent cx="5391150" cy="2990850"/>
@@ -10578,7 +10991,7 @@
         <w:pStyle w:val="Descripcin"/>
         <w:jc w:val="center"/>
       </w:pPr>
-      <w:bookmarkStart w:id="37" w:name="_Toc17539003"/>
+      <w:bookmarkStart w:id="43" w:name="_Toc17539003"/>
       <w:r>
         <w:t xml:space="preserve">Figura </w:t>
       </w:r>
@@ -10593,14 +11006,20 @@
       <w:r>
         <w:t>. Diagrama de migración de la herramienta UNET</w:t>
       </w:r>
-      <w:bookmarkEnd w:id="37"/>
-    </w:p>
-    <w:p>
+      <w:bookmarkEnd w:id="43"/>
+    </w:p>
+    <w:p>
+      <w:pPr>
+        <w:jc w:val="both"/>
+      </w:pPr>
       <w:r>
         <w:t>Como se puede observar en la Figura 9, esta herramienta desaparecerá a partir del año 2021.</w:t>
       </w:r>
     </w:p>
     <w:p>
+      <w:pPr>
+        <w:jc w:val="both"/>
+      </w:pPr>
       <w:r>
         <w:t>La elección de realizar el videojuego utilizándola es que cuando se empezó a desarrollar el juego el nuevo sistema de multijugador todavía estaba en las primeras fases de desarrollo y podía contener muchos fallos.</w:t>
       </w:r>
@@ -10613,12 +11032,16 @@
           <w:numId w:val="1"/>
         </w:numPr>
         <w:ind w:left="851" w:hanging="797"/>
+        <w:jc w:val="both"/>
       </w:pPr>
       <w:r>
         <w:t>FUNCIONAMIENTO DE UNET</w:t>
       </w:r>
     </w:p>
     <w:p>
+      <w:pPr>
+        <w:jc w:val="both"/>
+      </w:pPr>
       <w:r>
         <w:t>La principal característica de esta herramienta es un componente Manager, donde se configuran todos los aspectos relacionados con el modo multijugador.</w:t>
       </w:r>
@@ -10632,6 +11055,7 @@
         <w:rPr>
           <w:noProof/>
         </w:rPr>
+        <w:lastRenderedPageBreak/>
         <w:drawing>
           <wp:inline distT="0" distB="0" distL="0" distR="0" wp14:anchorId="6097B3A1" wp14:editId="3EC46212">
             <wp:extent cx="2053087" cy="2662792"/>
@@ -10674,7 +11098,7 @@
         <w:pStyle w:val="Descripcin"/>
         <w:jc w:val="center"/>
       </w:pPr>
-      <w:bookmarkStart w:id="38" w:name="_Toc17539004"/>
+      <w:bookmarkStart w:id="44" w:name="_Toc17539004"/>
       <w:r>
         <w:t xml:space="preserve">Figura </w:t>
       </w:r>
@@ -10689,11 +11113,13 @@
       <w:r>
         <w:t>. Componente Manager UNET</w:t>
       </w:r>
-      <w:bookmarkEnd w:id="38"/>
-    </w:p>
-    <w:p>
-      <w:r>
-        <w:lastRenderedPageBreak/>
+      <w:bookmarkEnd w:id="44"/>
+    </w:p>
+    <w:p>
+      <w:pPr>
+        <w:jc w:val="both"/>
+      </w:pPr>
+      <w:r>
         <w:t xml:space="preserve">Este componente se añade a un </w:t>
       </w:r>
       <w:proofErr w:type="spellStart"/>
@@ -10723,11 +11149,17 @@
       </w:r>
     </w:p>
     <w:p>
+      <w:pPr>
+        <w:jc w:val="both"/>
+      </w:pPr>
       <w:r>
         <w:t xml:space="preserve">Como se ve en la Figura 10, se pueden configurar el máximo de jugadores (en este caso 2), así como el mínimo de jugadores que será 1. </w:t>
       </w:r>
     </w:p>
     <w:p>
+      <w:pPr>
+        <w:jc w:val="both"/>
+      </w:pPr>
       <w:r>
         <w:t xml:space="preserve">Otro dato importante que tenemos que configurar en esta parte es añadir el </w:t>
       </w:r>
@@ -10769,6 +11201,9 @@
       </w:r>
     </w:p>
     <w:p>
+      <w:pPr>
+        <w:jc w:val="both"/>
+      </w:pPr>
       <w:r>
         <w:t>En la opción de “</w:t>
       </w:r>
@@ -10810,6 +11245,9 @@
       </w:r>
     </w:p>
     <w:p>
+      <w:pPr>
+        <w:jc w:val="both"/>
+      </w:pPr>
       <w:r>
         <w:t xml:space="preserve">Todos los </w:t>
       </w:r>
@@ -10881,7 +11319,7 @@
         <w:pStyle w:val="Descripcin"/>
         <w:jc w:val="center"/>
       </w:pPr>
-      <w:bookmarkStart w:id="39" w:name="_Toc17539005"/>
+      <w:bookmarkStart w:id="45" w:name="_Toc17539005"/>
       <w:r>
         <w:t xml:space="preserve">Figura </w:t>
       </w:r>
@@ -10903,15 +11341,21 @@
       <w:r>
         <w:t>Identity</w:t>
       </w:r>
-      <w:bookmarkEnd w:id="39"/>
+      <w:bookmarkEnd w:id="45"/>
       <w:proofErr w:type="spellEnd"/>
     </w:p>
     <w:p>
+      <w:pPr>
+        <w:jc w:val="both"/>
+      </w:pPr>
       <w:r>
         <w:t>Este componente sirve para diferenciar a los objetos dentro de la escena multijugador.</w:t>
       </w:r>
     </w:p>
     <w:p>
+      <w:pPr>
+        <w:jc w:val="both"/>
+      </w:pPr>
       <w:r>
         <w:t xml:space="preserve">Otra información importante que hay que enviar al servidor para el correcto funcionamiento de la opción </w:t>
       </w:r>
@@ -10937,6 +11381,7 @@
         <w:rPr>
           <w:i/>
         </w:rPr>
+        <w:lastRenderedPageBreak/>
         <w:t>Transform</w:t>
       </w:r>
       <w:proofErr w:type="spellEnd"/>
@@ -11015,7 +11460,7 @@
         <w:pStyle w:val="Descripcin"/>
         <w:jc w:val="center"/>
       </w:pPr>
-      <w:bookmarkStart w:id="40" w:name="_Toc17539006"/>
+      <w:bookmarkStart w:id="46" w:name="_Toc17539006"/>
       <w:r>
         <w:t xml:space="preserve">Figura </w:t>
       </w:r>
@@ -11034,7 +11479,7 @@
       <w:r>
         <w:t>Transform</w:t>
       </w:r>
-      <w:bookmarkEnd w:id="40"/>
+      <w:bookmarkEnd w:id="46"/>
       <w:proofErr w:type="spellEnd"/>
     </w:p>
     <w:p>
@@ -11046,7 +11491,6 @@
         <w:rPr>
           <w:noProof/>
         </w:rPr>
-        <w:lastRenderedPageBreak/>
         <w:drawing>
           <wp:inline distT="0" distB="0" distL="0" distR="0" wp14:anchorId="33545FB4" wp14:editId="4AA1A9F7">
             <wp:extent cx="2812211" cy="782603"/>
@@ -11089,7 +11533,7 @@
         <w:pStyle w:val="Descripcin"/>
         <w:jc w:val="center"/>
       </w:pPr>
-      <w:bookmarkStart w:id="41" w:name="_Toc17539007"/>
+      <w:bookmarkStart w:id="47" w:name="_Toc17539007"/>
       <w:r>
         <w:t xml:space="preserve">Figura </w:t>
       </w:r>
@@ -11108,10 +11552,13 @@
       <w:r>
         <w:t>Animator</w:t>
       </w:r>
-      <w:bookmarkEnd w:id="41"/>
+      <w:bookmarkEnd w:id="47"/>
       <w:proofErr w:type="spellEnd"/>
     </w:p>
     <w:p>
+      <w:pPr>
+        <w:jc w:val="both"/>
+      </w:pPr>
       <w:r>
         <w:t xml:space="preserve">En el componente </w:t>
       </w:r>
@@ -11144,19 +11591,26 @@
           <w:numId w:val="1"/>
         </w:numPr>
         <w:ind w:left="567" w:hanging="578"/>
-      </w:pPr>
-      <w:bookmarkStart w:id="42" w:name="_Toc17540256"/>
+        <w:jc w:val="both"/>
+      </w:pPr>
+      <w:bookmarkStart w:id="48" w:name="_Toc17540256"/>
       <w:r>
         <w:t>EXPLICACIÓN DE UNITY</w:t>
       </w:r>
-      <w:bookmarkEnd w:id="42"/>
-    </w:p>
-    <w:p>
+      <w:bookmarkEnd w:id="48"/>
+    </w:p>
+    <w:p>
+      <w:pPr>
+        <w:jc w:val="both"/>
+      </w:pPr>
       <w:r>
         <w:t>A continuación, se procede a describir el funcionamiento del motor gráfico Unity, así como de resaltar algunas de sus características de las aplicaciones multiplataforma que es posible llevar a cabo mediante su editor y su scripting.</w:t>
       </w:r>
     </w:p>
     <w:p>
+      <w:pPr>
+        <w:jc w:val="both"/>
+      </w:pPr>
       <w:r>
         <w:t xml:space="preserve">El aprendizaje del motor gráfico comenzó en la asignatura optativa de “videojuegos” del segundo semestre del 4ºcurso. Durante este tiempo se aprendieron la parte más básica, con la cual comenzar a crear pequeños proyectos y sirvió para familiarizarse con el entorno de trabajo. Esto proporcionó los conocimientos para que, mediante la documentación, foros y tutoriales, de forma autodidacta profundizar mucho más en el funcionamiento del motor y adquirir los conocimientos que </w:t>
       </w:r>
@@ -11168,6 +11622,9 @@
       </w:r>
     </w:p>
     <w:p>
+      <w:pPr>
+        <w:jc w:val="both"/>
+      </w:pPr>
       <w:r>
         <w:t>Lo primero que aparece una vez que se arranca el programa es la interfaz principal. Esta está dividida en varias partes, las cuales se pueden distribuir de varias formas propuestas por el software o crear el propio usuario una con la que esté cómodo. Busca ser intuitiva, separando las escenas de juego y edición, y dando la posibilidad de arrastrar los objetos entre los diferentes componentes dando una sensación de unidad.</w:t>
       </w:r>
@@ -11175,6 +11632,7 @@
     <w:p>
       <w:pPr>
         <w:keepNext/>
+        <w:jc w:val="center"/>
       </w:pPr>
       <w:r>
         <w:rPr>
@@ -11236,7 +11694,7 @@
         <w:pStyle w:val="Descripcin"/>
         <w:jc w:val="center"/>
       </w:pPr>
-      <w:bookmarkStart w:id="43" w:name="_Toc17539008"/>
+      <w:bookmarkStart w:id="49" w:name="_Toc17539008"/>
       <w:r>
         <w:t xml:space="preserve">Figura </w:t>
       </w:r>
@@ -11259,7 +11717,7 @@
       <w:r>
         <w:t xml:space="preserve"> Unity</w:t>
       </w:r>
-      <w:bookmarkEnd w:id="43"/>
+      <w:bookmarkEnd w:id="49"/>
     </w:p>
     <w:p>
       <w:pPr>
@@ -11268,6 +11726,7 @@
           <w:ilvl w:val="0"/>
           <w:numId w:val="14"/>
         </w:numPr>
+        <w:jc w:val="both"/>
       </w:pPr>
       <w:r>
         <w:rPr>
@@ -11325,6 +11784,7 @@
           <w:ilvl w:val="0"/>
           <w:numId w:val="14"/>
         </w:numPr>
+        <w:jc w:val="both"/>
         <w:rPr>
           <w:szCs w:val="24"/>
         </w:rPr>
@@ -11400,6 +11860,7 @@
           <w:ilvl w:val="0"/>
           <w:numId w:val="14"/>
         </w:numPr>
+        <w:jc w:val="both"/>
       </w:pPr>
       <w:r>
         <w:rPr>
@@ -11443,6 +11904,7 @@
           <w:ilvl w:val="0"/>
           <w:numId w:val="14"/>
         </w:numPr>
+        <w:jc w:val="both"/>
       </w:pPr>
       <w:r>
         <w:rPr>
@@ -11495,6 +11957,7 @@
           <w:ilvl w:val="0"/>
           <w:numId w:val="14"/>
         </w:numPr>
+        <w:jc w:val="both"/>
         <w:rPr>
           <w:b/>
         </w:rPr>
@@ -11544,6 +12007,7 @@
           <w:ilvl w:val="0"/>
           <w:numId w:val="14"/>
         </w:numPr>
+        <w:jc w:val="both"/>
       </w:pPr>
       <w:r>
         <w:rPr>
@@ -11572,6 +12036,7 @@
     <w:p>
       <w:pPr>
         <w:spacing w:line="259" w:lineRule="auto"/>
+        <w:jc w:val="both"/>
       </w:pPr>
       <w:r>
         <w:t>Antes de seguir hay que dejar claros algunos conceptos dentro de este motor:</w:t>
@@ -11584,6 +12049,7 @@
           <w:ilvl w:val="0"/>
           <w:numId w:val="15"/>
         </w:numPr>
+        <w:jc w:val="both"/>
       </w:pPr>
       <w:proofErr w:type="spellStart"/>
       <w:r>
@@ -11602,6 +12068,7 @@
           <w:ilvl w:val="0"/>
           <w:numId w:val="15"/>
         </w:numPr>
+        <w:jc w:val="both"/>
       </w:pPr>
       <w:r>
         <w:t>Scrip</w:t>
@@ -11694,7 +12161,7 @@
         <w:pStyle w:val="Descripcin"/>
         <w:jc w:val="center"/>
       </w:pPr>
-      <w:bookmarkStart w:id="44" w:name="_Toc17539009"/>
+      <w:bookmarkStart w:id="50" w:name="_Toc17539009"/>
       <w:r>
         <w:t xml:space="preserve">Figura </w:t>
       </w:r>
@@ -11709,7 +12176,7 @@
       <w:r>
         <w:t>. Estructura del funcionamiento de Unity</w:t>
       </w:r>
-      <w:bookmarkEnd w:id="44"/>
+      <w:bookmarkEnd w:id="50"/>
     </w:p>
     <w:p>
       <w:pPr>
@@ -11719,24 +12186,36 @@
           <w:numId w:val="1"/>
         </w:numPr>
         <w:ind w:left="567" w:hanging="578"/>
-      </w:pPr>
-      <w:bookmarkStart w:id="45" w:name="_Toc17540257"/>
+        <w:jc w:val="both"/>
+      </w:pPr>
+      <w:bookmarkStart w:id="51" w:name="_Toc17540257"/>
       <w:r>
         <w:t>C#</w:t>
       </w:r>
-      <w:bookmarkEnd w:id="45"/>
-    </w:p>
-    <w:p>
+      <w:bookmarkEnd w:id="51"/>
+    </w:p>
+    <w:p>
+      <w:pPr>
+        <w:jc w:val="both"/>
+      </w:pPr>
+      <w:bookmarkStart w:id="52" w:name="_Hlk17651360"/>
       <w:r>
         <w:t xml:space="preserve">Es un lenguaje de programación orientado a objetos desarrollado y estandarizado por Microsoft como parte de su plataforma .NET, que después fue aprobado como un estándar por la ECMA (ECMA-334) e ISO (ISO/IEC 23270). C# es uno de los lenguajes de programación diseñados para la infraestructura de lenguaje común. </w:t>
       </w:r>
     </w:p>
     <w:p>
+      <w:pPr>
+        <w:jc w:val="both"/>
+      </w:pPr>
       <w:r>
         <w:t xml:space="preserve">Su sintaxis básica deriva de C/C++ y utiliza el modelo de objetos de la plataforma .NET, similar al de Java, aunque incluye mejoras derivadas de otros lenguajes. </w:t>
       </w:r>
     </w:p>
-    <w:p>
+    <w:bookmarkEnd w:id="52"/>
+    <w:p>
+      <w:pPr>
+        <w:jc w:val="both"/>
+      </w:pPr>
       <w:r>
         <w:t xml:space="preserve">Aunque C# forma parte de la plataforma .NET, ésta es una API, mientras que C# es un lenguaje de programación independiente diseñado para generar programas sobre dicha plataforma. Ya existe un compilador implementado que provee el marco Mono - </w:t>
       </w:r>
@@ -11754,13 +12233,19 @@
       </w:r>
       <w:proofErr w:type="spellEnd"/>
       <w:r>
-        <w:t>, Mac OS y GNU/Linux [</w:t>
+        <w:t>, Mac OS y GNU/Linux</w:t>
+      </w:r>
+      <w:r>
+        <w:t>.</w:t>
+      </w:r>
+      <w:r>
+        <w:t xml:space="preserve"> [</w:t>
       </w:r>
       <w:r>
         <w:t>5</w:t>
       </w:r>
       <w:r>
-        <w:t>].</w:t>
+        <w:t>]</w:t>
       </w:r>
     </w:p>
     <w:p>
@@ -11771,14 +12256,18 @@
           <w:numId w:val="1"/>
         </w:numPr>
         <w:ind w:left="567" w:hanging="578"/>
-      </w:pPr>
-      <w:bookmarkStart w:id="46" w:name="_Toc17540258"/>
+        <w:jc w:val="both"/>
+      </w:pPr>
+      <w:bookmarkStart w:id="53" w:name="_Toc17540258"/>
       <w:r>
         <w:t>GITHUB</w:t>
       </w:r>
-      <w:bookmarkEnd w:id="46"/>
-    </w:p>
-    <w:p>
+      <w:bookmarkEnd w:id="53"/>
+    </w:p>
+    <w:p>
+      <w:pPr>
+        <w:jc w:val="both"/>
+      </w:pPr>
       <w:r>
         <w:t xml:space="preserve">GitHub es un repositorio donde he podido ir almacenando los cambios que se han ido haciendo según se avanzaba con el desarrollo del proyecto. Cuando se hacían cambios importantes en el proyecto realizaba un </w:t>
       </w:r>
@@ -11792,6 +12281,9 @@
       </w:r>
     </w:p>
     <w:p>
+      <w:pPr>
+        <w:jc w:val="both"/>
+      </w:pPr>
       <w:r>
         <w:lastRenderedPageBreak/>
         <w:t>A modo de copia de seguridad y control de versiones es muy útil para este tipo de proyectos.</w:t>
@@ -11805,14 +12297,18 @@
           <w:numId w:val="1"/>
         </w:numPr>
         <w:ind w:left="567" w:hanging="578"/>
-      </w:pPr>
-      <w:bookmarkStart w:id="47" w:name="_Toc17540259"/>
+        <w:jc w:val="both"/>
+      </w:pPr>
+      <w:bookmarkStart w:id="54" w:name="_Toc17540259"/>
       <w:r>
         <w:t>FREE PLATAFORM GAME ASSETS</w:t>
       </w:r>
-      <w:bookmarkEnd w:id="47"/>
-    </w:p>
-    <w:p>
+      <w:bookmarkEnd w:id="54"/>
+    </w:p>
+    <w:p>
+      <w:pPr>
+        <w:jc w:val="both"/>
+      </w:pPr>
       <w:r>
         <w:t xml:space="preserve">Para los </w:t>
       </w:r>
@@ -11838,14 +12334,12 @@
       <w:r>
         <w:t xml:space="preserve"> que proporciona Unity de forma gratuita, donde se encuentran diversos gráficos de enemigos, plataformas, personajes, objetos, </w:t>
       </w:r>
-      <w:proofErr w:type="spellStart"/>
-      <w:r>
-        <w:t>etc</w:t>
-      </w:r>
-      <w:proofErr w:type="spellEnd"/>
       <w:proofErr w:type="gramStart"/>
       <w:r>
-        <w:t>…[</w:t>
+        <w:t>etc.</w:t>
+      </w:r>
+      <w:r>
+        <w:t>[</w:t>
       </w:r>
       <w:proofErr w:type="gramEnd"/>
       <w:r>
@@ -11858,6 +12352,7 @@
     <w:p>
       <w:pPr>
         <w:keepNext/>
+        <w:jc w:val="center"/>
       </w:pPr>
       <w:r>
         <w:rPr>
@@ -11905,7 +12400,7 @@
         <w:pStyle w:val="Descripcin"/>
         <w:jc w:val="center"/>
       </w:pPr>
-      <w:bookmarkStart w:id="48" w:name="_Toc17539010"/>
+      <w:bookmarkStart w:id="55" w:name="_Toc17539010"/>
       <w:r>
         <w:t xml:space="preserve">Figura </w:t>
       </w:r>
@@ -11940,7 +12435,7 @@
       <w:r>
         <w:t>assets</w:t>
       </w:r>
-      <w:bookmarkEnd w:id="48"/>
+      <w:bookmarkEnd w:id="55"/>
       <w:proofErr w:type="spellEnd"/>
     </w:p>
     <w:p>
@@ -11950,32 +12445,47 @@
           <w:ilvl w:val="0"/>
           <w:numId w:val="1"/>
         </w:numPr>
-      </w:pPr>
-      <w:bookmarkStart w:id="49" w:name="_Toc17540260"/>
+        <w:jc w:val="both"/>
+      </w:pPr>
+      <w:bookmarkStart w:id="56" w:name="_Toc17540260"/>
       <w:r>
         <w:t>ASPECTOS RELEVANTES</w:t>
       </w:r>
       <w:r>
         <w:t xml:space="preserve"> DEL DESARROLLO</w:t>
       </w:r>
-      <w:bookmarkEnd w:id="49"/>
-    </w:p>
-    <w:p>
+      <w:bookmarkEnd w:id="56"/>
+    </w:p>
+    <w:p>
+      <w:pPr>
+        <w:jc w:val="both"/>
+      </w:pPr>
+      <w:bookmarkStart w:id="57" w:name="_Hlk17650816"/>
       <w:r>
         <w:t xml:space="preserve">En este punto se van a destacar los aspectos más importantes para el desarrollo del proyecto desde la perspectiva del diseño e implementación. </w:t>
       </w:r>
     </w:p>
-    <w:p>
+    <w:bookmarkEnd w:id="57"/>
+    <w:p>
+      <w:pPr>
+        <w:jc w:val="both"/>
+      </w:pPr>
       <w:r>
         <w:t xml:space="preserve">El tema del proyecto fue propuesto al tutor para realizar el Trabajo Fin de Grado. Después de comentar la propuesta del trabajo, se dio el visto bueno para realizar el proyecto. </w:t>
       </w:r>
     </w:p>
     <w:p>
+      <w:pPr>
+        <w:jc w:val="both"/>
+      </w:pPr>
       <w:r>
         <w:t xml:space="preserve">En febrero de 2019, se presenta la propuesta de Trabajo de Fin de Grado en la secretaría de la Escuela Politécnica Superior de Zamora (EPSZ). </w:t>
       </w:r>
     </w:p>
     <w:p>
+      <w:pPr>
+        <w:jc w:val="both"/>
+      </w:pPr>
       <w:r>
         <w:t>En m</w:t>
       </w:r>
@@ -11991,20 +12501,25 @@
           <w:numId w:val="1"/>
         </w:numPr>
         <w:ind w:left="567" w:hanging="578"/>
-      </w:pPr>
-      <w:bookmarkStart w:id="50" w:name="_Toc17540261"/>
+        <w:jc w:val="both"/>
+      </w:pPr>
+      <w:bookmarkStart w:id="58" w:name="_Toc17540261"/>
       <w:r>
         <w:t>PLANTEAMIENTO DEL PROYECTO</w:t>
       </w:r>
-      <w:bookmarkEnd w:id="50"/>
-    </w:p>
-    <w:p>
-      <w:r>
-        <w:t xml:space="preserve">Desde un principio supe que quería realizar como trabajo de fin de grado un videojuego ya que me gustó bastante la asignatura de “Videojuegos” del grado y me pareció muy </w:t>
+      <w:bookmarkEnd w:id="58"/>
+    </w:p>
+    <w:p>
+      <w:pPr>
+        <w:jc w:val="both"/>
+      </w:pPr>
+      <w:bookmarkStart w:id="59" w:name="_Hlk17650858"/>
+      <w:r>
+        <w:t xml:space="preserve">Desde un principio supe que quería realizar como trabajo de fin de grado un videojuego ya que me gustó bastante la asignatura de “Videojuegos” del grado y me pareció muy interesante. Se valoraron diferentes opciones de que tipo de juego realizar: juego por </w:t>
       </w:r>
       <w:r>
         <w:lastRenderedPageBreak/>
-        <w:t xml:space="preserve">interesante. Se valoraron diferentes opciones de que tipo de juego realizar: juego por turnos, </w:t>
+        <w:t xml:space="preserve">turnos, </w:t>
       </w:r>
       <w:r>
         <w:rPr>
@@ -12017,6 +12532,9 @@
       </w:r>
     </w:p>
     <w:p>
+      <w:pPr>
+        <w:jc w:val="both"/>
+      </w:pPr>
       <w:r>
         <w:t>Una vez escogida la idea que quería desarrollar se lo comenté a mi tutor Juan Carlos Matos Franco, le pregunté su opinión sobre la viabilidad y complejidad del proyecto que me dio el visto bueno y accedió a tutorizar mi proyecto.</w:t>
       </w:r>
@@ -12029,19 +12547,27 @@
           <w:numId w:val="1"/>
         </w:numPr>
         <w:ind w:left="567" w:hanging="578"/>
-      </w:pPr>
-      <w:bookmarkStart w:id="51" w:name="_Toc17540262"/>
+        <w:jc w:val="both"/>
+      </w:pPr>
+      <w:bookmarkStart w:id="60" w:name="_Toc17540262"/>
+      <w:bookmarkEnd w:id="59"/>
       <w:r>
         <w:t>METODOLOGÍA DEL CICLO DE VIDA DEL SOFTWARE</w:t>
       </w:r>
-      <w:bookmarkEnd w:id="51"/>
-    </w:p>
-    <w:p>
+      <w:bookmarkEnd w:id="60"/>
+    </w:p>
+    <w:p>
+      <w:pPr>
+        <w:jc w:val="both"/>
+      </w:pPr>
       <w:r>
         <w:t>Se puede definir ciclo de vida del software como “Un marco de referencia que contiene los procesos, las actividades y las tareas involucradas en el desarrollo, la explotación y el mantenimiento de un producto software, abarcando la vida del sistema desde la definición de requisitos hasta la finalización de su uso” [ISO 12207] (2017). Mediante este ciclo de vida se pretenden representar las actividades y productos intermedios que son necesarios para el desarrollo de una aplicación.</w:t>
       </w:r>
     </w:p>
     <w:p>
+      <w:pPr>
+        <w:jc w:val="both"/>
+      </w:pPr>
       <w:r>
         <w:t>Existe una gran variedad de procesos de software a seguir para las diferentes actividades que tienen lugar durante un proceso. Pero independientemente del proceso escogido se caracterizan por una serie de fases generales:</w:t>
       </w:r>
@@ -12053,6 +12579,7 @@
           <w:ilvl w:val="0"/>
           <w:numId w:val="16"/>
         </w:numPr>
+        <w:jc w:val="both"/>
       </w:pPr>
       <w:r>
         <w:rPr>
@@ -12071,6 +12598,7 @@
           <w:ilvl w:val="0"/>
           <w:numId w:val="16"/>
         </w:numPr>
+        <w:jc w:val="both"/>
       </w:pPr>
       <w:r>
         <w:rPr>
@@ -12089,6 +12617,7 @@
           <w:ilvl w:val="0"/>
           <w:numId w:val="16"/>
         </w:numPr>
+        <w:jc w:val="both"/>
       </w:pPr>
       <w:r>
         <w:rPr>
@@ -12107,6 +12636,7 @@
           <w:ilvl w:val="0"/>
           <w:numId w:val="16"/>
         </w:numPr>
+        <w:jc w:val="both"/>
       </w:pPr>
       <w:r>
         <w:rPr>
@@ -12119,6 +12649,9 @@
       </w:r>
     </w:p>
     <w:p>
+      <w:pPr>
+        <w:jc w:val="both"/>
+      </w:pPr>
       <w:r>
         <w:rPr>
           <w:b/>
@@ -12194,7 +12727,7 @@
         <w:pStyle w:val="Descripcin"/>
         <w:jc w:val="center"/>
       </w:pPr>
-      <w:bookmarkStart w:id="52" w:name="_Toc17539011"/>
+      <w:bookmarkStart w:id="61" w:name="_Toc17539011"/>
       <w:r>
         <w:t xml:space="preserve">Figura </w:t>
       </w:r>
@@ -12209,7 +12742,7 @@
       <w:r>
         <w:t>. Ciclo de vida del software</w:t>
       </w:r>
-      <w:bookmarkEnd w:id="52"/>
+      <w:bookmarkEnd w:id="61"/>
     </w:p>
     <w:p>
       <w:pPr>
@@ -12219,14 +12752,18 @@
           <w:numId w:val="1"/>
         </w:numPr>
         <w:ind w:left="567" w:hanging="578"/>
-      </w:pPr>
-      <w:bookmarkStart w:id="53" w:name="_Toc17540263"/>
+        <w:jc w:val="both"/>
+      </w:pPr>
+      <w:bookmarkStart w:id="62" w:name="_Toc17540263"/>
       <w:r>
         <w:t>MODELO ITERATIVO INCREMENTAL</w:t>
       </w:r>
-      <w:bookmarkEnd w:id="53"/>
-    </w:p>
-    <w:p>
+      <w:bookmarkEnd w:id="62"/>
+    </w:p>
+    <w:p>
+      <w:pPr>
+        <w:jc w:val="both"/>
+      </w:pPr>
       <w:r>
         <w:t xml:space="preserve">Atendiendo al alcance del ciclo de vida del software, y las características de las fases que dividen el ciclo, se decide emplear </w:t>
       </w:r>
@@ -12237,15 +12774,26 @@
         <w:t>el Modelo iterativo e incremental</w:t>
       </w:r>
       <w:r>
-        <w:t>, ya que se permite crear versiones completas de software en cada iteración. Se selecciona este modelo ya que los requisitos no están todos establecidos inicialmente, y se pueden ir cambiando y añadiendo funcionalidades a la vez que se dispone de una versión funcional mejorable del producto.</w:t>
-      </w:r>
-    </w:p>
-    <w:p>
+        <w:t xml:space="preserve">, </w:t>
+      </w:r>
+      <w:bookmarkStart w:id="63" w:name="_Hlk17650949"/>
+      <w:r>
+        <w:t>ya que se permite crear versiones completas de software en cada iteración. Se selecciona este modelo ya que los requisitos no están todos establecidos inicialmente, y se pueden ir cambiando y añadiendo funcionalidades a la vez que se dispone de una versión funcional mejorable del producto.</w:t>
+      </w:r>
+    </w:p>
+    <w:bookmarkEnd w:id="63"/>
+    <w:p>
+      <w:pPr>
+        <w:jc w:val="both"/>
+      </w:pPr>
       <w:r>
         <w:t>Los pasos clave en este proceso son iniciar con una implementación simple de los requerimientos iniciales del sistema, y a medida que seguimos en iteraciones posteriores, mejorar la secuencia evolutiva de versiones hasta que el sistema queda completamente implementado (en cada iteración se realizan cambios en el diseño y se agregan funcionalidades nuevas y capacidades al sistema).</w:t>
       </w:r>
     </w:p>
     <w:p>
+      <w:pPr>
+        <w:jc w:val="both"/>
+      </w:pPr>
       <w:r>
         <w:t>De esta forma, el desarrollador del videojuego no sabe inicialmente qué es lo que se necesita para satisfacer las necesidades de una manera clara, y en el desarrollo debido a que surgen problemas y cambios los procesos tienden a cambiar.</w:t>
       </w:r>
@@ -12256,6 +12804,7 @@
     <w:p>
       <w:pPr>
         <w:spacing w:line="259" w:lineRule="auto"/>
+        <w:jc w:val="both"/>
       </w:pPr>
       <w:r>
         <w:br w:type="page"/>
@@ -12265,6 +12814,7 @@
       <w:pPr>
         <w:pStyle w:val="Descripcin"/>
         <w:keepNext/>
+        <w:jc w:val="both"/>
       </w:pPr>
       <w:r>
         <w:lastRenderedPageBreak/>
@@ -12305,7 +12855,7 @@
           </w:tcPr>
           <w:p>
             <w:pPr>
-              <w:jc w:val="center"/>
+              <w:jc w:val="both"/>
               <w:rPr>
                 <w:szCs w:val="24"/>
               </w:rPr>
@@ -12325,7 +12875,7 @@
           </w:tcPr>
           <w:p>
             <w:pPr>
-              <w:jc w:val="center"/>
+              <w:jc w:val="both"/>
               <w:cnfStyle w:val="100000000000" w:firstRow="1" w:lastRow="0" w:firstColumn="0" w:lastColumn="0" w:oddVBand="0" w:evenVBand="0" w:oddHBand="0" w:evenHBand="0" w:firstRowFirstColumn="0" w:firstRowLastColumn="0" w:lastRowFirstColumn="0" w:lastRowLastColumn="0"/>
               <w:rPr>
                 <w:szCs w:val="24"/>
@@ -12351,7 +12901,7 @@
           </w:tcPr>
           <w:p>
             <w:pPr>
-              <w:jc w:val="center"/>
+              <w:jc w:val="both"/>
               <w:rPr>
                 <w:b w:val="0"/>
                 <w:szCs w:val="24"/>
@@ -12372,7 +12922,7 @@
           </w:tcPr>
           <w:p>
             <w:pPr>
-              <w:jc w:val="center"/>
+              <w:jc w:val="both"/>
               <w:cnfStyle w:val="000000000000" w:firstRow="0" w:lastRow="0" w:firstColumn="0" w:lastColumn="0" w:oddVBand="0" w:evenVBand="0" w:oddHBand="0" w:evenHBand="0" w:firstRowFirstColumn="0" w:firstRowLastColumn="0" w:lastRowFirstColumn="0" w:lastRowLastColumn="0"/>
               <w:rPr>
                 <w:szCs w:val="24"/>
@@ -12398,7 +12948,7 @@
           </w:tcPr>
           <w:p>
             <w:pPr>
-              <w:jc w:val="center"/>
+              <w:jc w:val="both"/>
               <w:rPr>
                 <w:b w:val="0"/>
                 <w:szCs w:val="24"/>
@@ -12421,7 +12971,7 @@
             <w:pPr>
               <w:pStyle w:val="Default"/>
               <w:spacing w:line="360" w:lineRule="auto"/>
-              <w:jc w:val="center"/>
+              <w:jc w:val="both"/>
               <w:cnfStyle w:val="000000000000" w:firstRow="0" w:lastRow="0" w:firstColumn="0" w:lastColumn="0" w:oddVBand="0" w:evenVBand="0" w:oddHBand="0" w:evenHBand="0" w:firstRowFirstColumn="0" w:firstRowLastColumn="0" w:lastRowFirstColumn="0" w:lastRowLastColumn="0"/>
             </w:pPr>
             <w:r>
@@ -12441,7 +12991,7 @@
           </w:tcPr>
           <w:p>
             <w:pPr>
-              <w:jc w:val="center"/>
+              <w:jc w:val="both"/>
               <w:rPr>
                 <w:b w:val="0"/>
                 <w:szCs w:val="24"/>
@@ -12464,7 +13014,7 @@
             <w:pPr>
               <w:pStyle w:val="Default"/>
               <w:spacing w:line="360" w:lineRule="auto"/>
-              <w:jc w:val="center"/>
+              <w:jc w:val="both"/>
               <w:cnfStyle w:val="000000000000" w:firstRow="0" w:lastRow="0" w:firstColumn="0" w:lastColumn="0" w:oddVBand="0" w:evenVBand="0" w:oddHBand="0" w:evenHBand="0" w:firstRowFirstColumn="0" w:firstRowLastColumn="0" w:lastRowFirstColumn="0" w:lastRowLastColumn="0"/>
             </w:pPr>
             <w:r>
@@ -12473,7 +13023,7 @@
           </w:p>
           <w:p>
             <w:pPr>
-              <w:jc w:val="center"/>
+              <w:jc w:val="both"/>
               <w:cnfStyle w:val="000000000000" w:firstRow="0" w:lastRow="0" w:firstColumn="0" w:lastColumn="0" w:oddVBand="0" w:evenVBand="0" w:oddHBand="0" w:evenHBand="0" w:firstRowFirstColumn="0" w:firstRowLastColumn="0" w:lastRowFirstColumn="0" w:lastRowLastColumn="0"/>
               <w:rPr>
                 <w:szCs w:val="24"/>
@@ -12493,7 +13043,7 @@
           </w:tcPr>
           <w:p>
             <w:pPr>
-              <w:jc w:val="center"/>
+              <w:jc w:val="both"/>
               <w:rPr>
                 <w:b w:val="0"/>
                 <w:szCs w:val="24"/>
@@ -12516,7 +13066,7 @@
             <w:pPr>
               <w:pStyle w:val="Default"/>
               <w:spacing w:line="360" w:lineRule="auto"/>
-              <w:jc w:val="center"/>
+              <w:jc w:val="both"/>
               <w:cnfStyle w:val="000000000000" w:firstRow="0" w:lastRow="0" w:firstColumn="0" w:lastColumn="0" w:oddVBand="0" w:evenVBand="0" w:oddHBand="0" w:evenHBand="0" w:firstRowFirstColumn="0" w:firstRowLastColumn="0" w:lastRowFirstColumn="0" w:lastRowLastColumn="0"/>
             </w:pPr>
             <w:r>
@@ -12525,7 +13075,7 @@
           </w:p>
           <w:p>
             <w:pPr>
-              <w:jc w:val="center"/>
+              <w:jc w:val="both"/>
               <w:cnfStyle w:val="000000000000" w:firstRow="0" w:lastRow="0" w:firstColumn="0" w:lastColumn="0" w:oddVBand="0" w:evenVBand="0" w:oddHBand="0" w:evenHBand="0" w:firstRowFirstColumn="0" w:firstRowLastColumn="0" w:lastRowFirstColumn="0" w:lastRowLastColumn="0"/>
               <w:rPr>
                 <w:szCs w:val="24"/>
@@ -12535,7 +13085,11 @@
         </w:tc>
       </w:tr>
     </w:tbl>
-    <w:p/>
+    <w:p>
+      <w:pPr>
+        <w:jc w:val="both"/>
+      </w:pPr>
+    </w:p>
     <w:p>
       <w:pPr>
         <w:keepNext/>
@@ -12600,7 +13154,7 @@
         <w:pStyle w:val="Descripcin"/>
         <w:jc w:val="center"/>
       </w:pPr>
-      <w:bookmarkStart w:id="54" w:name="_Toc17539012"/>
+      <w:bookmarkStart w:id="64" w:name="_Toc17539012"/>
       <w:r>
         <w:t xml:space="preserve">Figura </w:t>
       </w:r>
@@ -12615,11 +13169,12 @@
       <w:r>
         <w:t>. Funcionamiento gráfico del Modelo Iterativo e Incremental</w:t>
       </w:r>
-      <w:bookmarkEnd w:id="54"/>
+      <w:bookmarkEnd w:id="64"/>
     </w:p>
     <w:p>
       <w:pPr>
         <w:spacing w:line="259" w:lineRule="auto"/>
+        <w:jc w:val="both"/>
       </w:pPr>
       <w:r>
         <w:br w:type="page"/>
@@ -12633,21 +13188,26 @@
           <w:numId w:val="1"/>
         </w:numPr>
         <w:ind w:left="567" w:hanging="578"/>
-      </w:pPr>
-      <w:bookmarkStart w:id="55" w:name="_Toc17540264"/>
+        <w:jc w:val="both"/>
+      </w:pPr>
+      <w:bookmarkStart w:id="65" w:name="_Toc17540264"/>
       <w:r>
         <w:lastRenderedPageBreak/>
         <w:t>PLANIFICACIÓN DEL PROYECTO</w:t>
       </w:r>
-      <w:bookmarkEnd w:id="55"/>
-    </w:p>
-    <w:p>
+      <w:bookmarkEnd w:id="65"/>
+    </w:p>
+    <w:p>
+      <w:pPr>
+        <w:jc w:val="both"/>
+      </w:pPr>
       <w:r>
         <w:t>Una vez que se obtuvo la adjudicación del proyecto definitivo (22 febrero de 2018) se inicia la planificación del proyecto, aunque con anterioridad ya se habían empezado a tratar algunas ideas con el tutor ya que este esperaba que el tema fuese aceptado.</w:t>
       </w:r>
     </w:p>
     <w:p>
       <w:pPr>
+        <w:jc w:val="both"/>
         <w:rPr>
           <w:sz w:val="23"/>
           <w:szCs w:val="23"/>
@@ -12663,6 +13223,7 @@
     </w:p>
     <w:p>
       <w:pPr>
+        <w:jc w:val="both"/>
         <w:rPr>
           <w:sz w:val="23"/>
           <w:szCs w:val="23"/>
@@ -12677,6 +13238,9 @@
       </w:r>
     </w:p>
     <w:p>
+      <w:pPr>
+        <w:jc w:val="both"/>
+      </w:pPr>
       <w:r>
         <w:t xml:space="preserve">Aparte de utilizar </w:t>
       </w:r>
@@ -12724,14 +13288,18 @@
           <w:numId w:val="1"/>
         </w:numPr>
         <w:ind w:left="567" w:hanging="578"/>
-      </w:pPr>
-      <w:bookmarkStart w:id="56" w:name="_Toc17540265"/>
+        <w:jc w:val="both"/>
+      </w:pPr>
+      <w:bookmarkStart w:id="66" w:name="_Toc17540265"/>
       <w:r>
         <w:t>FASES ITERATIVAS</w:t>
       </w:r>
-      <w:bookmarkEnd w:id="56"/>
-    </w:p>
-    <w:p>
+      <w:bookmarkEnd w:id="66"/>
+    </w:p>
+    <w:p>
+      <w:pPr>
+        <w:jc w:val="both"/>
+      </w:pPr>
       <w:r>
         <w:t>El proyecto finalmente se concretó en tres iteraciones, en cada una de las cuales se implementaron nuevas funcionalidades.</w:t>
       </w:r>
@@ -12743,6 +13311,7 @@
           <w:ilvl w:val="0"/>
           <w:numId w:val="17"/>
         </w:numPr>
+        <w:jc w:val="both"/>
       </w:pPr>
       <w:r>
         <w:rPr>
@@ -12770,6 +13339,7 @@
           <w:ilvl w:val="1"/>
           <w:numId w:val="17"/>
         </w:numPr>
+        <w:jc w:val="both"/>
       </w:pPr>
       <w:r>
         <w:rPr>
@@ -12788,6 +13358,7 @@
           <w:ilvl w:val="1"/>
           <w:numId w:val="17"/>
         </w:numPr>
+        <w:jc w:val="both"/>
       </w:pPr>
       <w:r>
         <w:rPr>
@@ -12806,6 +13377,7 @@
           <w:ilvl w:val="1"/>
           <w:numId w:val="17"/>
         </w:numPr>
+        <w:jc w:val="both"/>
       </w:pPr>
       <w:r>
         <w:rPr>
@@ -12824,6 +13396,7 @@
           <w:ilvl w:val="1"/>
           <w:numId w:val="17"/>
         </w:numPr>
+        <w:jc w:val="both"/>
       </w:pPr>
       <w:r>
         <w:rPr>
@@ -12845,6 +13418,7 @@
           <w:ilvl w:val="1"/>
           <w:numId w:val="17"/>
         </w:numPr>
+        <w:jc w:val="both"/>
       </w:pPr>
       <w:r>
         <w:rPr>
@@ -12863,6 +13437,7 @@
           <w:ilvl w:val="0"/>
           <w:numId w:val="17"/>
         </w:numPr>
+        <w:jc w:val="both"/>
       </w:pPr>
       <w:r>
         <w:rPr>
@@ -12890,6 +13465,7 @@
           <w:ilvl w:val="1"/>
           <w:numId w:val="17"/>
         </w:numPr>
+        <w:jc w:val="both"/>
       </w:pPr>
       <w:r>
         <w:rPr>
@@ -12917,6 +13493,7 @@
           <w:ilvl w:val="1"/>
           <w:numId w:val="17"/>
         </w:numPr>
+        <w:jc w:val="both"/>
       </w:pPr>
       <w:r>
         <w:rPr>
@@ -12935,6 +13512,7 @@
           <w:ilvl w:val="1"/>
           <w:numId w:val="17"/>
         </w:numPr>
+        <w:jc w:val="both"/>
       </w:pPr>
       <w:r>
         <w:rPr>
@@ -12954,6 +13532,7 @@
           <w:ilvl w:val="1"/>
           <w:numId w:val="17"/>
         </w:numPr>
+        <w:jc w:val="both"/>
       </w:pPr>
       <w:r>
         <w:rPr>
@@ -12975,6 +13554,7 @@
           <w:ilvl w:val="1"/>
           <w:numId w:val="17"/>
         </w:numPr>
+        <w:jc w:val="both"/>
       </w:pPr>
       <w:r>
         <w:rPr>
@@ -12993,6 +13573,7 @@
           <w:ilvl w:val="0"/>
           <w:numId w:val="17"/>
         </w:numPr>
+        <w:jc w:val="both"/>
       </w:pPr>
       <w:r>
         <w:rPr>
@@ -13020,6 +13601,7 @@
           <w:ilvl w:val="1"/>
           <w:numId w:val="17"/>
         </w:numPr>
+        <w:jc w:val="both"/>
       </w:pPr>
       <w:r>
         <w:rPr>
@@ -13038,6 +13620,7 @@
           <w:ilvl w:val="1"/>
           <w:numId w:val="17"/>
         </w:numPr>
+        <w:jc w:val="both"/>
       </w:pPr>
       <w:r>
         <w:rPr>
@@ -13056,6 +13639,7 @@
           <w:ilvl w:val="1"/>
           <w:numId w:val="17"/>
         </w:numPr>
+        <w:jc w:val="both"/>
       </w:pPr>
       <w:r>
         <w:rPr>
@@ -13074,6 +13658,7 @@
           <w:ilvl w:val="1"/>
           <w:numId w:val="17"/>
         </w:numPr>
+        <w:jc w:val="both"/>
       </w:pPr>
       <w:r>
         <w:rPr>
@@ -13095,6 +13680,7 @@
           <w:ilvl w:val="1"/>
           <w:numId w:val="17"/>
         </w:numPr>
+        <w:jc w:val="both"/>
       </w:pPr>
       <w:r>
         <w:rPr>
@@ -13114,14 +13700,18 @@
           <w:numId w:val="1"/>
         </w:numPr>
         <w:ind w:left="567" w:hanging="578"/>
-      </w:pPr>
-      <w:bookmarkStart w:id="57" w:name="_Toc17540266"/>
+        <w:jc w:val="both"/>
+      </w:pPr>
+      <w:bookmarkStart w:id="67" w:name="_Toc17540266"/>
       <w:r>
         <w:t>IMPLEMENTACIÓN</w:t>
       </w:r>
-      <w:bookmarkEnd w:id="57"/>
-    </w:p>
-    <w:p>
+      <w:bookmarkEnd w:id="67"/>
+    </w:p>
+    <w:p>
+      <w:pPr>
+        <w:jc w:val="both"/>
+      </w:pPr>
       <w:r>
         <w:t xml:space="preserve">En este </w:t>
       </w:r>
@@ -13140,14 +13730,18 @@
           <w:numId w:val="1"/>
         </w:numPr>
         <w:ind w:left="567" w:hanging="578"/>
-      </w:pPr>
-      <w:bookmarkStart w:id="58" w:name="_Toc17540267"/>
+        <w:jc w:val="both"/>
+      </w:pPr>
+      <w:bookmarkStart w:id="68" w:name="_Toc17540267"/>
       <w:r>
         <w:t>DISTRIBUCIÓN DE LOS ASSETS</w:t>
       </w:r>
-      <w:bookmarkEnd w:id="58"/>
-    </w:p>
-    <w:p>
+      <w:bookmarkEnd w:id="68"/>
+    </w:p>
+    <w:p>
+      <w:pPr>
+        <w:jc w:val="both"/>
+      </w:pPr>
       <w:r>
         <w:t xml:space="preserve">Una vez completado el proyecto la distribución final de los </w:t>
       </w:r>
@@ -13220,7 +13814,7 @@
         <w:pStyle w:val="Descripcin"/>
         <w:jc w:val="center"/>
       </w:pPr>
-      <w:bookmarkStart w:id="59" w:name="_Toc17539013"/>
+      <w:bookmarkStart w:id="69" w:name="_Toc17539013"/>
       <w:r>
         <w:t xml:space="preserve">Figura </w:t>
       </w:r>
@@ -13243,7 +13837,7 @@
       <w:r>
         <w:t xml:space="preserve"> en Unity</w:t>
       </w:r>
-      <w:bookmarkEnd w:id="59"/>
+      <w:bookmarkEnd w:id="69"/>
     </w:p>
     <w:p>
       <w:pPr>
@@ -13252,6 +13846,7 @@
           <w:ilvl w:val="0"/>
           <w:numId w:val="18"/>
         </w:numPr>
+        <w:jc w:val="both"/>
       </w:pPr>
       <w:r>
         <w:rPr>
@@ -13277,6 +13872,7 @@
           <w:ilvl w:val="1"/>
           <w:numId w:val="18"/>
         </w:numPr>
+        <w:jc w:val="both"/>
       </w:pPr>
       <w:proofErr w:type="spellStart"/>
       <w:r>
@@ -13314,6 +13910,7 @@
           <w:ilvl w:val="2"/>
           <w:numId w:val="18"/>
         </w:numPr>
+        <w:jc w:val="both"/>
       </w:pPr>
       <w:r>
         <w:rPr>
@@ -13333,6 +13930,7 @@
           <w:ilvl w:val="2"/>
           <w:numId w:val="18"/>
         </w:numPr>
+        <w:jc w:val="both"/>
         <w:rPr>
           <w:b/>
         </w:rPr>
@@ -13362,6 +13960,7 @@
           <w:ilvl w:val="2"/>
           <w:numId w:val="18"/>
         </w:numPr>
+        <w:jc w:val="both"/>
         <w:rPr>
           <w:b/>
         </w:rPr>
@@ -13395,6 +13994,7 @@
           <w:ilvl w:val="2"/>
           <w:numId w:val="18"/>
         </w:numPr>
+        <w:jc w:val="both"/>
       </w:pPr>
       <w:r>
         <w:rPr>
@@ -13424,6 +14024,7 @@
           <w:ilvl w:val="2"/>
           <w:numId w:val="18"/>
         </w:numPr>
+        <w:jc w:val="both"/>
         <w:rPr>
           <w:b/>
         </w:rPr>
@@ -13445,6 +14046,7 @@
           <w:ilvl w:val="2"/>
           <w:numId w:val="18"/>
         </w:numPr>
+        <w:jc w:val="both"/>
         <w:rPr>
           <w:b/>
         </w:rPr>
@@ -13485,6 +14087,7 @@
           <w:ilvl w:val="2"/>
           <w:numId w:val="18"/>
         </w:numPr>
+        <w:jc w:val="both"/>
         <w:rPr>
           <w:b/>
         </w:rPr>
@@ -13503,14 +14106,19 @@
       <w:pPr>
         <w:pStyle w:val="Ttulo3"/>
         <w:ind w:left="567" w:hanging="567"/>
-      </w:pPr>
-      <w:bookmarkStart w:id="60" w:name="_Toc17540268"/>
+        <w:jc w:val="both"/>
+      </w:pPr>
+      <w:bookmarkStart w:id="70" w:name="_Toc17540268"/>
       <w:r>
         <w:t>5.1.2. SCRIPTS</w:t>
       </w:r>
-      <w:bookmarkEnd w:id="60"/>
-    </w:p>
-    <w:p>
+      <w:bookmarkEnd w:id="70"/>
+    </w:p>
+    <w:p>
+      <w:pPr>
+        <w:jc w:val="both"/>
+      </w:pPr>
+      <w:bookmarkStart w:id="71" w:name="_Hlk17651015"/>
       <w:r>
         <w:t xml:space="preserve">El proyecto se ha estructurado de tal forma donde podemos identificar </w:t>
       </w:r>
@@ -13563,19 +14171,27 @@
       </w:r>
     </w:p>
     <w:p>
+      <w:pPr>
+        <w:jc w:val="both"/>
+      </w:pPr>
       <w:r>
         <w:t>Por otro lado, tenemos el resto, los cuales contienen las funcionalidades propias de cada objeto las cuales se harán referencia a través de llamadas o instancias desde otros scripts.</w:t>
       </w:r>
     </w:p>
+    <w:bookmarkEnd w:id="71"/>
     <w:p>
       <w:pPr>
         <w:spacing w:line="259" w:lineRule="auto"/>
+        <w:jc w:val="both"/>
       </w:pPr>
       <w:r>
         <w:br w:type="page"/>
       </w:r>
     </w:p>
     <w:p>
+      <w:pPr>
+        <w:jc w:val="both"/>
+      </w:pPr>
       <w:r>
         <w:lastRenderedPageBreak/>
         <w:t>El árbol de scripts es el siguiente:</w:t>
@@ -13632,7 +14248,7 @@
         <w:pStyle w:val="Descripcin"/>
         <w:jc w:val="center"/>
       </w:pPr>
-      <w:bookmarkStart w:id="61" w:name="_Toc17539014"/>
+      <w:bookmarkStart w:id="72" w:name="_Toc17539014"/>
       <w:r>
         <w:t xml:space="preserve">Figura </w:t>
       </w:r>
@@ -13647,9 +14263,12 @@
       <w:r>
         <w:t>. Árbol de scripts del proyecto.</w:t>
       </w:r>
-      <w:bookmarkEnd w:id="61"/>
-    </w:p>
-    <w:p>
+      <w:bookmarkEnd w:id="72"/>
+    </w:p>
+    <w:p>
+      <w:pPr>
+        <w:jc w:val="both"/>
+      </w:pPr>
       <w:r>
         <w:t>Ahora se hará un desarrollo más completo de los scripts más relevantes:</w:t>
       </w:r>
@@ -13661,7 +14280,9 @@
           <w:ilvl w:val="0"/>
           <w:numId w:val="18"/>
         </w:numPr>
-      </w:pPr>
+        <w:jc w:val="both"/>
+      </w:pPr>
+      <w:bookmarkStart w:id="73" w:name="_Hlk17651043"/>
       <w:proofErr w:type="spellStart"/>
       <w:r>
         <w:rPr>
@@ -13680,9 +14301,11 @@
         <w:t xml:space="preserve"> Script encargado de controlar todas las lógicas del juego.</w:t>
       </w:r>
     </w:p>
+    <w:bookmarkEnd w:id="73"/>
     <w:p>
       <w:pPr>
         <w:keepNext/>
+        <w:jc w:val="center"/>
       </w:pPr>
       <w:r>
         <w:rPr>
@@ -13730,7 +14353,7 @@
         <w:pStyle w:val="Descripcin"/>
         <w:jc w:val="center"/>
       </w:pPr>
-      <w:bookmarkStart w:id="62" w:name="_Toc17539015"/>
+      <w:bookmarkStart w:id="74" w:name="_Toc17539015"/>
       <w:r>
         <w:t xml:space="preserve">Figura </w:t>
       </w:r>
@@ -13761,12 +14384,13 @@
       <w:r>
         <w:t xml:space="preserve"> Parte1.</w:t>
       </w:r>
-      <w:bookmarkEnd w:id="62"/>
+      <w:bookmarkEnd w:id="74"/>
     </w:p>
     <w:p>
       <w:pPr>
         <w:keepNext/>
         <w:ind w:left="-426"/>
+        <w:jc w:val="center"/>
       </w:pPr>
       <w:r>
         <w:rPr>
@@ -13815,7 +14439,7 @@
         <w:pStyle w:val="Descripcin"/>
         <w:jc w:val="center"/>
       </w:pPr>
-      <w:bookmarkStart w:id="63" w:name="_Toc17539016"/>
+      <w:bookmarkStart w:id="75" w:name="_Toc17539016"/>
       <w:r>
         <w:t xml:space="preserve">Figura </w:t>
       </w:r>
@@ -13846,9 +14470,12 @@
       <w:r>
         <w:t xml:space="preserve"> Parte 2</w:t>
       </w:r>
-      <w:bookmarkEnd w:id="63"/>
-    </w:p>
-    <w:p>
+      <w:bookmarkEnd w:id="75"/>
+    </w:p>
+    <w:p>
+      <w:pPr>
+        <w:jc w:val="both"/>
+      </w:pPr>
       <w:r>
         <w:t>En este método analizamos el funcionamiento del juego:</w:t>
       </w:r>
@@ -13860,6 +14487,7 @@
           <w:ilvl w:val="0"/>
           <w:numId w:val="19"/>
         </w:numPr>
+        <w:jc w:val="both"/>
       </w:pPr>
       <w:r>
         <w:rPr>
@@ -13878,6 +14506,7 @@
           <w:ilvl w:val="0"/>
           <w:numId w:val="19"/>
         </w:numPr>
+        <w:jc w:val="both"/>
       </w:pPr>
       <w:r>
         <w:rPr>
@@ -13896,6 +14525,7 @@
           <w:ilvl w:val="0"/>
           <w:numId w:val="19"/>
         </w:numPr>
+        <w:jc w:val="both"/>
       </w:pPr>
       <w:r>
         <w:rPr>
@@ -13914,6 +14544,7 @@
           <w:ilvl w:val="0"/>
           <w:numId w:val="19"/>
         </w:numPr>
+        <w:jc w:val="both"/>
       </w:pPr>
       <w:r>
         <w:rPr>
@@ -13926,6 +14557,9 @@
       </w:r>
     </w:p>
     <w:p>
+      <w:pPr>
+        <w:jc w:val="both"/>
+      </w:pPr>
       <w:r>
         <w:t>Este script tiene una serie de propiedades estáticas a las cuales se puede acceder desde otros scripts para controlar todo tipo de lógicas del juego:</w:t>
       </w:r>
@@ -13981,7 +14615,7 @@
         <w:pStyle w:val="Descripcin"/>
         <w:jc w:val="center"/>
       </w:pPr>
-      <w:bookmarkStart w:id="64" w:name="_Toc17539017"/>
+      <w:bookmarkStart w:id="76" w:name="_Toc17539017"/>
       <w:r>
         <w:t xml:space="preserve">Figura </w:t>
       </w:r>
@@ -14004,12 +14638,17 @@
       <w:r>
         <w:t xml:space="preserve"> (Script)</w:t>
       </w:r>
-      <w:bookmarkEnd w:id="64"/>
-    </w:p>
-    <w:p/>
+      <w:bookmarkEnd w:id="76"/>
+    </w:p>
+    <w:p>
+      <w:pPr>
+        <w:jc w:val="both"/>
+      </w:pPr>
+    </w:p>
     <w:p>
       <w:pPr>
         <w:spacing w:line="259" w:lineRule="auto"/>
+        <w:jc w:val="both"/>
         <w:rPr>
           <w:i/>
         </w:rPr>
@@ -14029,7 +14668,9 @@
           <w:numId w:val="18"/>
         </w:numPr>
         <w:ind w:left="709"/>
-      </w:pPr>
+        <w:jc w:val="both"/>
+      </w:pPr>
+      <w:bookmarkStart w:id="77" w:name="_Hlk17651054"/>
       <w:proofErr w:type="spellStart"/>
       <w:r>
         <w:rPr>
@@ -14043,6 +14684,7 @@
         <w:t>: Script donde se encuentran los métodos para cambiar entre escenas.</w:t>
       </w:r>
     </w:p>
+    <w:bookmarkEnd w:id="77"/>
     <w:p>
       <w:pPr>
         <w:keepNext/>
@@ -14102,7 +14744,7 @@
         <w:pStyle w:val="Descripcin"/>
         <w:jc w:val="center"/>
       </w:pPr>
-      <w:bookmarkStart w:id="65" w:name="_Toc17539018"/>
+      <w:bookmarkStart w:id="78" w:name="_Toc17539018"/>
       <w:r>
         <w:t xml:space="preserve">Figura </w:t>
       </w:r>
@@ -14117,7 +14759,7 @@
       <w:r>
         <w:t>. Gestor de escenas (Script)</w:t>
       </w:r>
-      <w:bookmarkEnd w:id="65"/>
+      <w:bookmarkEnd w:id="78"/>
     </w:p>
     <w:p>
       <w:pPr>
@@ -14126,10 +14768,12 @@
           <w:ilvl w:val="0"/>
           <w:numId w:val="18"/>
         </w:numPr>
+        <w:jc w:val="both"/>
         <w:rPr>
           <w:i/>
         </w:rPr>
       </w:pPr>
+      <w:bookmarkStart w:id="79" w:name="_Hlk17651066"/>
       <w:r>
         <w:rPr>
           <w:i/>
@@ -14146,7 +14790,11 @@
         <w:t xml:space="preserve"> Script muy importante en el desarrollo del juego ya que en el se controla el tiempo de juego en la escena. Es decir, el tiempo que tiene el jugador </w:t>
       </w:r>
       <w:r>
-        <w:t>o jugadores en caso de multijugador en lograr el objetivo. En caso de que sea multijugador ese tiempo tiene que estar sincronizado para ambos jugadores, eso se hace mediante este script:</w:t>
+        <w:t>o jugadores en caso de multijugador en lograr el objetivo.</w:t>
+      </w:r>
+      <w:bookmarkEnd w:id="79"/>
+      <w:r>
+        <w:t xml:space="preserve"> En caso de que sea multijugador ese tiempo tiene que estar sincronizado para ambos jugadores, eso se hace mediante este script:</w:t>
       </w:r>
     </w:p>
     <w:p>
@@ -14202,7 +14850,7 @@
         <w:pStyle w:val="Descripcin"/>
         <w:jc w:val="center"/>
       </w:pPr>
-      <w:bookmarkStart w:id="66" w:name="_Toc17539019"/>
+      <w:bookmarkStart w:id="80" w:name="_Toc17539019"/>
       <w:r>
         <w:t xml:space="preserve">Figura </w:t>
       </w:r>
@@ -14217,9 +14865,12 @@
       <w:r>
         <w:t>. Fragmento Temporizador (Script)</w:t>
       </w:r>
-      <w:bookmarkEnd w:id="66"/>
-    </w:p>
-    <w:p>
+      <w:bookmarkEnd w:id="80"/>
+    </w:p>
+    <w:p>
+      <w:pPr>
+        <w:jc w:val="both"/>
+      </w:pPr>
       <w:r>
         <w:t>Mediante la terminología [</w:t>
       </w:r>
@@ -14251,10 +14902,12 @@
           <w:ilvl w:val="0"/>
           <w:numId w:val="18"/>
         </w:numPr>
+        <w:jc w:val="both"/>
         <w:rPr>
           <w:i/>
         </w:rPr>
       </w:pPr>
+      <w:bookmarkStart w:id="81" w:name="_Hlk17651079"/>
       <w:r>
         <w:rPr>
           <w:i/>
@@ -14265,6 +14918,7 @@
         <w:t>: Script que controla el movimiento del personaje, la opción de disparo del jugador, entre otras.</w:t>
       </w:r>
     </w:p>
+    <w:bookmarkEnd w:id="81"/>
     <w:p>
       <w:pPr>
         <w:keepNext/>
@@ -14318,7 +14972,7 @@
         <w:pStyle w:val="Descripcin"/>
         <w:jc w:val="center"/>
       </w:pPr>
-      <w:bookmarkStart w:id="67" w:name="_Toc17539020"/>
+      <w:bookmarkStart w:id="82" w:name="_Toc17539020"/>
       <w:r>
         <w:t xml:space="preserve">Figura </w:t>
       </w:r>
@@ -14333,14 +14987,20 @@
       <w:r>
         <w:t>. Movimiento del jugador (Script)</w:t>
       </w:r>
-      <w:bookmarkEnd w:id="67"/>
-    </w:p>
-    <w:p>
+      <w:bookmarkEnd w:id="82"/>
+    </w:p>
+    <w:p>
+      <w:pPr>
+        <w:jc w:val="both"/>
+      </w:pPr>
       <w:r>
         <w:t>Como se puede ver en la Figura 25, el movimiento del jugador se basa en lo siguiente: cuando se pulsan las teclas de dirección se le aplica una fuerza al objeto para activar su movimiento. En el caso de pulsar la barra espaciadora, la fuerza hace que el personaje salte.</w:t>
       </w:r>
     </w:p>
     <w:p>
+      <w:pPr>
+        <w:jc w:val="both"/>
+      </w:pPr>
       <w:r>
         <w:t>Al principio de la función aparece el siguiente fragmento de código:</w:t>
       </w:r>
@@ -14396,7 +15056,7 @@
         <w:pStyle w:val="Descripcin"/>
         <w:jc w:val="center"/>
       </w:pPr>
-      <w:bookmarkStart w:id="68" w:name="_Toc17539021"/>
+      <w:bookmarkStart w:id="83" w:name="_Toc17539021"/>
       <w:r>
         <w:t xml:space="preserve">Figura </w:t>
       </w:r>
@@ -14411,9 +15071,12 @@
       <w:r>
         <w:t>. Fragmento de código de movimiento (Script)</w:t>
       </w:r>
-      <w:bookmarkEnd w:id="68"/>
-    </w:p>
-    <w:p>
+      <w:bookmarkEnd w:id="83"/>
+    </w:p>
+    <w:p>
+      <w:pPr>
+        <w:jc w:val="both"/>
+      </w:pPr>
       <w:r>
         <w:lastRenderedPageBreak/>
         <w:t xml:space="preserve">Esta opción </w:t>
@@ -14444,7 +15107,9 @@
           <w:ilvl w:val="0"/>
           <w:numId w:val="18"/>
         </w:numPr>
-      </w:pPr>
+        <w:jc w:val="both"/>
+      </w:pPr>
+      <w:bookmarkStart w:id="84" w:name="_Hlk17651095"/>
       <w:proofErr w:type="spellStart"/>
       <w:r>
         <w:rPr>
@@ -14457,6 +15122,7 @@
         <w:t>: Script donde se controla el inicio del juego multijugador. En él se encuentran métodos para la conexión de la partida.</w:t>
       </w:r>
     </w:p>
+    <w:bookmarkEnd w:id="84"/>
     <w:p>
       <w:pPr>
         <w:keepNext/>
@@ -14508,7 +15174,7 @@
         <w:pStyle w:val="Descripcin"/>
         <w:jc w:val="center"/>
       </w:pPr>
-      <w:bookmarkStart w:id="69" w:name="_Toc17539022"/>
+      <w:bookmarkStart w:id="85" w:name="_Toc17539022"/>
       <w:r>
         <w:t xml:space="preserve">Figura </w:t>
       </w:r>
@@ -14531,7 +15197,7 @@
       <w:r>
         <w:t xml:space="preserve"> (Script)</w:t>
       </w:r>
-      <w:bookmarkEnd w:id="69"/>
+      <w:bookmarkEnd w:id="85"/>
     </w:p>
     <w:p>
       <w:pPr>
@@ -14540,7 +15206,9 @@
           <w:ilvl w:val="0"/>
           <w:numId w:val="18"/>
         </w:numPr>
-      </w:pPr>
+        <w:jc w:val="both"/>
+      </w:pPr>
+      <w:bookmarkStart w:id="86" w:name="_Hlk17651105"/>
       <w:proofErr w:type="spellStart"/>
       <w:r>
         <w:rPr>
@@ -14550,7 +15218,11 @@
       </w:r>
       <w:proofErr w:type="spellEnd"/>
       <w:r>
-        <w:t>: Script donde se implementa una simple inteligencia artificial aplicada a uno de los enemigos. Esta inteligencia artificial consiste en que cuando el jugador se acerca a una distancia del enemigo, éste persigue al jugador con la intención de quitarle salud hasta que el jugador sale de su rango de acción donde el enemigo regresa a su posición de origen.</w:t>
+        <w:t xml:space="preserve">: Script donde se implementa una simple inteligencia artificial aplicada a uno de los enemigos. </w:t>
+      </w:r>
+      <w:bookmarkEnd w:id="86"/>
+      <w:r>
+        <w:t>Esta inteligencia artificial consiste en que cuando el jugador se acerca a una distancia del enemigo, éste persigue al jugador con la intención de quitarle salud hasta que el jugador sale de su rango de acción donde el enemigo regresa a su posición de origen.</w:t>
       </w:r>
     </w:p>
     <w:p>
@@ -14605,7 +15277,7 @@
         <w:pStyle w:val="Descripcin"/>
         <w:jc w:val="center"/>
       </w:pPr>
-      <w:bookmarkStart w:id="70" w:name="_Toc17539023"/>
+      <w:bookmarkStart w:id="87" w:name="_Toc17539023"/>
       <w:r>
         <w:t xml:space="preserve">Figura </w:t>
       </w:r>
@@ -14623,9 +15295,13 @@
       <w:r>
         <w:t>nteligencia artificial del enemigo (Script)</w:t>
       </w:r>
-      <w:bookmarkEnd w:id="70"/>
-    </w:p>
-    <w:p/>
+      <w:bookmarkEnd w:id="87"/>
+    </w:p>
+    <w:p>
+      <w:pPr>
+        <w:jc w:val="both"/>
+      </w:pPr>
+    </w:p>
     <w:p>
       <w:pPr>
         <w:keepNext/>
@@ -14677,7 +15353,7 @@
         <w:pStyle w:val="Descripcin"/>
         <w:jc w:val="center"/>
       </w:pPr>
-      <w:bookmarkStart w:id="71" w:name="_Toc17539024"/>
+      <w:bookmarkStart w:id="88" w:name="_Toc17539024"/>
       <w:r>
         <w:t xml:space="preserve">Figura </w:t>
       </w:r>
@@ -14692,7 +15368,7 @@
       <w:r>
         <w:t>. Rango de acción del enemigo (Escena)</w:t>
       </w:r>
-      <w:bookmarkEnd w:id="71"/>
+      <w:bookmarkEnd w:id="88"/>
     </w:p>
     <w:p>
       <w:pPr>
@@ -14701,19 +15377,26 @@
           <w:ilvl w:val="0"/>
           <w:numId w:val="1"/>
         </w:numPr>
-      </w:pPr>
-      <w:bookmarkStart w:id="72" w:name="_Toc17540269"/>
+        <w:jc w:val="both"/>
+      </w:pPr>
+      <w:bookmarkStart w:id="89" w:name="_Toc17540269"/>
       <w:r>
         <w:t>PROBLEMAS ENCONTRADOS</w:t>
       </w:r>
-      <w:bookmarkEnd w:id="72"/>
-    </w:p>
-    <w:p>
+      <w:bookmarkEnd w:id="89"/>
+    </w:p>
+    <w:p>
+      <w:pPr>
+        <w:jc w:val="both"/>
+      </w:pPr>
       <w:r>
         <w:t>Durante el desarrollo del proyecto han surgido una serie de problemas los cuales algunos se han ido solucionando y otros perduran.</w:t>
       </w:r>
     </w:p>
     <w:p>
+      <w:pPr>
+        <w:jc w:val="both"/>
+      </w:pPr>
       <w:r>
         <w:t>A continuación, se exponen algunos de estos problemas, así como las soluciones dadas para poder continuar con el correcto desarrollo del proyecto.</w:t>
       </w:r>
@@ -14726,17 +15409,20 @@
           <w:numId w:val="1"/>
         </w:numPr>
         <w:ind w:left="567" w:hanging="578"/>
-      </w:pPr>
-      <w:bookmarkStart w:id="73" w:name="_Toc17540270"/>
+        <w:jc w:val="both"/>
+      </w:pPr>
+      <w:bookmarkStart w:id="90" w:name="_Toc17540270"/>
+      <w:bookmarkStart w:id="91" w:name="_Hlk17651124"/>
       <w:r>
         <w:lastRenderedPageBreak/>
         <w:t>DESCONOCIMIENTO DEL MOTOR DE JUEGO Y EL LENGUAJE DE PROGRAMACIÓN</w:t>
       </w:r>
-      <w:bookmarkEnd w:id="73"/>
+      <w:bookmarkEnd w:id="90"/>
     </w:p>
     <w:p>
       <w:pPr>
         <w:ind w:left="360"/>
+        <w:jc w:val="both"/>
       </w:pPr>
       <w:r>
         <w:t>Para poder hacer frente a este proyecto y el volumen de trabajo que conlleva ha sido necesario familiarizarse con el entorno de desarrollo de Unity3D, así como con el lenguaje de programación C#. Para estos objetivos se han realizado múltiples búsquedas en foros páginas web.</w:t>
@@ -14745,6 +15431,7 @@
     <w:p>
       <w:pPr>
         <w:ind w:left="360"/>
+        <w:jc w:val="both"/>
       </w:pPr>
       <w:r>
         <w:t>Uno de los puntos más favorables es la gran comunidad que está detrás de este motor gráfico, donde la gente está muy dispuesta a ayuda, además al llevar unos cuantos años funcionando muchas de las dudas que pueden surgir ya están resueltas en foros.</w:t>
@@ -14753,6 +15440,7 @@
     <w:p>
       <w:pPr>
         <w:ind w:left="360"/>
+        <w:jc w:val="both"/>
       </w:pPr>
       <w:r>
         <w:t>Por último, el lenguaje C# no es de una sintaxis muy compleja. Al ser orientado a objetos la forma de trabajo es parecida a Java, del cual se tenían algunos conocimientos previos, lo cual ha ayudado en gran medida a la hora de entender algunas de las funciones.</w:t>
@@ -14761,6 +15449,7 @@
     <w:p>
       <w:pPr>
         <w:ind w:left="360"/>
+        <w:jc w:val="both"/>
       </w:pPr>
     </w:p>
     <w:p>
@@ -14771,8 +15460,9 @@
           <w:numId w:val="1"/>
         </w:numPr>
         <w:ind w:left="567" w:hanging="578"/>
-      </w:pPr>
-      <w:bookmarkStart w:id="74" w:name="_Toc17540271"/>
+        <w:jc w:val="both"/>
+      </w:pPr>
+      <w:bookmarkStart w:id="92" w:name="_Toc17540271"/>
       <w:r>
         <w:t xml:space="preserve">RETARDO O </w:t>
       </w:r>
@@ -14785,9 +15475,12 @@
       <w:r>
         <w:t>EN EL JUEGO MULTIJUGADOR</w:t>
       </w:r>
-      <w:bookmarkEnd w:id="74"/>
-    </w:p>
-    <w:p>
+      <w:bookmarkEnd w:id="92"/>
+    </w:p>
+    <w:p>
+      <w:pPr>
+        <w:jc w:val="both"/>
+      </w:pPr>
       <w:r>
         <w:t xml:space="preserve">Uno de los problemas principales es el </w:t>
       </w:r>
@@ -14819,6 +15512,9 @@
       </w:r>
     </w:p>
     <w:p>
+      <w:pPr>
+        <w:jc w:val="both"/>
+      </w:pPr>
       <w:r>
         <w:t xml:space="preserve">Esta tasa de retardo se puede reducir a lo mínimo incrementando este parámetro en el componente </w:t>
       </w:r>
@@ -14896,7 +15592,7 @@
         <w:pStyle w:val="Descripcin"/>
         <w:jc w:val="center"/>
       </w:pPr>
-      <w:bookmarkStart w:id="75" w:name="_Toc17539025"/>
+      <w:bookmarkStart w:id="93" w:name="_Toc17539025"/>
       <w:r>
         <w:t xml:space="preserve">Figura </w:t>
       </w:r>
@@ -14911,9 +15607,12 @@
       <w:r>
         <w:t>. Tasa de envío de red</w:t>
       </w:r>
-      <w:bookmarkEnd w:id="75"/>
-    </w:p>
-    <w:p>
+      <w:bookmarkEnd w:id="93"/>
+    </w:p>
+    <w:p>
+      <w:pPr>
+        <w:jc w:val="both"/>
+      </w:pPr>
       <w:r>
         <w:t xml:space="preserve">Esta </w:t>
       </w:r>
@@ -14935,15 +15634,19 @@
           <w:numId w:val="1"/>
         </w:numPr>
         <w:ind w:left="567" w:hanging="578"/>
-      </w:pPr>
-      <w:bookmarkStart w:id="76" w:name="_Toc17540272"/>
+        <w:jc w:val="both"/>
+      </w:pPr>
+      <w:bookmarkStart w:id="94" w:name="_Toc17540272"/>
       <w:r>
         <w:lastRenderedPageBreak/>
         <w:t>PROBLEMA CON LAS ANIMACIONES EN RED</w:t>
       </w:r>
-      <w:bookmarkEnd w:id="76"/>
-    </w:p>
-    <w:p>
+      <w:bookmarkEnd w:id="94"/>
+    </w:p>
+    <w:p>
+      <w:pPr>
+        <w:jc w:val="both"/>
+      </w:pPr>
       <w:r>
         <w:t xml:space="preserve">Debido a que la información de la herramienta </w:t>
       </w:r>
@@ -14964,6 +15667,9 @@
       </w:r>
     </w:p>
     <w:p>
+      <w:pPr>
+        <w:jc w:val="both"/>
+      </w:pPr>
       <w:r>
         <w:t xml:space="preserve">Dando muchas vueltas y investigando a fondo se averiguó que existía un componente </w:t>
       </w:r>
@@ -14987,14 +15693,18 @@
           <w:numId w:val="1"/>
         </w:numPr>
         <w:ind w:left="567" w:hanging="578"/>
-      </w:pPr>
-      <w:bookmarkStart w:id="77" w:name="_Toc17540273"/>
+        <w:jc w:val="both"/>
+      </w:pPr>
+      <w:bookmarkStart w:id="95" w:name="_Toc17540273"/>
       <w:r>
         <w:t>INICIALIZACIÓN DE OBJECTOS DE TIPO COLLIDER AL INICIO</w:t>
       </w:r>
-      <w:bookmarkEnd w:id="77"/>
-    </w:p>
-    <w:p>
+      <w:bookmarkEnd w:id="95"/>
+    </w:p>
+    <w:p>
+      <w:pPr>
+        <w:jc w:val="both"/>
+      </w:pPr>
       <w:r>
         <w:t xml:space="preserve">En un primer momento se quería </w:t>
       </w:r>
@@ -15055,6 +15765,9 @@
       </w:r>
     </w:p>
     <w:p>
+      <w:pPr>
+        <w:jc w:val="both"/>
+      </w:pPr>
       <w:r>
         <w:t xml:space="preserve">La solución que se le dio finalmente ha sido colocar los objetos previamente en la escena de tal manera que no haya que instanciarlos en el método </w:t>
       </w:r>
@@ -15070,8 +15783,12 @@
         <w:t>. De modo que se utilizar habilitándolos y deshabilitándolos dependiendo de un momento del juego u otro.</w:t>
       </w:r>
     </w:p>
-    <w:p/>
-    <w:p/>
+    <w:bookmarkEnd w:id="91"/>
+    <w:p>
+      <w:pPr>
+        <w:jc w:val="both"/>
+      </w:pPr>
+    </w:p>
     <w:p>
       <w:pPr>
         <w:pStyle w:val="Ttulo1"/>
@@ -15079,25 +15796,36 @@
           <w:ilvl w:val="0"/>
           <w:numId w:val="1"/>
         </w:numPr>
-      </w:pPr>
-      <w:bookmarkStart w:id="78" w:name="_Toc17540274"/>
+        <w:jc w:val="both"/>
+      </w:pPr>
+      <w:bookmarkStart w:id="96" w:name="_Toc17540274"/>
       <w:r>
         <w:t>CONCLUSIONES</w:t>
       </w:r>
-      <w:bookmarkEnd w:id="78"/>
-    </w:p>
-    <w:p>
+      <w:bookmarkEnd w:id="96"/>
+    </w:p>
+    <w:p>
+      <w:pPr>
+        <w:jc w:val="both"/>
+      </w:pPr>
+      <w:bookmarkStart w:id="97" w:name="_Hlk17651198"/>
       <w:r>
         <w:t>La materialización de este proyecto ha supuesto un esfuerzo diario los últimos meses, al mismo tiempo ha valido para entender, aprender y sintetizar las fases que hay que realizar para llevar a cabo una idea que inicialmente se plasma en papel hasta que finalmente se escribo el su código construyendo una aplicación ejecutable.</w:t>
       </w:r>
     </w:p>
     <w:p>
-      <w:bookmarkStart w:id="79" w:name="_Hlk523269950"/>
+      <w:pPr>
+        <w:jc w:val="both"/>
+      </w:pPr>
+      <w:bookmarkStart w:id="98" w:name="_Hlk523269950"/>
       <w:r>
         <w:t>Este proyecto es la culminación de todos los conocimientos, tanto teóricos como prácticos, adquiridos los últimos cuatro años de estudio en el Grado en Ingeniería Informática en Sistemas de Información. Gracias a la realización de este proyecto se han obtenido una gran cantidad de nuevos conocimientos los cuales serán de gran utilidad a la hora de enfrentarse a la inserción del mercado laboral.</w:t>
       </w:r>
     </w:p>
     <w:p>
+      <w:pPr>
+        <w:jc w:val="both"/>
+      </w:pPr>
       <w:r>
         <w:t>Los aspectos técnicos logrados tras la realización del proyecto son los siguientes:</w:t>
       </w:r>
@@ -15109,9 +15837,9 @@
           <w:ilvl w:val="0"/>
           <w:numId w:val="20"/>
         </w:numPr>
-      </w:pPr>
-      <w:r>
-        <w:lastRenderedPageBreak/>
+        <w:jc w:val="both"/>
+      </w:pPr>
+      <w:r>
         <w:t>Profundización de los conocimientos del motor gráfico de Unity, así como del lenguaje de programación C#.</w:t>
       </w:r>
     </w:p>
@@ -15122,8 +15850,10 @@
           <w:ilvl w:val="0"/>
           <w:numId w:val="20"/>
         </w:numPr>
-      </w:pPr>
-      <w:r>
+        <w:jc w:val="both"/>
+      </w:pPr>
+      <w:r>
+        <w:lastRenderedPageBreak/>
         <w:t>Ampliación de los conocimientos en cómo está situado la industria del videojuego tanto en España como en el mundo.</w:t>
       </w:r>
     </w:p>
@@ -15134,6 +15864,7 @@
           <w:ilvl w:val="0"/>
           <w:numId w:val="20"/>
         </w:numPr>
+        <w:jc w:val="both"/>
       </w:pPr>
       <w:r>
         <w:t>Adquisición de nociones básicas en diseño de videojuegos.</w:t>
@@ -15146,12 +15877,16 @@
           <w:ilvl w:val="0"/>
           <w:numId w:val="20"/>
         </w:numPr>
+        <w:jc w:val="both"/>
       </w:pPr>
       <w:r>
         <w:t>Utilización y comprensión de manera práctica del ciclo de vida del software, así como planificación a largo plazo de objetivos y posibles soluciones a los problemas acontecidos.</w:t>
       </w:r>
     </w:p>
     <w:p>
+      <w:pPr>
+        <w:jc w:val="both"/>
+      </w:pPr>
       <w:r>
         <w:t>En cuanto a las conclusiones a nivel personal que se pueden sacar de la realización de este proyecto son las siguientes:</w:t>
       </w:r>
@@ -15163,6 +15898,7 @@
           <w:ilvl w:val="0"/>
           <w:numId w:val="21"/>
         </w:numPr>
+        <w:jc w:val="both"/>
       </w:pPr>
       <w:r>
         <w:t>Aprendizaje de la estructuración de proyectos con más volumen de trabajo y esquemas de programación.</w:t>
@@ -15175,6 +15911,7 @@
           <w:ilvl w:val="0"/>
           <w:numId w:val="21"/>
         </w:numPr>
+        <w:jc w:val="both"/>
       </w:pPr>
       <w:r>
         <w:t>Oportunidad de emplear los conocimientos adquiridos a el mundo laboral.</w:t>
@@ -15187,15 +15924,18 @@
           <w:ilvl w:val="0"/>
           <w:numId w:val="21"/>
         </w:numPr>
+        <w:jc w:val="both"/>
       </w:pPr>
       <w:r>
         <w:t>Capacidad de esfuerzo y aprendizaje autodidacta. Es la primera vez que se realiza un proyecto de esta envergadura por lo que se ha tenido que aprender a gestionar grandes volúmenes de trabajo y resolver los problemas que han ido apareciendo de forma autónoma.</w:t>
       </w:r>
     </w:p>
-    <w:bookmarkEnd w:id="79"/>
+    <w:bookmarkEnd w:id="97"/>
+    <w:bookmarkEnd w:id="98"/>
     <w:p>
       <w:pPr>
         <w:spacing w:line="259" w:lineRule="auto"/>
+        <w:jc w:val="both"/>
       </w:pPr>
       <w:r>
         <w:br w:type="page"/>
@@ -15209,15 +15949,19 @@
           <w:numId w:val="1"/>
         </w:numPr>
         <w:ind w:left="567" w:hanging="578"/>
-      </w:pPr>
-      <w:bookmarkStart w:id="80" w:name="_Toc17540275"/>
+        <w:jc w:val="both"/>
+      </w:pPr>
+      <w:bookmarkStart w:id="99" w:name="_Toc17540275"/>
       <w:r>
         <w:lastRenderedPageBreak/>
         <w:t>FUTURAS LÍNEAS DE TRABAJO</w:t>
       </w:r>
-      <w:bookmarkEnd w:id="80"/>
-    </w:p>
-    <w:p>
+      <w:bookmarkEnd w:id="99"/>
+    </w:p>
+    <w:p>
+      <w:pPr>
+        <w:jc w:val="both"/>
+      </w:pPr>
       <w:r>
         <w:t>En este último apartado se indicarán posibles futuras mejores enfocadas a mejorar las funcionalidades de este proyecto, para en general proporcionar una experiencia de juego más satisfactoria para el jugador.</w:t>
       </w:r>
@@ -15229,6 +15973,7 @@
           <w:ilvl w:val="0"/>
           <w:numId w:val="22"/>
         </w:numPr>
+        <w:jc w:val="both"/>
       </w:pPr>
       <w:r>
         <w:rPr>
@@ -15250,6 +15995,7 @@
           <w:ilvl w:val="0"/>
           <w:numId w:val="22"/>
         </w:numPr>
+        <w:jc w:val="both"/>
       </w:pPr>
       <w:r>
         <w:rPr>
@@ -15271,6 +16017,7 @@
           <w:ilvl w:val="0"/>
           <w:numId w:val="22"/>
         </w:numPr>
+        <w:jc w:val="both"/>
       </w:pPr>
       <w:r>
         <w:rPr>
@@ -15288,6 +16035,7 @@
     <w:p>
       <w:pPr>
         <w:spacing w:line="259" w:lineRule="auto"/>
+        <w:jc w:val="both"/>
       </w:pPr>
       <w:r>
         <w:br w:type="page"/>
@@ -15300,17 +16048,19 @@
           <w:ilvl w:val="0"/>
           <w:numId w:val="1"/>
         </w:numPr>
-      </w:pPr>
-      <w:bookmarkStart w:id="81" w:name="_Toc17540276"/>
+        <w:jc w:val="both"/>
+      </w:pPr>
+      <w:bookmarkStart w:id="100" w:name="_Toc17540276"/>
       <w:r>
         <w:lastRenderedPageBreak/>
         <w:t>REFERENCIAS</w:t>
       </w:r>
-      <w:bookmarkEnd w:id="81"/>
+      <w:bookmarkEnd w:id="100"/>
     </w:p>
     <w:p>
       <w:pPr>
         <w:ind w:left="567" w:hanging="567"/>
+        <w:jc w:val="both"/>
       </w:pPr>
       <w:r>
         <w:t xml:space="preserve">[1] </w:t>
@@ -15371,6 +16121,7 @@
     <w:p>
       <w:pPr>
         <w:ind w:left="567" w:hanging="567"/>
+        <w:jc w:val="both"/>
       </w:pPr>
       <w:r>
         <w:tab/>
@@ -15380,6 +16131,7 @@
     <w:p>
       <w:pPr>
         <w:ind w:firstLine="567"/>
+        <w:jc w:val="both"/>
       </w:pPr>
       <w:hyperlink r:id="rId40" w:history="1">
         <w:r>
@@ -15393,6 +16145,7 @@
     <w:p>
       <w:pPr>
         <w:ind w:left="567" w:hanging="567"/>
+        <w:jc w:val="both"/>
       </w:pPr>
       <w:r>
         <w:t xml:space="preserve">[2] </w:t>
@@ -15405,6 +16158,7 @@
     <w:p>
       <w:pPr>
         <w:ind w:left="567" w:hanging="567"/>
+        <w:jc w:val="both"/>
       </w:pPr>
       <w:r>
         <w:tab/>
@@ -15414,6 +16168,7 @@
     <w:p>
       <w:pPr>
         <w:ind w:left="567" w:hanging="567"/>
+        <w:jc w:val="both"/>
       </w:pPr>
       <w:r>
         <w:tab/>
@@ -15430,6 +16185,7 @@
     <w:p>
       <w:pPr>
         <w:ind w:left="567" w:hanging="567"/>
+        <w:jc w:val="both"/>
       </w:pPr>
       <w:r>
         <w:t xml:space="preserve">[3] </w:t>
@@ -15442,6 +16198,7 @@
     <w:p>
       <w:pPr>
         <w:ind w:left="567" w:hanging="567"/>
+        <w:jc w:val="both"/>
       </w:pPr>
       <w:r>
         <w:tab/>
@@ -15451,6 +16208,7 @@
     <w:p>
       <w:pPr>
         <w:ind w:left="567" w:hanging="567"/>
+        <w:jc w:val="both"/>
       </w:pPr>
       <w:r>
         <w:tab/>
@@ -15467,6 +16225,7 @@
     <w:p>
       <w:pPr>
         <w:ind w:left="567" w:hanging="567"/>
+        <w:jc w:val="both"/>
       </w:pPr>
       <w:r>
         <w:t>[4]</w:t>
@@ -15490,6 +16249,7 @@
     <w:p>
       <w:pPr>
         <w:ind w:left="567" w:hanging="567"/>
+        <w:jc w:val="both"/>
       </w:pPr>
       <w:r>
         <w:tab/>
@@ -15505,6 +16265,7 @@
     <w:p>
       <w:pPr>
         <w:ind w:left="567" w:hanging="567"/>
+        <w:jc w:val="both"/>
       </w:pPr>
       <w:r>
         <w:tab/>
@@ -15521,6 +16282,7 @@
     <w:p>
       <w:pPr>
         <w:ind w:left="567" w:hanging="567"/>
+        <w:jc w:val="both"/>
       </w:pPr>
       <w:r>
         <w:t>[5]</w:t>
@@ -15533,6 +16295,7 @@
     <w:p>
       <w:pPr>
         <w:ind w:left="567" w:hanging="567"/>
+        <w:jc w:val="both"/>
       </w:pPr>
       <w:r>
         <w:tab/>
@@ -15542,6 +16305,7 @@
     <w:p>
       <w:pPr>
         <w:ind w:left="567" w:hanging="567"/>
+        <w:jc w:val="both"/>
       </w:pPr>
       <w:r>
         <w:tab/>
@@ -15558,6 +16322,7 @@
     <w:p>
       <w:pPr>
         <w:ind w:left="567" w:hanging="567"/>
+        <w:jc w:val="both"/>
       </w:pPr>
       <w:r>
         <w:t>[6]</w:t>
@@ -15576,7 +16341,7 @@
       </w:r>
       <w:proofErr w:type="spellStart"/>
       <w:r>
-        <w:t>Plataform</w:t>
+        <w:t>Platform</w:t>
       </w:r>
       <w:proofErr w:type="spellEnd"/>
       <w:r>
@@ -15602,6 +16367,7 @@
     <w:p>
       <w:pPr>
         <w:ind w:left="567" w:hanging="567"/>
+        <w:jc w:val="both"/>
       </w:pPr>
       <w:r>
         <w:tab/>
@@ -15611,6 +16377,7 @@
     <w:p>
       <w:pPr>
         <w:ind w:left="567" w:hanging="567"/>
+        <w:jc w:val="both"/>
         <w:rPr>
           <w:rStyle w:val="Hipervnculo"/>
         </w:rPr>
@@ -15630,6 +16397,7 @@
     <w:p>
       <w:pPr>
         <w:ind w:left="567" w:hanging="567"/>
+        <w:jc w:val="both"/>
       </w:pPr>
       <w:r>
         <w:t>[7]</w:t>
@@ -15645,12 +16413,17 @@
     <w:p>
       <w:pPr>
         <w:ind w:left="567"/>
+        <w:jc w:val="both"/>
       </w:pPr>
       <w:r>
         <w:t>Fecha de consulta: 15/05/2019</w:t>
       </w:r>
     </w:p>
-    <w:p/>
+    <w:p>
+      <w:pPr>
+        <w:jc w:val="both"/>
+      </w:pPr>
+    </w:p>
     <w:sectPr>
       <w:headerReference w:type="default" r:id="rId46"/>
       <w:footerReference w:type="default" r:id="rId47"/>
@@ -19543,7 +20316,7 @@
 </file>
 
 <file path=customXml/itemProps1.xml><?xml version="1.0" encoding="utf-8"?>
-<ds:datastoreItem xmlns:ds="http://schemas.openxmlformats.org/officeDocument/2006/customXml" ds:itemID="{240180B9-A7E6-4088-A244-D72272DB184A}">
+<ds:datastoreItem xmlns:ds="http://schemas.openxmlformats.org/officeDocument/2006/customXml" ds:itemID="{B48EB975-FCC1-4BA2-8E90-02AE4036153C}">
   <ds:schemaRefs>
     <ds:schemaRef ds:uri="http://schemas.openxmlformats.org/officeDocument/2006/bibliography"/>
   </ds:schemaRefs>

</xml_diff>

<commit_message>
mejoras en la memoria
</commit_message>
<xml_diff>
--- a/MEMORIA/MemoriaTFG_Jorge_Apellaniz.docx
+++ b/MEMORIA/MemoriaTFG_Jorge_Apellaniz.docx
@@ -289,8 +289,7 @@
         <w:br w:type="page"/>
       </w:r>
     </w:p>
-    <w:bookmarkStart w:id="0" w:name="_GoBack" w:displacedByCustomXml="next"/>
-    <w:bookmarkStart w:id="1" w:name="_Hlk17651948" w:displacedByCustomXml="next"/>
+    <w:bookmarkStart w:id="0" w:name="_Hlk17651948" w:displacedByCustomXml="next"/>
     <w:sdt>
       <w:sdtPr>
         <w:rPr>
@@ -328,7 +327,6 @@
             <w:t>ÍNDICE</w:t>
           </w:r>
         </w:p>
-        <w:bookmarkEnd w:id="1"/>
         <w:bookmarkEnd w:id="0"/>
         <w:p>
           <w:pPr>
@@ -4598,12 +4596,12 @@
         <w:pStyle w:val="Ttulo1"/>
         <w:jc w:val="both"/>
       </w:pPr>
-      <w:bookmarkStart w:id="2" w:name="_Toc17540228"/>
+      <w:bookmarkStart w:id="1" w:name="_Toc17540228"/>
       <w:r>
         <w:lastRenderedPageBreak/>
         <w:t>AGRADECIMIENTOS</w:t>
       </w:r>
-      <w:bookmarkEnd w:id="2"/>
+      <w:bookmarkEnd w:id="1"/>
       <w:r>
         <w:t xml:space="preserve"> </w:t>
       </w:r>
@@ -4661,12 +4659,12 @@
         <w:pStyle w:val="Ttulo1"/>
         <w:jc w:val="both"/>
       </w:pPr>
-      <w:bookmarkStart w:id="3" w:name="_Toc17540229"/>
+      <w:bookmarkStart w:id="2" w:name="_Toc17540229"/>
       <w:r>
         <w:lastRenderedPageBreak/>
         <w:t>LISTA DE FIGURAS</w:t>
       </w:r>
-      <w:bookmarkEnd w:id="3"/>
+      <w:bookmarkEnd w:id="2"/>
     </w:p>
     <w:p>
       <w:pPr>
@@ -6925,12 +6923,12 @@
       <w:r>
         <w:br w:type="page"/>
       </w:r>
-      <w:bookmarkStart w:id="4" w:name="_Toc17540230"/>
+      <w:bookmarkStart w:id="3" w:name="_Toc17540230"/>
       <w:r>
         <w:lastRenderedPageBreak/>
         <w:t>GLOSARIO</w:t>
       </w:r>
-      <w:bookmarkEnd w:id="4"/>
+      <w:bookmarkEnd w:id="3"/>
     </w:p>
     <w:p>
       <w:pPr>
@@ -7124,12 +7122,12 @@
         </w:numPr>
         <w:jc w:val="both"/>
       </w:pPr>
-      <w:bookmarkStart w:id="5" w:name="_Toc17540231"/>
+      <w:bookmarkStart w:id="4" w:name="_Toc17540231"/>
       <w:r>
         <w:lastRenderedPageBreak/>
         <w:t>INTRODUCCIÓN</w:t>
       </w:r>
-      <w:bookmarkEnd w:id="5"/>
+      <w:bookmarkEnd w:id="4"/>
     </w:p>
     <w:p>
       <w:pPr>
@@ -7290,11 +7288,11 @@
         </w:tabs>
         <w:jc w:val="both"/>
       </w:pPr>
-      <w:bookmarkStart w:id="6" w:name="_Toc17540232"/>
+      <w:bookmarkStart w:id="5" w:name="_Toc17540232"/>
       <w:r>
         <w:t>1.1. MOTIVACIÓN</w:t>
       </w:r>
-      <w:bookmarkEnd w:id="6"/>
+      <w:bookmarkEnd w:id="5"/>
       <w:r>
         <w:tab/>
       </w:r>
@@ -7307,7 +7305,7 @@
           <w:szCs w:val="24"/>
         </w:rPr>
       </w:pPr>
-      <w:bookmarkStart w:id="7" w:name="_Hlk17649939"/>
+      <w:bookmarkStart w:id="6" w:name="_Hlk17649939"/>
       <w:r>
         <w:rPr>
           <w:rFonts w:cs="Times New Roman"/>
@@ -7374,7 +7372,7 @@
         <w:t>de esta rama de conocimiento sino también con poder disfrutar jugando a ellos.</w:t>
       </w:r>
     </w:p>
-    <w:bookmarkEnd w:id="7"/>
+    <w:bookmarkEnd w:id="6"/>
     <w:p>
       <w:pPr>
         <w:jc w:val="both"/>
@@ -7389,11 +7387,11 @@
         <w:pStyle w:val="Ttulo2"/>
         <w:jc w:val="both"/>
       </w:pPr>
-      <w:bookmarkStart w:id="8" w:name="_Toc17540233"/>
+      <w:bookmarkStart w:id="7" w:name="_Toc17540233"/>
       <w:r>
         <w:t>1.2. CONTENIDO DE LA MEMORIA</w:t>
       </w:r>
-      <w:bookmarkEnd w:id="8"/>
+      <w:bookmarkEnd w:id="7"/>
     </w:p>
     <w:p>
       <w:pPr>
@@ -7457,95 +7455,95 @@
         <w:pStyle w:val="Ttulo3"/>
         <w:jc w:val="both"/>
       </w:pPr>
-      <w:bookmarkStart w:id="9" w:name="_Toc17540234"/>
+      <w:bookmarkStart w:id="8" w:name="_Toc17540234"/>
       <w:r>
         <w:t>1.2.1 DESCRIPCIÓN DEL PROYECTO</w:t>
       </w:r>
+      <w:bookmarkEnd w:id="8"/>
+    </w:p>
+    <w:p>
+      <w:pPr>
+        <w:jc w:val="both"/>
+      </w:pPr>
+      <w:r>
+        <w:t xml:space="preserve">1. Introducción </w:t>
+      </w:r>
+    </w:p>
+    <w:p>
+      <w:pPr>
+        <w:jc w:val="both"/>
+      </w:pPr>
+      <w:r>
+        <w:t xml:space="preserve">2. Objetivos del proyecto </w:t>
+      </w:r>
+    </w:p>
+    <w:p>
+      <w:pPr>
+        <w:jc w:val="both"/>
+      </w:pPr>
+      <w:r>
+        <w:t xml:space="preserve">3. Conceptos teóricos </w:t>
+      </w:r>
+    </w:p>
+    <w:p>
+      <w:pPr>
+        <w:jc w:val="both"/>
+      </w:pPr>
+      <w:r>
+        <w:t xml:space="preserve">4. </w:t>
+      </w:r>
+      <w:r>
+        <w:t>H</w:t>
+      </w:r>
+      <w:r>
+        <w:t xml:space="preserve">erramientas </w:t>
+      </w:r>
+    </w:p>
+    <w:p>
+      <w:pPr>
+        <w:jc w:val="both"/>
+      </w:pPr>
+      <w:r>
+        <w:t>5. Aspectos relevantes del desarrollo</w:t>
+      </w:r>
+    </w:p>
+    <w:p>
+      <w:pPr>
+        <w:jc w:val="both"/>
+      </w:pPr>
+      <w:r>
+        <w:t xml:space="preserve">6. </w:t>
+      </w:r>
+      <w:r>
+        <w:t>Problemas encontrados</w:t>
+      </w:r>
+      <w:r>
+        <w:t xml:space="preserve"> </w:t>
+      </w:r>
+    </w:p>
+    <w:p>
+      <w:pPr>
+        <w:jc w:val="both"/>
+      </w:pPr>
+      <w:r>
+        <w:t>7. Conclusiones</w:t>
+      </w:r>
+    </w:p>
+    <w:p>
+      <w:pPr>
+        <w:jc w:val="both"/>
+      </w:pPr>
+    </w:p>
+    <w:p>
+      <w:pPr>
+        <w:pStyle w:val="Ttulo3"/>
+        <w:jc w:val="both"/>
+      </w:pPr>
+      <w:bookmarkStart w:id="9" w:name="_Toc17540235"/>
+      <w:r>
+        <w:t>1.2.2 DOCUMENTACIÓN TÉCNICA</w:t>
+      </w:r>
       <w:bookmarkEnd w:id="9"/>
-    </w:p>
-    <w:p>
-      <w:pPr>
-        <w:jc w:val="both"/>
-      </w:pPr>
-      <w:r>
-        <w:t xml:space="preserve">1. Introducción </w:t>
-      </w:r>
-    </w:p>
-    <w:p>
-      <w:pPr>
-        <w:jc w:val="both"/>
-      </w:pPr>
-      <w:r>
-        <w:t xml:space="preserve">2. Objetivos del proyecto </w:t>
-      </w:r>
-    </w:p>
-    <w:p>
-      <w:pPr>
-        <w:jc w:val="both"/>
-      </w:pPr>
-      <w:r>
-        <w:t xml:space="preserve">3. Conceptos teóricos </w:t>
-      </w:r>
-    </w:p>
-    <w:p>
-      <w:pPr>
-        <w:jc w:val="both"/>
-      </w:pPr>
-      <w:r>
-        <w:t xml:space="preserve">4. </w:t>
-      </w:r>
-      <w:r>
-        <w:t>H</w:t>
-      </w:r>
-      <w:r>
-        <w:t xml:space="preserve">erramientas </w:t>
-      </w:r>
-    </w:p>
-    <w:p>
-      <w:pPr>
-        <w:jc w:val="both"/>
-      </w:pPr>
-      <w:r>
-        <w:t>5. Aspectos relevantes del desarrollo</w:t>
-      </w:r>
-    </w:p>
-    <w:p>
-      <w:pPr>
-        <w:jc w:val="both"/>
-      </w:pPr>
-      <w:r>
-        <w:t xml:space="preserve">6. </w:t>
-      </w:r>
-      <w:r>
-        <w:t>Problemas encontrados</w:t>
-      </w:r>
-      <w:r>
-        <w:t xml:space="preserve"> </w:t>
-      </w:r>
-    </w:p>
-    <w:p>
-      <w:pPr>
-        <w:jc w:val="both"/>
-      </w:pPr>
-      <w:r>
-        <w:t>7. Conclusiones</w:t>
-      </w:r>
-    </w:p>
-    <w:p>
-      <w:pPr>
-        <w:jc w:val="both"/>
-      </w:pPr>
-    </w:p>
-    <w:p>
-      <w:pPr>
-        <w:pStyle w:val="Ttulo3"/>
-        <w:jc w:val="both"/>
-      </w:pPr>
-      <w:bookmarkStart w:id="10" w:name="_Toc17540235"/>
-      <w:r>
-        <w:t>1.2.2 DOCUMENTACIÓN TÉCNICA</w:t>
-      </w:r>
-      <w:bookmarkEnd w:id="10"/>
     </w:p>
     <w:p>
       <w:pPr>
@@ -7596,11 +7594,11 @@
         </w:numPr>
         <w:jc w:val="both"/>
       </w:pPr>
-      <w:bookmarkStart w:id="11" w:name="_Toc17540236"/>
+      <w:bookmarkStart w:id="10" w:name="_Toc17540236"/>
       <w:r>
         <w:t>OBJETIVOS DEL PROYECTO</w:t>
       </w:r>
-      <w:bookmarkEnd w:id="11"/>
+      <w:bookmarkEnd w:id="10"/>
     </w:p>
     <w:p>
       <w:pPr>
@@ -7610,7 +7608,7 @@
           <w:szCs w:val="24"/>
         </w:rPr>
       </w:pPr>
-      <w:bookmarkStart w:id="12" w:name="_Hlk17650139"/>
+      <w:bookmarkStart w:id="11" w:name="_Hlk17650139"/>
       <w:r>
         <w:rPr>
           <w:rFonts w:cs="Times New Roman"/>
@@ -7658,7 +7656,7 @@
         </w:rPr>
         <w:t>El objetivo principal es la creación de un entretenimiento para un amplio rango de personas y poder satisfacerlas.</w:t>
       </w:r>
-      <w:bookmarkEnd w:id="12"/>
+      <w:bookmarkEnd w:id="11"/>
       <w:r>
         <w:rPr>
           <w:rFonts w:cs="Times New Roman"/>
@@ -8134,11 +8132,11 @@
         <w:pStyle w:val="Ttulo2"/>
         <w:jc w:val="both"/>
       </w:pPr>
-      <w:bookmarkStart w:id="13" w:name="_Toc17540237"/>
+      <w:bookmarkStart w:id="12" w:name="_Toc17540237"/>
       <w:r>
         <w:t>2.1. ALCANCE</w:t>
       </w:r>
-      <w:bookmarkEnd w:id="13"/>
+      <w:bookmarkEnd w:id="12"/>
     </w:p>
     <w:p>
       <w:pPr>
@@ -8189,11 +8187,11 @@
         </w:numPr>
         <w:jc w:val="both"/>
       </w:pPr>
-      <w:bookmarkStart w:id="14" w:name="_Toc17540238"/>
+      <w:bookmarkStart w:id="13" w:name="_Toc17540238"/>
       <w:r>
         <w:t>CONCEPTOS TEÓRIOS</w:t>
       </w:r>
-      <w:bookmarkEnd w:id="14"/>
+      <w:bookmarkEnd w:id="13"/>
     </w:p>
     <w:p>
       <w:pPr>
@@ -8205,18 +8203,26 @@
         <w:ind w:left="426" w:hanging="437"/>
         <w:jc w:val="both"/>
       </w:pPr>
-      <w:bookmarkStart w:id="15" w:name="_Toc17540239"/>
+      <w:bookmarkStart w:id="14" w:name="_Toc17540239"/>
       <w:r>
         <w:t>CICLO DE VIDA DE UNITY</w:t>
       </w:r>
-      <w:bookmarkEnd w:id="15"/>
-    </w:p>
-    <w:p>
-      <w:pPr>
-        <w:jc w:val="both"/>
-      </w:pPr>
-      <w:r>
-        <w:t xml:space="preserve">Los objetos que hay dentro de un proyecto de Unity pueden llevar o no asociados scripts que van a describir el comportamiento de dichos objetos. Para entender cómo son leídos y ejecutados por parte de Unity, es necesario explicar primero cómo funciona el ciclo de vida de Unity. En el scripting de Unity, hay un número de funciones de evento que no son ejecutadas en el orden predeterminado como un script ejecuta. Este orden de ejecución se puede describir así: </w:t>
+      <w:bookmarkEnd w:id="14"/>
+    </w:p>
+    <w:p>
+      <w:pPr>
+        <w:jc w:val="both"/>
+      </w:pPr>
+      <w:r>
+        <w:t>Dentro de un proyecto de Unity hay objetos que pueden llevar o no algunos scripts asociados los cuales describen el comportamiento de los objetos. Para comprender como son interpretados por Unity, hay que explicar cómo funciona su ciclo de vida.</w:t>
+      </w:r>
+    </w:p>
+    <w:p>
+      <w:pPr>
+        <w:jc w:val="both"/>
+      </w:pPr>
+      <w:r>
+        <w:t xml:space="preserve">En el scripting de Unity, hay un número de funciones de evento que no son ejecutadas en el orden predeterminado como un script ejecuta. Este orden de ejecución se puede describir así: </w:t>
       </w:r>
     </w:p>
     <w:p>
@@ -8229,11 +8235,11 @@
         <w:ind w:left="567" w:hanging="578"/>
         <w:jc w:val="both"/>
       </w:pPr>
-      <w:bookmarkStart w:id="16" w:name="_Toc17540240"/>
+      <w:bookmarkStart w:id="15" w:name="_Toc17540240"/>
       <w:r>
         <w:t>EDITOR</w:t>
       </w:r>
-      <w:bookmarkEnd w:id="16"/>
+      <w:bookmarkEnd w:id="15"/>
     </w:p>
     <w:p>
       <w:pPr>
@@ -8261,7 +8267,25 @@
       </w:r>
       <w:proofErr w:type="spellEnd"/>
       <w:r>
-        <w:t xml:space="preserve"> es llamado para inicializar las propiedades de script cuando es por primera vez adjuntado al objeto y también cuando el comando </w:t>
+        <w:t xml:space="preserve"> </w:t>
+      </w:r>
+      <w:r>
+        <w:t xml:space="preserve">se llama </w:t>
+      </w:r>
+      <w:r>
+        <w:t xml:space="preserve">para inicializar las propiedades de script cuando </w:t>
+      </w:r>
+      <w:r>
+        <w:t>adjuntado</w:t>
+      </w:r>
+      <w:r>
+        <w:t xml:space="preserve"> al objeto</w:t>
+      </w:r>
+      <w:r>
+        <w:t xml:space="preserve"> por primera vez</w:t>
+      </w:r>
+      <w:r>
+        <w:t xml:space="preserve"> y también cuando el comando </w:t>
       </w:r>
       <w:proofErr w:type="spellStart"/>
       <w:r>
@@ -8290,18 +8314,27 @@
         <w:ind w:left="567" w:hanging="578"/>
         <w:jc w:val="both"/>
       </w:pPr>
-      <w:bookmarkStart w:id="17" w:name="_Toc17540241"/>
+      <w:bookmarkStart w:id="16" w:name="_Toc17540241"/>
       <w:r>
         <w:t>INICIALIZACIÓN</w:t>
       </w:r>
-      <w:bookmarkEnd w:id="17"/>
-    </w:p>
-    <w:p>
-      <w:pPr>
-        <w:jc w:val="both"/>
-      </w:pPr>
-      <w:r>
-        <w:t xml:space="preserve">Estas funciones son llamadas cuando la escena comienza (una para cada objeto en la escena). </w:t>
+      <w:bookmarkEnd w:id="16"/>
+    </w:p>
+    <w:p>
+      <w:pPr>
+        <w:jc w:val="both"/>
+      </w:pPr>
+      <w:r>
+        <w:t>Las funciones de inicialización</w:t>
+      </w:r>
+      <w:r>
+        <w:t xml:space="preserve"> son llamadas cuando </w:t>
+      </w:r>
+      <w:r>
+        <w:t xml:space="preserve">comienza la ejecución de la escena </w:t>
+      </w:r>
+      <w:r>
+        <w:t xml:space="preserve">(una para cada objeto en la escena). </w:t>
       </w:r>
     </w:p>
     <w:p>
@@ -8322,29 +8355,29 @@
       </w:r>
       <w:proofErr w:type="spellEnd"/>
       <w:r>
-        <w:t xml:space="preserve">: Esta función siempre se llama antes de cualquier función </w:t>
+        <w:t xml:space="preserve">: </w:t>
+      </w:r>
+      <w:r>
+        <w:t xml:space="preserve">Esta función se llama siempre después de que se haya instanciado un </w:t>
       </w:r>
       <w:proofErr w:type="spellStart"/>
       <w:r>
-        <w:rPr>
-          <w:i/>
-        </w:rPr>
+        <w:t>prefab</w:t>
+      </w:r>
+      <w:proofErr w:type="spellEnd"/>
+      <w:r>
+        <w:t xml:space="preserve"> y antes de la función </w:t>
+      </w:r>
+      <w:proofErr w:type="spellStart"/>
+      <w:r>
         <w:t>Start</w:t>
       </w:r>
       <w:proofErr w:type="spellEnd"/>
       <w:r>
-        <w:t xml:space="preserve"> y también justo después de que un </w:t>
-      </w:r>
-      <w:proofErr w:type="spellStart"/>
-      <w:r>
-        <w:rPr>
-          <w:i/>
-        </w:rPr>
-        <w:t>prefab</w:t>
-      </w:r>
-      <w:proofErr w:type="spellEnd"/>
-      <w:r>
-        <w:t xml:space="preserve"> es instanciado. (Si un objeto de juego o </w:t>
+        <w:t xml:space="preserve">. </w:t>
+      </w:r>
+      <w:r>
+        <w:t xml:space="preserve">(Si un objeto de juego o </w:t>
       </w:r>
       <w:proofErr w:type="spellStart"/>
       <w:r>
@@ -8436,7 +8469,24 @@
       </w:r>
       <w:proofErr w:type="spellEnd"/>
       <w:r>
-        <w:t xml:space="preserve">: Esta función es ejecutada para informarle al juego que un nuevo nivel ha sido cargado. </w:t>
+        <w:t xml:space="preserve">: Esta función </w:t>
+      </w:r>
+      <w:proofErr w:type="gramStart"/>
+      <w:r>
+        <w:t xml:space="preserve">se </w:t>
+      </w:r>
+      <w:r>
+        <w:t xml:space="preserve"> ejecuta</w:t>
+      </w:r>
+      <w:proofErr w:type="gramEnd"/>
+      <w:r>
+        <w:t xml:space="preserve"> para informar al juego</w:t>
+      </w:r>
+      <w:r>
+        <w:t xml:space="preserve"> de</w:t>
+      </w:r>
+      <w:r>
+        <w:t xml:space="preserve"> que un nuevo nivel ha sido cargado. </w:t>
       </w:r>
     </w:p>
     <w:p>
@@ -8551,22 +8601,35 @@
         <w:pStyle w:val="Descripcin"/>
         <w:jc w:val="center"/>
       </w:pPr>
-      <w:bookmarkStart w:id="18" w:name="_Toc17538995"/>
+      <w:bookmarkStart w:id="17" w:name="_Toc17538995"/>
       <w:r>
         <w:t xml:space="preserve">Figura </w:t>
       </w:r>
-      <w:fldSimple w:instr=" SEQ Figura \* ARABIC ">
-        <w:r>
-          <w:rPr>
-            <w:noProof/>
-          </w:rPr>
-          <w:t>1</w:t>
-        </w:r>
-      </w:fldSimple>
+      <w:r>
+        <w:fldChar w:fldCharType="begin"/>
+      </w:r>
+      <w:r>
+        <w:instrText xml:space="preserve"> SEQ Figura \* ARABIC </w:instrText>
+      </w:r>
+      <w:r>
+        <w:fldChar w:fldCharType="separate"/>
+      </w:r>
+      <w:r>
+        <w:rPr>
+          <w:noProof/>
+        </w:rPr>
+        <w:t>1</w:t>
+      </w:r>
+      <w:r>
+        <w:rPr>
+          <w:noProof/>
+        </w:rPr>
+        <w:fldChar w:fldCharType="end"/>
+      </w:r>
       <w:r>
         <w:t>. Primer tramo del ciclo de vida</w:t>
       </w:r>
-      <w:bookmarkEnd w:id="18"/>
+      <w:bookmarkEnd w:id="17"/>
     </w:p>
     <w:p>
       <w:pPr>
@@ -8583,18 +8646,36 @@
         <w:ind w:left="567" w:hanging="578"/>
         <w:jc w:val="both"/>
       </w:pPr>
-      <w:bookmarkStart w:id="19" w:name="_Toc17540242"/>
+      <w:bookmarkStart w:id="18" w:name="_Toc17540242"/>
       <w:r>
         <w:t>UPDATE ORDER (ORDEN DE ACTUALIZACIÓN)</w:t>
       </w:r>
-      <w:bookmarkEnd w:id="19"/>
-    </w:p>
-    <w:p>
-      <w:pPr>
-        <w:jc w:val="both"/>
-      </w:pPr>
-      <w:r>
-        <w:t xml:space="preserve">Cuando se hace seguimiento de la lógica de juego y las interacciones, animaciones, posiciones de cámara, etc., hay unos eventos diferentes que pueden ser utilizados. El patrón común es realizar la mayoría de </w:t>
+      <w:bookmarkEnd w:id="18"/>
+    </w:p>
+    <w:p>
+      <w:pPr>
+        <w:jc w:val="both"/>
+      </w:pPr>
+      <w:r>
+        <w:t xml:space="preserve">Cuando se </w:t>
+      </w:r>
+      <w:r>
+        <w:t>realiza</w:t>
+      </w:r>
+      <w:r>
+        <w:t xml:space="preserve"> seguimiento de la lógica de juego</w:t>
+      </w:r>
+      <w:r>
+        <w:t>,</w:t>
+      </w:r>
+      <w:r>
+        <w:t xml:space="preserve"> interacciones, animaciones, posiciones de cámara, etc., </w:t>
+      </w:r>
+      <w:r>
+        <w:t>existen una serie de eventos</w:t>
+      </w:r>
+      <w:r>
+        <w:t xml:space="preserve"> que pueden ser utilizados. El patrón común es realizar la mayoría de </w:t>
       </w:r>
       <w:r>
         <w:t>las tareas</w:t>
@@ -8611,7 +8692,25 @@
       </w:r>
       <w:proofErr w:type="spellEnd"/>
       <w:r>
-        <w:t xml:space="preserve">, pero también hay otras funciones que pueden usarse. </w:t>
+        <w:t xml:space="preserve">, pero también </w:t>
+      </w:r>
+      <w:r>
+        <w:t>existen</w:t>
+      </w:r>
+      <w:r>
+        <w:t xml:space="preserve"> </w:t>
+      </w:r>
+      <w:r>
+        <w:t xml:space="preserve">diversas </w:t>
+      </w:r>
+      <w:r>
+        <w:t>funciones que pueden u</w:t>
+      </w:r>
+      <w:r>
+        <w:t>tilizarse a parte de ésta</w:t>
+      </w:r>
+      <w:r>
+        <w:t xml:space="preserve">. </w:t>
       </w:r>
     </w:p>
     <w:p>
@@ -8643,7 +8742,13 @@
       </w:r>
       <w:proofErr w:type="spellEnd"/>
       <w:r>
-        <w:t xml:space="preserve"> a veces es más llamada que </w:t>
+        <w:t xml:space="preserve"> a veces es más </w:t>
+      </w:r>
+      <w:r>
+        <w:t>utilizada</w:t>
+      </w:r>
+      <w:r>
+        <w:t xml:space="preserve"> que </w:t>
       </w:r>
       <w:proofErr w:type="spellStart"/>
       <w:r>
@@ -8700,7 +8805,13 @@
       </w:r>
       <w:proofErr w:type="spellEnd"/>
       <w:r>
-        <w:t xml:space="preserve"> es alta. Todos los cálculos de física y actualizaciones ocurren inmediatamente después de </w:t>
+        <w:t xml:space="preserve"> es alta. </w:t>
+      </w:r>
+      <w:r>
+        <w:t>L</w:t>
+      </w:r>
+      <w:r>
+        <w:t xml:space="preserve">os cálculos de física y actualizaciones ocurren inmediatamente después de </w:t>
       </w:r>
       <w:proofErr w:type="spellStart"/>
       <w:r>
@@ -8734,16 +8845,11 @@
       <w:r>
         <w:t xml:space="preserve">: </w:t>
       </w:r>
-      <w:proofErr w:type="spellStart"/>
-      <w:r>
-        <w:rPr>
-          <w:i/>
-        </w:rPr>
-        <w:t>Update</w:t>
-      </w:r>
-      <w:proofErr w:type="spellEnd"/>
-      <w:r>
-        <w:t xml:space="preserve"> se llama una vez por </w:t>
+      <w:r>
+        <w:t>U</w:t>
+      </w:r>
+      <w:r>
+        <w:t xml:space="preserve">na vez por </w:t>
       </w:r>
       <w:proofErr w:type="spellStart"/>
       <w:proofErr w:type="gramStart"/>
@@ -8755,6 +8861,23 @@
       </w:r>
       <w:proofErr w:type="spellEnd"/>
       <w:proofErr w:type="gramEnd"/>
+      <w:r>
+        <w:rPr>
+          <w:i/>
+        </w:rPr>
+        <w:t xml:space="preserve"> </w:t>
+      </w:r>
+      <w:r>
+        <w:t xml:space="preserve">se llama al </w:t>
+      </w:r>
+      <w:proofErr w:type="spellStart"/>
+      <w:r>
+        <w:rPr>
+          <w:i/>
+        </w:rPr>
+        <w:t>Update</w:t>
+      </w:r>
+      <w:proofErr w:type="spellEnd"/>
       <w:r>
         <w:t xml:space="preserve">. Es la función principal para las actualizaciones de </w:t>
       </w:r>
@@ -8859,6 +8982,15 @@
         <w:t>LateUpdate</w:t>
       </w:r>
       <w:proofErr w:type="spellEnd"/>
+      <w:r>
+        <w:rPr>
+          <w:i/>
+        </w:rPr>
+        <w:t xml:space="preserve"> </w:t>
+      </w:r>
+      <w:r>
+        <w:t>que se le puede dar</w:t>
+      </w:r>
       <w:r>
         <w:t xml:space="preserve"> sería una cámara de tercera persona que sigue. </w:t>
       </w:r>
@@ -8873,11 +9005,11 @@
         <w:ind w:left="567" w:hanging="578"/>
         <w:jc w:val="both"/>
       </w:pPr>
-      <w:bookmarkStart w:id="20" w:name="_Toc17540243"/>
+      <w:bookmarkStart w:id="19" w:name="_Toc17540243"/>
       <w:r>
         <w:t>RENDERING (RENDERIZACIÓN)</w:t>
       </w:r>
-      <w:bookmarkEnd w:id="20"/>
+      <w:bookmarkEnd w:id="19"/>
       <w:r>
         <w:t xml:space="preserve"> </w:t>
       </w:r>
@@ -8900,7 +9032,13 @@
       </w:r>
       <w:proofErr w:type="spellEnd"/>
       <w:r>
-        <w:t>: Llamado antes de que la cámara corte (</w:t>
+        <w:t xml:space="preserve">: </w:t>
+      </w:r>
+      <w:r>
+        <w:t>Se llama</w:t>
+      </w:r>
+      <w:r>
+        <w:t xml:space="preserve"> antes de que la cámara corte (</w:t>
       </w:r>
       <w:proofErr w:type="spellStart"/>
       <w:r>
@@ -9000,7 +9138,19 @@
       </w:r>
       <w:proofErr w:type="spellEnd"/>
       <w:r>
-        <w:t>: Se llama una vez por cada cámara si el objeto es visible.</w:t>
+        <w:t xml:space="preserve">: </w:t>
+      </w:r>
+      <w:r>
+        <w:t>Si el objeto es visible s</w:t>
+      </w:r>
+      <w:r>
+        <w:t xml:space="preserve">e llama </w:t>
+      </w:r>
+      <w:r>
+        <w:t xml:space="preserve">a esta función </w:t>
+      </w:r>
+      <w:r>
+        <w:t>una vez por cada cámara si el objeto es visible.</w:t>
       </w:r>
     </w:p>
     <w:p>
@@ -9021,7 +9171,25 @@
       </w:r>
       <w:proofErr w:type="spellEnd"/>
       <w:r>
-        <w:t>: Llamado antes de que la cámara comience a renderizar la escena.</w:t>
+        <w:t xml:space="preserve">: </w:t>
+      </w:r>
+      <w:r>
+        <w:t>Esta función es llamada</w:t>
+      </w:r>
+      <w:r>
+        <w:t xml:space="preserve"> antes de que la cámara comience a renderizar</w:t>
+      </w:r>
+      <w:r>
+        <w:t xml:space="preserve"> (cargar)</w:t>
+      </w:r>
+      <w:r>
+        <w:t xml:space="preserve"> la escena</w:t>
+      </w:r>
+      <w:r>
+        <w:t xml:space="preserve"> en cuestión</w:t>
+      </w:r>
+      <w:r>
+        <w:t>.</w:t>
       </w:r>
     </w:p>
     <w:p>
@@ -9042,7 +9210,13 @@
       </w:r>
       <w:proofErr w:type="spellEnd"/>
       <w:r>
-        <w:t xml:space="preserve">: Llamado después de que toda la renderización regular de la escena es hecha. </w:t>
+        <w:t xml:space="preserve">: </w:t>
+      </w:r>
+      <w:r>
+        <w:t>Se llama</w:t>
+      </w:r>
+      <w:r>
+        <w:t xml:space="preserve"> después de que toda la renderización regular de la escena es hecha. </w:t>
       </w:r>
     </w:p>
     <w:p>
@@ -9063,7 +9237,13 @@
       </w:r>
       <w:proofErr w:type="spellEnd"/>
       <w:r>
-        <w:t>: Llamado después de que una cámara finalice de renderizar la escena.</w:t>
+        <w:t xml:space="preserve">: </w:t>
+      </w:r>
+      <w:r>
+        <w:t>Se llama</w:t>
+      </w:r>
+      <w:r>
+        <w:t xml:space="preserve"> después de que una cámara finalice de renderizar la escena.</w:t>
       </w:r>
     </w:p>
     <w:p>
@@ -9084,7 +9264,25 @@
       </w:r>
       <w:proofErr w:type="spellEnd"/>
       <w:r>
-        <w:t xml:space="preserve">: Llamado después de que la renderización de escena esté completa para permitir un </w:t>
+        <w:t xml:space="preserve">: </w:t>
+      </w:r>
+      <w:r>
+        <w:t>Se llama</w:t>
+      </w:r>
+      <w:r>
+        <w:t xml:space="preserve"> </w:t>
+      </w:r>
+      <w:r>
+        <w:t xml:space="preserve">una vez </w:t>
+      </w:r>
+      <w:r>
+        <w:t xml:space="preserve">que la renderización de escena </w:t>
+      </w:r>
+      <w:r>
+        <w:t>se haya completado</w:t>
+      </w:r>
+      <w:r>
+        <w:t xml:space="preserve"> para permitir un </w:t>
       </w:r>
       <w:proofErr w:type="spellStart"/>
       <w:r>
@@ -9113,7 +9311,13 @@
       </w:r>
       <w:proofErr w:type="spellEnd"/>
       <w:r>
-        <w:t xml:space="preserve">: Utilizado para dibujar </w:t>
+        <w:t xml:space="preserve">: </w:t>
+      </w:r>
+      <w:r>
+        <w:t>Se utiliza</w:t>
+      </w:r>
+      <w:r>
+        <w:t xml:space="preserve"> para dibujar </w:t>
       </w:r>
       <w:proofErr w:type="spellStart"/>
       <w:r>
@@ -9135,7 +9339,13 @@
       </w:r>
       <w:proofErr w:type="spellEnd"/>
       <w:r>
-        <w:t xml:space="preserve"> son elementos que se utilizan para proporcionar depuración visual o ayudas de configuración en la vista de la escena de juego.</w:t>
+        <w:t xml:space="preserve"> son elementos que se </w:t>
+      </w:r>
+      <w:r>
+        <w:t>usan</w:t>
+      </w:r>
+      <w:r>
+        <w:t xml:space="preserve"> para proporcionar depuración visual o ayudas de configuración en la vista de la escena de juego.</w:t>
       </w:r>
     </w:p>
     <w:p>
@@ -9191,22 +9401,35 @@
         <w:pStyle w:val="Descripcin"/>
         <w:jc w:val="center"/>
       </w:pPr>
-      <w:bookmarkStart w:id="21" w:name="_Toc17538996"/>
+      <w:bookmarkStart w:id="20" w:name="_Toc17538996"/>
       <w:r>
         <w:t xml:space="preserve">Figura </w:t>
       </w:r>
-      <w:fldSimple w:instr=" SEQ Figura \* ARABIC ">
-        <w:r>
-          <w:rPr>
-            <w:noProof/>
-          </w:rPr>
-          <w:t>2</w:t>
-        </w:r>
-      </w:fldSimple>
+      <w:r>
+        <w:fldChar w:fldCharType="begin"/>
+      </w:r>
+      <w:r>
+        <w:instrText xml:space="preserve"> SEQ Figura \* ARABIC </w:instrText>
+      </w:r>
+      <w:r>
+        <w:fldChar w:fldCharType="separate"/>
+      </w:r>
+      <w:r>
+        <w:rPr>
+          <w:noProof/>
+        </w:rPr>
+        <w:t>2</w:t>
+      </w:r>
+      <w:r>
+        <w:rPr>
+          <w:noProof/>
+        </w:rPr>
+        <w:fldChar w:fldCharType="end"/>
+      </w:r>
       <w:r>
         <w:t>. Segundo tramo de ciclo de vida</w:t>
       </w:r>
-      <w:bookmarkEnd w:id="21"/>
+      <w:bookmarkEnd w:id="20"/>
     </w:p>
     <w:p>
       <w:pPr>
@@ -9218,83 +9441,18 @@
         <w:ind w:left="567" w:hanging="578"/>
         <w:jc w:val="both"/>
       </w:pPr>
-      <w:bookmarkStart w:id="22" w:name="_Toc17540244"/>
-      <w:r>
-        <w:t>COROUTINES (CORRUTINAS)</w:t>
-      </w:r>
-      <w:bookmarkEnd w:id="22"/>
-    </w:p>
-    <w:p>
-      <w:pPr>
-        <w:jc w:val="both"/>
-      </w:pPr>
-      <w:r>
-        <w:t xml:space="preserve">Las actualizaciones normales de </w:t>
-      </w:r>
-      <w:proofErr w:type="spellStart"/>
-      <w:r>
-        <w:rPr>
-          <w:i/>
-        </w:rPr>
-        <w:t>Coroutines</w:t>
-      </w:r>
-      <w:proofErr w:type="spellEnd"/>
-      <w:r>
-        <w:t xml:space="preserve"> (</w:t>
-      </w:r>
-      <w:proofErr w:type="spellStart"/>
-      <w:r>
-        <w:t>corrutinas</w:t>
-      </w:r>
-      <w:proofErr w:type="spellEnd"/>
-      <w:r>
-        <w:t xml:space="preserve">) son ejecutadas después del valor de retorno que hace la función </w:t>
-      </w:r>
-      <w:proofErr w:type="spellStart"/>
-      <w:r>
-        <w:rPr>
-          <w:i/>
-        </w:rPr>
-        <w:t>Update</w:t>
-      </w:r>
-      <w:proofErr w:type="spellEnd"/>
-      <w:r>
-        <w:t xml:space="preserve">. Una </w:t>
-      </w:r>
-      <w:proofErr w:type="spellStart"/>
-      <w:r>
-        <w:t>corrutina</w:t>
-      </w:r>
-      <w:proofErr w:type="spellEnd"/>
-      <w:r>
-        <w:t xml:space="preserve"> es una función que puede suspender su ejecución hasta que la </w:t>
-      </w:r>
-      <w:proofErr w:type="spellStart"/>
-      <w:r>
-        <w:rPr>
-          <w:i/>
-        </w:rPr>
-        <w:t>YieldInstruction</w:t>
-      </w:r>
-      <w:proofErr w:type="spellEnd"/>
-      <w:r>
-        <w:t xml:space="preserve"> finalice. Diferentes usos de </w:t>
-      </w:r>
-      <w:proofErr w:type="spellStart"/>
-      <w:r>
-        <w:t>corrutinas</w:t>
-      </w:r>
-      <w:proofErr w:type="spellEnd"/>
-      <w:r>
-        <w:t xml:space="preserve">: </w:t>
-      </w:r>
+      <w:bookmarkStart w:id="21" w:name="_Toc17540245"/>
+      <w:r>
+        <w:t>DESTRUCCIÓN DEL OBJETO</w:t>
+      </w:r>
+      <w:bookmarkEnd w:id="21"/>
     </w:p>
     <w:p>
       <w:pPr>
         <w:pStyle w:val="Prrafodelista"/>
         <w:numPr>
           <w:ilvl w:val="0"/>
-          <w:numId w:val="11"/>
+          <w:numId w:val="12"/>
         </w:numPr>
         <w:jc w:val="both"/>
       </w:pPr>
@@ -9303,231 +9461,64 @@
         <w:rPr>
           <w:b/>
         </w:rPr>
-        <w:t>yield</w:t>
+        <w:t>OnDestroy</w:t>
       </w:r>
       <w:proofErr w:type="spellEnd"/>
       <w:r>
-        <w:t xml:space="preserve">: La </w:t>
+        <w:t xml:space="preserve">: Esta función es llamada </w:t>
+      </w:r>
+      <w:r>
+        <w:t>una vez</w:t>
+      </w:r>
+      <w:r>
+        <w:t xml:space="preserve"> </w:t>
+      </w:r>
+      <w:proofErr w:type="gramStart"/>
+      <w:r>
+        <w:t>de que</w:t>
+      </w:r>
+      <w:proofErr w:type="gramEnd"/>
+      <w:r>
+        <w:t xml:space="preserve"> todas las actualizaciones de </w:t>
       </w:r>
       <w:proofErr w:type="spellStart"/>
       <w:r>
-        <w:t>corrutina</w:t>
+        <w:rPr>
+          <w:i/>
+        </w:rPr>
+        <w:t>frame</w:t>
       </w:r>
       <w:proofErr w:type="spellEnd"/>
       <w:r>
-        <w:t xml:space="preserve"> va a continuar después de que todas las funciones </w:t>
+        <w:t xml:space="preserve">, para el último </w:t>
       </w:r>
       <w:proofErr w:type="spellStart"/>
       <w:r>
         <w:rPr>
           <w:i/>
         </w:rPr>
-        <w:t>Update</w:t>
+        <w:t>frame</w:t>
       </w:r>
       <w:proofErr w:type="spellEnd"/>
       <w:r>
-        <w:t xml:space="preserve"> hayan sido llamadas en el siguiente </w:t>
+        <w:t xml:space="preserve"> de la existencia del objeto (el objeto puede ser destruido en respuesta a </w:t>
       </w:r>
       <w:proofErr w:type="spellStart"/>
-      <w:proofErr w:type="gramStart"/>
       <w:r>
         <w:rPr>
           <w:i/>
         </w:rPr>
-        <w:t>frame</w:t>
+        <w:t>Object.Destroy</w:t>
       </w:r>
       <w:proofErr w:type="spellEnd"/>
-      <w:proofErr w:type="gramEnd"/>
-      <w:r>
-        <w:t xml:space="preserve">. </w:t>
-      </w:r>
-    </w:p>
-    <w:p>
-      <w:pPr>
-        <w:pStyle w:val="Prrafodelista"/>
-        <w:numPr>
-          <w:ilvl w:val="0"/>
-          <w:numId w:val="11"/>
-        </w:numPr>
-        <w:jc w:val="both"/>
-      </w:pPr>
-      <w:proofErr w:type="spellStart"/>
-      <w:r>
-        <w:rPr>
-          <w:b/>
-        </w:rPr>
-        <w:t>yield</w:t>
-      </w:r>
-      <w:proofErr w:type="spellEnd"/>
-      <w:r>
-        <w:t xml:space="preserve"> </w:t>
-      </w:r>
-      <w:proofErr w:type="spellStart"/>
-      <w:r>
-        <w:rPr>
-          <w:b/>
-        </w:rPr>
-        <w:t>WaitForSeconds</w:t>
-      </w:r>
-      <w:proofErr w:type="spellEnd"/>
-      <w:r>
-        <w:t xml:space="preserve">: Continúa después de un retraso de un tiempo específico, después de que todas las funciones </w:t>
-      </w:r>
-      <w:proofErr w:type="spellStart"/>
-      <w:r>
-        <w:rPr>
-          <w:i/>
-        </w:rPr>
-        <w:t>Update</w:t>
-      </w:r>
-      <w:proofErr w:type="spellEnd"/>
-      <w:r>
-        <w:t xml:space="preserve"> hayan sido llamadas para el </w:t>
-      </w:r>
-      <w:proofErr w:type="spellStart"/>
-      <w:proofErr w:type="gramStart"/>
-      <w:r>
-        <w:rPr>
-          <w:i/>
-        </w:rPr>
-        <w:t>frame</w:t>
-      </w:r>
-      <w:proofErr w:type="spellEnd"/>
-      <w:proofErr w:type="gramEnd"/>
-      <w:r>
-        <w:t xml:space="preserve">. </w:t>
-      </w:r>
-    </w:p>
-    <w:p>
-      <w:pPr>
-        <w:pStyle w:val="Prrafodelista"/>
-        <w:numPr>
-          <w:ilvl w:val="0"/>
-          <w:numId w:val="11"/>
-        </w:numPr>
-        <w:jc w:val="both"/>
-      </w:pPr>
-      <w:proofErr w:type="spellStart"/>
-      <w:r>
-        <w:rPr>
-          <w:b/>
-        </w:rPr>
-        <w:t>yield</w:t>
-      </w:r>
-      <w:proofErr w:type="spellEnd"/>
-      <w:r>
-        <w:t xml:space="preserve"> </w:t>
-      </w:r>
-      <w:proofErr w:type="spellStart"/>
-      <w:r>
-        <w:rPr>
-          <w:b/>
-        </w:rPr>
-        <w:t>WaitForFixedUpdate</w:t>
-      </w:r>
-      <w:proofErr w:type="spellEnd"/>
-      <w:r>
-        <w:t xml:space="preserve">: Continua después de que todos los </w:t>
-      </w:r>
-      <w:proofErr w:type="spellStart"/>
-      <w:r>
-        <w:rPr>
-          <w:i/>
-        </w:rPr>
-        <w:t>FixedUpdate</w:t>
-      </w:r>
-      <w:proofErr w:type="spellEnd"/>
-      <w:r>
-        <w:t xml:space="preserve"> hayan sido llamadas en todos los scripts. </w:t>
-      </w:r>
-    </w:p>
-    <w:p>
-      <w:pPr>
-        <w:pStyle w:val="Prrafodelista"/>
-        <w:numPr>
-          <w:ilvl w:val="0"/>
-          <w:numId w:val="11"/>
-        </w:numPr>
-        <w:jc w:val="both"/>
-      </w:pPr>
-      <w:proofErr w:type="spellStart"/>
-      <w:r>
-        <w:rPr>
-          <w:b/>
-        </w:rPr>
-        <w:t>yield</w:t>
-      </w:r>
-      <w:proofErr w:type="spellEnd"/>
-      <w:r>
-        <w:t xml:space="preserve"> </w:t>
-      </w:r>
-      <w:r>
-        <w:rPr>
-          <w:b/>
-        </w:rPr>
-        <w:t>WWW</w:t>
-      </w:r>
-      <w:r>
-        <w:t xml:space="preserve">: Continúa después de que una descarga WWW haya sido completada. </w:t>
-      </w:r>
-    </w:p>
-    <w:p>
-      <w:pPr>
-        <w:pStyle w:val="Prrafodelista"/>
-        <w:numPr>
-          <w:ilvl w:val="0"/>
-          <w:numId w:val="11"/>
-        </w:numPr>
-        <w:jc w:val="both"/>
-      </w:pPr>
-      <w:proofErr w:type="spellStart"/>
-      <w:r>
-        <w:rPr>
-          <w:b/>
-        </w:rPr>
-        <w:t>yield</w:t>
-      </w:r>
-      <w:proofErr w:type="spellEnd"/>
-      <w:r>
-        <w:t xml:space="preserve"> </w:t>
-      </w:r>
-      <w:proofErr w:type="spellStart"/>
-      <w:r>
-        <w:rPr>
-          <w:b/>
-        </w:rPr>
-        <w:t>StartCoroutine</w:t>
-      </w:r>
-      <w:proofErr w:type="spellEnd"/>
-      <w:r>
-        <w:t xml:space="preserve">: Se encadena la </w:t>
-      </w:r>
-      <w:proofErr w:type="spellStart"/>
-      <w:r>
-        <w:t>corrutina</w:t>
-      </w:r>
-      <w:proofErr w:type="spellEnd"/>
-      <w:r>
-        <w:t xml:space="preserve">, y va a esperar a que la </w:t>
-      </w:r>
-      <w:proofErr w:type="spellStart"/>
-      <w:r>
-        <w:t>corrutina</w:t>
-      </w:r>
-      <w:proofErr w:type="spellEnd"/>
-      <w:r>
-        <w:t xml:space="preserve"> </w:t>
-      </w:r>
-      <w:proofErr w:type="spellStart"/>
-      <w:r>
-        <w:rPr>
-          <w:i/>
-        </w:rPr>
-        <w:t>MyFunc</w:t>
-      </w:r>
-      <w:proofErr w:type="spellEnd"/>
-      <w:r>
-        <w:t xml:space="preserve"> haya sido completado primero.</w:t>
+      <w:r>
+        <w:t xml:space="preserve"> o al </w:t>
+      </w:r>
+      <w:r>
+        <w:t>finalizarse</w:t>
+      </w:r>
+      <w:r>
+        <w:t xml:space="preserve"> la escena).</w:t>
       </w:r>
     </w:p>
     <w:p>
@@ -9540,12 +9531,22 @@
         <w:ind w:left="567" w:hanging="578"/>
         <w:jc w:val="both"/>
       </w:pPr>
-      <w:bookmarkStart w:id="23" w:name="_Toc17540245"/>
-      <w:r>
-        <w:lastRenderedPageBreak/>
-        <w:t>DESTRUCCIÓN DEL OBJETO</w:t>
-      </w:r>
-      <w:bookmarkEnd w:id="23"/>
+      <w:bookmarkStart w:id="22" w:name="_Toc17540246"/>
+      <w:r>
+        <w:t>FINALIZACIÓN</w:t>
+      </w:r>
+      <w:bookmarkEnd w:id="22"/>
+    </w:p>
+    <w:p>
+      <w:pPr>
+        <w:jc w:val="both"/>
+      </w:pPr>
+      <w:r>
+        <w:t xml:space="preserve">Las funciones de finalización se llaman </w:t>
+      </w:r>
+      <w:r>
+        <w:t xml:space="preserve">en todos los objetos activos en la escena: </w:t>
+      </w:r>
     </w:p>
     <w:p>
       <w:pPr>
@@ -9561,70 +9562,23 @@
         <w:rPr>
           <w:b/>
         </w:rPr>
-        <w:t>OnDestroy</w:t>
+        <w:t>OnApplicationQuit</w:t>
       </w:r>
       <w:proofErr w:type="spellEnd"/>
       <w:r>
-        <w:t xml:space="preserve">: Esta función es llamada después de que todas las actualizaciones de </w:t>
-      </w:r>
-      <w:proofErr w:type="spellStart"/>
-      <w:proofErr w:type="gramStart"/>
-      <w:r>
-        <w:rPr>
-          <w:i/>
-        </w:rPr>
-        <w:t>frame</w:t>
-      </w:r>
-      <w:proofErr w:type="spellEnd"/>
-      <w:proofErr w:type="gramEnd"/>
-      <w:r>
-        <w:t xml:space="preserve">, para el último </w:t>
-      </w:r>
-      <w:proofErr w:type="spellStart"/>
-      <w:r>
-        <w:rPr>
-          <w:i/>
-        </w:rPr>
-        <w:t>frame</w:t>
-      </w:r>
-      <w:proofErr w:type="spellEnd"/>
-      <w:r>
-        <w:t xml:space="preserve"> de la existencia del objeto (el objeto puede ser destruido en respuesta a </w:t>
-      </w:r>
-      <w:proofErr w:type="spellStart"/>
-      <w:r>
-        <w:rPr>
-          <w:i/>
-        </w:rPr>
-        <w:t>Object.Destroy</w:t>
-      </w:r>
-      <w:proofErr w:type="spellEnd"/>
-      <w:r>
-        <w:t xml:space="preserve"> o al cerrarse la escena).</w:t>
-      </w:r>
-    </w:p>
-    <w:p>
-      <w:pPr>
-        <w:pStyle w:val="Ttulo3"/>
-        <w:numPr>
-          <w:ilvl w:val="2"/>
-          <w:numId w:val="1"/>
-        </w:numPr>
-        <w:ind w:left="567" w:hanging="578"/>
-        <w:jc w:val="both"/>
-      </w:pPr>
-      <w:bookmarkStart w:id="24" w:name="_Toc17540246"/>
-      <w:r>
-        <w:t>FINALIZACIÓN</w:t>
-      </w:r>
-      <w:bookmarkEnd w:id="24"/>
-    </w:p>
-    <w:p>
-      <w:pPr>
-        <w:jc w:val="both"/>
-      </w:pPr>
-      <w:r>
-        <w:t xml:space="preserve">Sus funciones son llamadas en todos los objetos activos en la escena: </w:t>
+        <w:t xml:space="preserve">: Esta función </w:t>
+      </w:r>
+      <w:r>
+        <w:t>se llama</w:t>
+      </w:r>
+      <w:r>
+        <w:t xml:space="preserve"> en todos los </w:t>
+      </w:r>
+      <w:r>
+        <w:t>objetos de juego previamente a</w:t>
+      </w:r>
+      <w:r>
+        <w:t xml:space="preserve"> que se salga de la aplicación. </w:t>
       </w:r>
     </w:p>
     <w:p>
@@ -9641,43 +9595,25 @@
         <w:rPr>
           <w:b/>
         </w:rPr>
-        <w:t>OnApplicationQuit</w:t>
+        <w:t>OnDisable</w:t>
       </w:r>
       <w:proofErr w:type="spellEnd"/>
       <w:r>
-        <w:t xml:space="preserve">: Esta función es llamada en todos los </w:t>
+        <w:rPr>
+          <w:b/>
+        </w:rPr>
+        <w:t xml:space="preserve">: </w:t>
       </w:r>
       <w:proofErr w:type="spellStart"/>
       <w:r>
-        <w:rPr>
-          <w:i/>
-        </w:rPr>
-        <w:t>GameObjects</w:t>
+        <w:t>OnDisable</w:t>
       </w:r>
       <w:proofErr w:type="spellEnd"/>
       <w:r>
-        <w:t xml:space="preserve"> antes de que se salga de la aplicación. En el editor es llamada cuando el usuario para el modo de reproducción. </w:t>
-      </w:r>
-    </w:p>
-    <w:p>
-      <w:pPr>
-        <w:pStyle w:val="Prrafodelista"/>
-        <w:numPr>
-          <w:ilvl w:val="0"/>
-          <w:numId w:val="12"/>
-        </w:numPr>
-        <w:jc w:val="both"/>
-      </w:pPr>
-      <w:proofErr w:type="spellStart"/>
-      <w:r>
-        <w:rPr>
-          <w:b/>
-        </w:rPr>
-        <w:t>OnDisable</w:t>
-      </w:r>
-      <w:proofErr w:type="spellEnd"/>
-      <w:r>
-        <w:t>: Esta función es llamada cuando el comportamiento se vuelve inactivo o deshabilitado.</w:t>
+        <w:t xml:space="preserve"> se llama</w:t>
+      </w:r>
+      <w:r>
+        <w:t xml:space="preserve"> cuando el comportamiento se vuelve inactivo o deshabilitado.</w:t>
       </w:r>
       <w:r>
         <w:t>[1]</w:t>
@@ -9692,6 +9628,7 @@
         <w:rPr>
           <w:noProof/>
         </w:rPr>
+        <w:lastRenderedPageBreak/>
         <w:drawing>
           <wp:inline distT="0" distB="0" distL="0" distR="0" wp14:anchorId="596F803A" wp14:editId="316E1E63">
             <wp:extent cx="5400040" cy="2095500"/>
@@ -9734,32 +9671,45 @@
         <w:pStyle w:val="Descripcin"/>
         <w:jc w:val="center"/>
       </w:pPr>
-      <w:bookmarkStart w:id="25" w:name="_Toc17538997"/>
+      <w:bookmarkStart w:id="23" w:name="_Toc17538997"/>
       <w:r>
         <w:t xml:space="preserve">Figura </w:t>
       </w:r>
-      <w:fldSimple w:instr=" SEQ Figura \* ARABIC ">
-        <w:r>
-          <w:rPr>
-            <w:noProof/>
-          </w:rPr>
-          <w:t>3</w:t>
-        </w:r>
-      </w:fldSimple>
+      <w:r>
+        <w:fldChar w:fldCharType="begin"/>
+      </w:r>
+      <w:r>
+        <w:instrText xml:space="preserve"> SEQ Figura \* ARABIC </w:instrText>
+      </w:r>
+      <w:r>
+        <w:fldChar w:fldCharType="separate"/>
+      </w:r>
+      <w:r>
+        <w:rPr>
+          <w:noProof/>
+        </w:rPr>
+        <w:t>3</w:t>
+      </w:r>
+      <w:r>
+        <w:rPr>
+          <w:noProof/>
+        </w:rPr>
+        <w:fldChar w:fldCharType="end"/>
+      </w:r>
       <w:r>
         <w:t>. Tercer tramo de</w:t>
       </w:r>
       <w:r>
         <w:t xml:space="preserve"> ciclo de vida</w:t>
       </w:r>
-      <w:bookmarkEnd w:id="25"/>
+      <w:bookmarkEnd w:id="23"/>
     </w:p>
     <w:p>
       <w:pPr>
         <w:pStyle w:val="Ttulo2"/>
         <w:jc w:val="both"/>
       </w:pPr>
-      <w:bookmarkStart w:id="26" w:name="_Toc17540247"/>
+      <w:bookmarkStart w:id="24" w:name="_Toc17540247"/>
     </w:p>
     <w:p>
       <w:pPr>
@@ -9774,7 +9724,7 @@
       <w:r>
         <w:t>UML Y LOS DIAGRAMAS DE ESTADOS</w:t>
       </w:r>
-      <w:bookmarkEnd w:id="26"/>
+      <w:bookmarkEnd w:id="24"/>
     </w:p>
     <w:p>
       <w:pPr>
@@ -9830,11 +9780,11 @@
         <w:ind w:left="567" w:hanging="578"/>
         <w:jc w:val="both"/>
       </w:pPr>
-      <w:bookmarkStart w:id="27" w:name="_Toc17540248"/>
+      <w:bookmarkStart w:id="25" w:name="_Toc17540248"/>
       <w:r>
         <w:t>UML</w:t>
       </w:r>
-      <w:bookmarkEnd w:id="27"/>
+      <w:bookmarkEnd w:id="25"/>
     </w:p>
     <w:p>
       <w:pPr>
@@ -9849,42 +9799,63 @@
         <w:jc w:val="both"/>
       </w:pPr>
       <w:r>
-        <w:t xml:space="preserve">El Lenguaje Unificado de Modelado (UML) fue creado para forjar un lenguaje de modelado visual común y semántica y sintácticamente rico para la arquitectura, el diseño y la implementación de sistemas de software complejos, tanto en estructura como en </w:t>
-      </w:r>
+        <w:t xml:space="preserve">El Lenguaje Unificado de Modelado (UML) fue creado para forjar un lenguaje de modelado visual común y semántica y sintácticamente rico para la arquitectura, el diseño y la implementación de sistemas de software complejos, tanto en estructura como en comportamiento. UML tiene aplicaciones más allá del desarrollo de software, p. ej., en el flujo de procesos en la fabricación. </w:t>
+      </w:r>
+    </w:p>
+    <w:p>
+      <w:pPr>
+        <w:jc w:val="both"/>
+      </w:pPr>
+      <w:r>
+        <w:t xml:space="preserve">Es comparable a los planos usados en otros campos y consiste en diferentes tipos de diagramas. En general, los diagramas UML describen los límites, la estructura y el comportamiento del sistema y los objetos que contiene. </w:t>
+      </w:r>
+    </w:p>
+    <w:p>
+      <w:pPr>
+        <w:jc w:val="both"/>
+      </w:pPr>
+      <w:r>
+        <w:t>UML no es un lenguaje de programación, pero existen</w:t>
+      </w:r>
+      <w:r>
+        <w:t xml:space="preserve"> diversas</w:t>
+      </w:r>
+      <w:r>
+        <w:t xml:space="preserve"> herramientas que se pueden usar para generar código en </w:t>
+      </w:r>
+      <w:r>
+        <w:t>distintos</w:t>
+      </w:r>
+      <w:r>
+        <w:t xml:space="preserve"> lenguajes usando los diagramas UML. UML guarda una relación directa con el </w:t>
+      </w:r>
+      <w:r>
+        <w:t>diseño</w:t>
+      </w:r>
+      <w:r>
+        <w:t xml:space="preserve"> y el </w:t>
+      </w:r>
+      <w:r>
+        <w:t xml:space="preserve">análisis </w:t>
+      </w:r>
+      <w:r>
+        <w:t>orientados a objetos.</w:t>
+      </w:r>
+    </w:p>
+    <w:p>
+      <w:pPr>
+        <w:jc w:val="both"/>
+      </w:pPr>
+      <w:r>
+        <w:t xml:space="preserve">En los lenguajes orientados a objetos, los algoritmos se expresan definiendo 'objetos' y haciendo que los objetos interactúen entre sí. Esos objetos son cosas que deben ser manipuladas y existen en el mundo real. </w:t>
+      </w:r>
+    </w:p>
+    <w:p>
+      <w:pPr>
+        <w:jc w:val="both"/>
+      </w:pPr>
       <w:r>
         <w:lastRenderedPageBreak/>
-        <w:t xml:space="preserve">comportamiento. UML tiene aplicaciones más allá del desarrollo de software, p. ej., en el flujo de procesos en la fabricación. </w:t>
-      </w:r>
-    </w:p>
-    <w:p>
-      <w:pPr>
-        <w:jc w:val="both"/>
-      </w:pPr>
-      <w:r>
-        <w:t xml:space="preserve">Es comparable a los planos usados en otros campos y consiste en diferentes tipos de diagramas. En general, los diagramas UML describen los límites, la estructura y el comportamiento del sistema y los objetos que contiene. </w:t>
-      </w:r>
-    </w:p>
-    <w:p>
-      <w:pPr>
-        <w:jc w:val="both"/>
-      </w:pPr>
-      <w:r>
-        <w:t>UML no es un lenguaje de programación, pero existen herramientas que se pueden usar para generar código en diversos lenguajes usando los diagramas UML. UML guarda una relación directa con el análisis y el diseño orientados a objetos.</w:t>
-      </w:r>
-    </w:p>
-    <w:p>
-      <w:pPr>
-        <w:jc w:val="both"/>
-      </w:pPr>
-      <w:r>
-        <w:t xml:space="preserve">En los lenguajes orientados a objetos, los algoritmos se expresan definiendo 'objetos' y haciendo que los objetos interactúen entre sí. Esos objetos son cosas que deben ser manipuladas y existen en el mundo real. Pueden ser edificios, artefactos sobre un escritorio o seres humanos. </w:t>
-      </w:r>
-    </w:p>
-    <w:p>
-      <w:pPr>
-        <w:jc w:val="both"/>
-      </w:pPr>
-      <w:r>
         <w:t>Los lenguajes orientados a objetos dominan el mundo de la programación porque modelan los objetos del mundo real. UML es una combinación de varias notaciones orientadas a objetos: diseño orientado a objetos, técnica de modelado de objetos e ingeniería de software orientada a objetos [</w:t>
       </w:r>
       <w:r>
@@ -9904,11 +9875,11 @@
         <w:ind w:left="567" w:hanging="578"/>
         <w:jc w:val="both"/>
       </w:pPr>
-      <w:bookmarkStart w:id="28" w:name="_Toc17540249"/>
+      <w:bookmarkStart w:id="26" w:name="_Toc17540249"/>
       <w:r>
         <w:t>DIAGRAMAS DE ESTADOS</w:t>
       </w:r>
-      <w:bookmarkEnd w:id="28"/>
+      <w:bookmarkEnd w:id="26"/>
     </w:p>
     <w:p>
       <w:pPr>
@@ -9949,7 +9920,6 @@
         <w:rPr>
           <w:noProof/>
         </w:rPr>
-        <w:lastRenderedPageBreak/>
         <w:drawing>
           <wp:inline distT="0" distB="0" distL="0" distR="0" wp14:anchorId="22AEB134" wp14:editId="67DC3FF2">
             <wp:extent cx="5400040" cy="2809240"/>
@@ -9992,22 +9962,35 @@
         <w:pStyle w:val="Descripcin"/>
         <w:jc w:val="center"/>
       </w:pPr>
-      <w:bookmarkStart w:id="29" w:name="_Toc17538998"/>
+      <w:bookmarkStart w:id="27" w:name="_Toc17538998"/>
       <w:r>
         <w:t xml:space="preserve">Figura </w:t>
       </w:r>
-      <w:fldSimple w:instr=" SEQ Figura \* ARABIC ">
-        <w:r>
-          <w:rPr>
-            <w:noProof/>
-          </w:rPr>
-          <w:t>4</w:t>
-        </w:r>
-      </w:fldSimple>
+      <w:r>
+        <w:fldChar w:fldCharType="begin"/>
+      </w:r>
+      <w:r>
+        <w:instrText xml:space="preserve"> SEQ Figura \* ARABIC </w:instrText>
+      </w:r>
+      <w:r>
+        <w:fldChar w:fldCharType="separate"/>
+      </w:r>
+      <w:r>
+        <w:rPr>
+          <w:noProof/>
+        </w:rPr>
+        <w:t>4</w:t>
+      </w:r>
+      <w:r>
+        <w:rPr>
+          <w:noProof/>
+        </w:rPr>
+        <w:fldChar w:fldCharType="end"/>
+      </w:r>
       <w:r>
         <w:t>. Diagrama de estados de las animaciones del jugador en Unity</w:t>
       </w:r>
-      <w:bookmarkEnd w:id="29"/>
+      <w:bookmarkEnd w:id="27"/>
     </w:p>
     <w:p>
       <w:pPr>
@@ -10035,6 +10018,7 @@
         <w:rPr>
           <w:noProof/>
         </w:rPr>
+        <w:lastRenderedPageBreak/>
         <w:drawing>
           <wp:inline distT="0" distB="0" distL="0" distR="0" wp14:anchorId="48F0E212" wp14:editId="5C1DA388">
             <wp:extent cx="1933575" cy="1095375"/>
@@ -10077,22 +10061,35 @@
         <w:pStyle w:val="Descripcin"/>
         <w:jc w:val="center"/>
       </w:pPr>
-      <w:bookmarkStart w:id="30" w:name="_Toc17538999"/>
+      <w:bookmarkStart w:id="28" w:name="_Toc17538999"/>
       <w:r>
         <w:t xml:space="preserve">Figura </w:t>
       </w:r>
-      <w:fldSimple w:instr=" SEQ Figura \* ARABIC ">
-        <w:r>
-          <w:rPr>
-            <w:noProof/>
-          </w:rPr>
-          <w:t>5</w:t>
-        </w:r>
-      </w:fldSimple>
+      <w:r>
+        <w:fldChar w:fldCharType="begin"/>
+      </w:r>
+      <w:r>
+        <w:instrText xml:space="preserve"> SEQ Figura \* ARABIC </w:instrText>
+      </w:r>
+      <w:r>
+        <w:fldChar w:fldCharType="separate"/>
+      </w:r>
+      <w:r>
+        <w:rPr>
+          <w:noProof/>
+        </w:rPr>
+        <w:t>5</w:t>
+      </w:r>
+      <w:r>
+        <w:rPr>
+          <w:noProof/>
+        </w:rPr>
+        <w:fldChar w:fldCharType="end"/>
+      </w:r>
       <w:r>
         <w:t>. Parámetros de las animaciones</w:t>
       </w:r>
-      <w:bookmarkEnd w:id="30"/>
+      <w:bookmarkEnd w:id="28"/>
     </w:p>
     <w:p>
       <w:pPr>
@@ -10153,29 +10150,41 @@
         <w:pStyle w:val="Descripcin"/>
         <w:jc w:val="center"/>
       </w:pPr>
-      <w:bookmarkStart w:id="31" w:name="_Toc17539000"/>
+      <w:bookmarkStart w:id="29" w:name="_Toc17539000"/>
       <w:r>
         <w:t xml:space="preserve">Figura </w:t>
       </w:r>
-      <w:fldSimple w:instr=" SEQ Figura \* ARABIC ">
-        <w:r>
-          <w:rPr>
-            <w:noProof/>
-          </w:rPr>
-          <w:t>6</w:t>
-        </w:r>
-      </w:fldSimple>
+      <w:r>
+        <w:fldChar w:fldCharType="begin"/>
+      </w:r>
+      <w:r>
+        <w:instrText xml:space="preserve"> SEQ Figura \* ARABIC </w:instrText>
+      </w:r>
+      <w:r>
+        <w:fldChar w:fldCharType="separate"/>
+      </w:r>
+      <w:r>
+        <w:rPr>
+          <w:noProof/>
+        </w:rPr>
+        <w:t>6</w:t>
+      </w:r>
+      <w:r>
+        <w:rPr>
+          <w:noProof/>
+        </w:rPr>
+        <w:fldChar w:fldCharType="end"/>
+      </w:r>
       <w:r>
         <w:t>. Transición entre personaje parado y caminando hacia la izquierda</w:t>
       </w:r>
-      <w:bookmarkEnd w:id="31"/>
-    </w:p>
-    <w:p>
-      <w:pPr>
-        <w:jc w:val="both"/>
-      </w:pPr>
-      <w:r>
-        <w:lastRenderedPageBreak/>
+      <w:bookmarkEnd w:id="29"/>
+    </w:p>
+    <w:p>
+      <w:pPr>
+        <w:jc w:val="both"/>
+      </w:pPr>
+      <w:r>
         <w:t>La transición que se muestra en la Figura 6 es el cambio de animación de cuando el personaje está parado a cuando se mueve caminando hacia la izquierda. Esa transición se realiza cuando se cumple lo siguiente:</w:t>
       </w:r>
     </w:p>
@@ -10230,22 +10239,35 @@
         <w:pStyle w:val="Descripcin"/>
         <w:jc w:val="center"/>
       </w:pPr>
-      <w:bookmarkStart w:id="32" w:name="_Toc17539001"/>
+      <w:bookmarkStart w:id="30" w:name="_Toc17539001"/>
       <w:r>
         <w:t xml:space="preserve">Figura </w:t>
       </w:r>
-      <w:fldSimple w:instr=" SEQ Figura \* ARABIC ">
-        <w:r>
-          <w:rPr>
-            <w:noProof/>
-          </w:rPr>
-          <w:t>7</w:t>
-        </w:r>
-      </w:fldSimple>
+      <w:r>
+        <w:fldChar w:fldCharType="begin"/>
+      </w:r>
+      <w:r>
+        <w:instrText xml:space="preserve"> SEQ Figura \* ARABIC </w:instrText>
+      </w:r>
+      <w:r>
+        <w:fldChar w:fldCharType="separate"/>
+      </w:r>
+      <w:r>
+        <w:rPr>
+          <w:noProof/>
+        </w:rPr>
+        <w:t>7</w:t>
+      </w:r>
+      <w:r>
+        <w:rPr>
+          <w:noProof/>
+        </w:rPr>
+        <w:fldChar w:fldCharType="end"/>
+      </w:r>
       <w:r>
         <w:t>. Condiciones de la transición</w:t>
       </w:r>
-      <w:bookmarkEnd w:id="32"/>
+      <w:bookmarkEnd w:id="30"/>
     </w:p>
     <w:p>
       <w:pPr>
@@ -10272,6 +10294,7 @@
         <w:rPr>
           <w:noProof/>
         </w:rPr>
+        <w:lastRenderedPageBreak/>
         <w:drawing>
           <wp:inline distT="0" distB="0" distL="0" distR="0" wp14:anchorId="59577212" wp14:editId="662ACA5E">
             <wp:extent cx="3467819" cy="1554270"/>
@@ -10314,22 +10337,35 @@
         <w:pStyle w:val="Descripcin"/>
         <w:jc w:val="center"/>
       </w:pPr>
-      <w:bookmarkStart w:id="33" w:name="_Toc17539002"/>
+      <w:bookmarkStart w:id="31" w:name="_Toc17539002"/>
       <w:r>
         <w:t xml:space="preserve">Figura </w:t>
       </w:r>
-      <w:fldSimple w:instr=" SEQ Figura \* ARABIC ">
-        <w:r>
-          <w:rPr>
-            <w:noProof/>
-          </w:rPr>
-          <w:t>8</w:t>
-        </w:r>
-      </w:fldSimple>
+      <w:r>
+        <w:fldChar w:fldCharType="begin"/>
+      </w:r>
+      <w:r>
+        <w:instrText xml:space="preserve"> SEQ Figura \* ARABIC </w:instrText>
+      </w:r>
+      <w:r>
+        <w:fldChar w:fldCharType="separate"/>
+      </w:r>
+      <w:r>
+        <w:rPr>
+          <w:noProof/>
+        </w:rPr>
+        <w:t>8</w:t>
+      </w:r>
+      <w:r>
+        <w:rPr>
+          <w:noProof/>
+        </w:rPr>
+        <w:fldChar w:fldCharType="end"/>
+      </w:r>
       <w:r>
         <w:t>. Fragmento de código correspondiente a dicho ejemplo</w:t>
       </w:r>
-      <w:bookmarkEnd w:id="33"/>
+      <w:bookmarkEnd w:id="31"/>
     </w:p>
     <w:p>
       <w:pPr>
@@ -10352,7 +10388,7 @@
           <w:szCs w:val="32"/>
         </w:rPr>
       </w:pPr>
-      <w:bookmarkStart w:id="34" w:name="_Toc17540250"/>
+      <w:bookmarkStart w:id="32" w:name="_Toc17540250"/>
       <w:r>
         <w:br w:type="page"/>
       </w:r>
@@ -10370,7 +10406,7 @@
         <w:lastRenderedPageBreak/>
         <w:t>HERRAMIENTAS</w:t>
       </w:r>
-      <w:bookmarkEnd w:id="34"/>
+      <w:bookmarkEnd w:id="32"/>
       <w:r>
         <w:t xml:space="preserve"> </w:t>
       </w:r>
@@ -10393,11 +10429,11 @@
         <w:ind w:left="567" w:hanging="578"/>
         <w:jc w:val="both"/>
       </w:pPr>
-      <w:bookmarkStart w:id="35" w:name="_Toc17540251"/>
+      <w:bookmarkStart w:id="33" w:name="_Toc17540251"/>
       <w:r>
         <w:t>MOTOR GRÁFICO UNITY</w:t>
       </w:r>
-      <w:bookmarkEnd w:id="35"/>
+      <w:bookmarkEnd w:id="33"/>
     </w:p>
     <w:p>
       <w:pPr>
@@ -10409,11 +10445,11 @@
         <w:ind w:left="567" w:hanging="578"/>
         <w:jc w:val="both"/>
       </w:pPr>
-      <w:bookmarkStart w:id="36" w:name="_Toc17540252"/>
+      <w:bookmarkStart w:id="34" w:name="_Toc17540252"/>
       <w:r>
         <w:t>¿QUÉ ES UN MOTOR GRÁFICO?</w:t>
       </w:r>
-      <w:bookmarkEnd w:id="36"/>
+      <w:bookmarkEnd w:id="34"/>
     </w:p>
     <w:p>
       <w:pPr>
@@ -10457,17 +10493,17 @@
         <w:ind w:left="567" w:hanging="578"/>
         <w:jc w:val="both"/>
       </w:pPr>
-      <w:bookmarkStart w:id="37" w:name="_Toc17540253"/>
+      <w:bookmarkStart w:id="35" w:name="_Toc17540253"/>
       <w:r>
         <w:t>¿QUÉ ES UNITY?</w:t>
       </w:r>
-      <w:bookmarkEnd w:id="37"/>
-    </w:p>
-    <w:p>
-      <w:pPr>
-        <w:jc w:val="both"/>
-      </w:pPr>
-      <w:bookmarkStart w:id="38" w:name="_Hlk17651232"/>
+      <w:bookmarkEnd w:id="35"/>
+    </w:p>
+    <w:p>
+      <w:pPr>
+        <w:jc w:val="both"/>
+      </w:pPr>
+      <w:bookmarkStart w:id="36" w:name="_Hlk17651232"/>
       <w:r>
         <w:t xml:space="preserve">Unity es un motor de juego </w:t>
       </w:r>
@@ -10485,7 +10521,7 @@
         </w:rPr>
         <w:t>Unity Technologies</w:t>
       </w:r>
-      <w:bookmarkEnd w:id="38"/>
+      <w:bookmarkEnd w:id="36"/>
       <w:r>
         <w:t xml:space="preserve">. Se anunció y lanzó por primera vez en junio de 2005 en </w:t>
       </w:r>
@@ -10591,7 +10627,7 @@
       <w:pPr>
         <w:jc w:val="both"/>
       </w:pPr>
-      <w:bookmarkStart w:id="39" w:name="_Hlk17651245"/>
+      <w:bookmarkStart w:id="37" w:name="_Hlk17651245"/>
       <w:r>
         <w:lastRenderedPageBreak/>
         <w:t xml:space="preserve">Unity proporciona a los </w:t>
@@ -10642,7 +10678,7 @@
         <w:t>).</w:t>
       </w:r>
     </w:p>
-    <w:bookmarkEnd w:id="39"/>
+    <w:bookmarkEnd w:id="37"/>
     <w:p>
       <w:pPr>
         <w:jc w:val="both"/>
@@ -10791,11 +10827,11 @@
         <w:ind w:left="567" w:hanging="578"/>
         <w:jc w:val="both"/>
       </w:pPr>
-      <w:bookmarkStart w:id="40" w:name="_Toc17540254"/>
+      <w:bookmarkStart w:id="38" w:name="_Toc17540254"/>
       <w:r>
         <w:t>¿POR QUÉ UNITY?</w:t>
       </w:r>
-      <w:bookmarkEnd w:id="40"/>
+      <w:bookmarkEnd w:id="38"/>
     </w:p>
     <w:p>
       <w:pPr>
@@ -10818,17 +10854,17 @@
         <w:ind w:left="426" w:hanging="437"/>
         <w:jc w:val="both"/>
       </w:pPr>
-      <w:bookmarkStart w:id="41" w:name="_Toc17540255"/>
+      <w:bookmarkStart w:id="39" w:name="_Toc17540255"/>
       <w:r>
         <w:t>UNITY MULTIPLAYER</w:t>
       </w:r>
-      <w:bookmarkEnd w:id="41"/>
-    </w:p>
-    <w:p>
-      <w:pPr>
-        <w:jc w:val="both"/>
-      </w:pPr>
-      <w:bookmarkStart w:id="42" w:name="_Hlk17651311"/>
+      <w:bookmarkEnd w:id="39"/>
+    </w:p>
+    <w:p>
+      <w:pPr>
+        <w:jc w:val="both"/>
+      </w:pPr>
+      <w:bookmarkStart w:id="40" w:name="_Hlk17651311"/>
       <w:r>
         <w:t xml:space="preserve">Al implementar la opción de multijugador, Unity trae una herramienta </w:t>
       </w:r>
@@ -10925,7 +10961,7 @@
       <w:r>
         <w:t>]</w:t>
       </w:r>
-      <w:bookmarkEnd w:id="42"/>
+      <w:bookmarkEnd w:id="40"/>
     </w:p>
     <w:p>
       <w:pPr>
@@ -10991,22 +11027,35 @@
         <w:pStyle w:val="Descripcin"/>
         <w:jc w:val="center"/>
       </w:pPr>
-      <w:bookmarkStart w:id="43" w:name="_Toc17539003"/>
+      <w:bookmarkStart w:id="41" w:name="_Toc17539003"/>
       <w:r>
         <w:t xml:space="preserve">Figura </w:t>
       </w:r>
-      <w:fldSimple w:instr=" SEQ Figura \* ARABIC ">
-        <w:r>
-          <w:rPr>
-            <w:noProof/>
-          </w:rPr>
-          <w:t>9</w:t>
-        </w:r>
-      </w:fldSimple>
+      <w:r>
+        <w:fldChar w:fldCharType="begin"/>
+      </w:r>
+      <w:r>
+        <w:instrText xml:space="preserve"> SEQ Figura \* ARABIC </w:instrText>
+      </w:r>
+      <w:r>
+        <w:fldChar w:fldCharType="separate"/>
+      </w:r>
+      <w:r>
+        <w:rPr>
+          <w:noProof/>
+        </w:rPr>
+        <w:t>9</w:t>
+      </w:r>
+      <w:r>
+        <w:rPr>
+          <w:noProof/>
+        </w:rPr>
+        <w:fldChar w:fldCharType="end"/>
+      </w:r>
       <w:r>
         <w:t>. Diagrama de migración de la herramienta UNET</w:t>
       </w:r>
-      <w:bookmarkEnd w:id="43"/>
+      <w:bookmarkEnd w:id="41"/>
     </w:p>
     <w:p>
       <w:pPr>
@@ -11098,22 +11147,35 @@
         <w:pStyle w:val="Descripcin"/>
         <w:jc w:val="center"/>
       </w:pPr>
-      <w:bookmarkStart w:id="44" w:name="_Toc17539004"/>
+      <w:bookmarkStart w:id="42" w:name="_Toc17539004"/>
       <w:r>
         <w:t xml:space="preserve">Figura </w:t>
       </w:r>
-      <w:fldSimple w:instr=" SEQ Figura \* ARABIC ">
-        <w:r>
-          <w:rPr>
-            <w:noProof/>
-          </w:rPr>
-          <w:t>10</w:t>
-        </w:r>
-      </w:fldSimple>
+      <w:r>
+        <w:fldChar w:fldCharType="begin"/>
+      </w:r>
+      <w:r>
+        <w:instrText xml:space="preserve"> SEQ Figura \* ARABIC </w:instrText>
+      </w:r>
+      <w:r>
+        <w:fldChar w:fldCharType="separate"/>
+      </w:r>
+      <w:r>
+        <w:rPr>
+          <w:noProof/>
+        </w:rPr>
+        <w:t>10</w:t>
+      </w:r>
+      <w:r>
+        <w:rPr>
+          <w:noProof/>
+        </w:rPr>
+        <w:fldChar w:fldCharType="end"/>
+      </w:r>
       <w:r>
         <w:t>. Componente Manager UNET</w:t>
       </w:r>
-      <w:bookmarkEnd w:id="44"/>
+      <w:bookmarkEnd w:id="42"/>
     </w:p>
     <w:p>
       <w:pPr>
@@ -11319,18 +11381,31 @@
         <w:pStyle w:val="Descripcin"/>
         <w:jc w:val="center"/>
       </w:pPr>
-      <w:bookmarkStart w:id="45" w:name="_Toc17539005"/>
+      <w:bookmarkStart w:id="43" w:name="_Toc17539005"/>
       <w:r>
         <w:t xml:space="preserve">Figura </w:t>
       </w:r>
-      <w:fldSimple w:instr=" SEQ Figura \* ARABIC ">
-        <w:r>
-          <w:rPr>
-            <w:noProof/>
-          </w:rPr>
-          <w:t>11</w:t>
-        </w:r>
-      </w:fldSimple>
+      <w:r>
+        <w:fldChar w:fldCharType="begin"/>
+      </w:r>
+      <w:r>
+        <w:instrText xml:space="preserve"> SEQ Figura \* ARABIC </w:instrText>
+      </w:r>
+      <w:r>
+        <w:fldChar w:fldCharType="separate"/>
+      </w:r>
+      <w:r>
+        <w:rPr>
+          <w:noProof/>
+        </w:rPr>
+        <w:t>11</w:t>
+      </w:r>
+      <w:r>
+        <w:rPr>
+          <w:noProof/>
+        </w:rPr>
+        <w:fldChar w:fldCharType="end"/>
+      </w:r>
       <w:r>
         <w:t xml:space="preserve">. Componente </w:t>
       </w:r>
@@ -11341,7 +11416,7 @@
       <w:r>
         <w:t>Identity</w:t>
       </w:r>
-      <w:bookmarkEnd w:id="45"/>
+      <w:bookmarkEnd w:id="43"/>
       <w:proofErr w:type="spellEnd"/>
     </w:p>
     <w:p>
@@ -11460,18 +11535,31 @@
         <w:pStyle w:val="Descripcin"/>
         <w:jc w:val="center"/>
       </w:pPr>
-      <w:bookmarkStart w:id="46" w:name="_Toc17539006"/>
+      <w:bookmarkStart w:id="44" w:name="_Toc17539006"/>
       <w:r>
         <w:t xml:space="preserve">Figura </w:t>
       </w:r>
-      <w:fldSimple w:instr=" SEQ Figura \* ARABIC ">
-        <w:r>
-          <w:rPr>
-            <w:noProof/>
-          </w:rPr>
-          <w:t>12</w:t>
-        </w:r>
-      </w:fldSimple>
+      <w:r>
+        <w:fldChar w:fldCharType="begin"/>
+      </w:r>
+      <w:r>
+        <w:instrText xml:space="preserve"> SEQ Figura \* ARABIC </w:instrText>
+      </w:r>
+      <w:r>
+        <w:fldChar w:fldCharType="separate"/>
+      </w:r>
+      <w:r>
+        <w:rPr>
+          <w:noProof/>
+        </w:rPr>
+        <w:t>12</w:t>
+      </w:r>
+      <w:r>
+        <w:rPr>
+          <w:noProof/>
+        </w:rPr>
+        <w:fldChar w:fldCharType="end"/>
+      </w:r>
       <w:r>
         <w:t xml:space="preserve">. Network </w:t>
       </w:r>
@@ -11479,7 +11567,7 @@
       <w:r>
         <w:t>Transform</w:t>
       </w:r>
-      <w:bookmarkEnd w:id="46"/>
+      <w:bookmarkEnd w:id="44"/>
       <w:proofErr w:type="spellEnd"/>
     </w:p>
     <w:p>
@@ -11533,18 +11621,31 @@
         <w:pStyle w:val="Descripcin"/>
         <w:jc w:val="center"/>
       </w:pPr>
-      <w:bookmarkStart w:id="47" w:name="_Toc17539007"/>
+      <w:bookmarkStart w:id="45" w:name="_Toc17539007"/>
       <w:r>
         <w:t xml:space="preserve">Figura </w:t>
       </w:r>
-      <w:fldSimple w:instr=" SEQ Figura \* ARABIC ">
-        <w:r>
-          <w:rPr>
-            <w:noProof/>
-          </w:rPr>
-          <w:t>13</w:t>
-        </w:r>
-      </w:fldSimple>
+      <w:r>
+        <w:fldChar w:fldCharType="begin"/>
+      </w:r>
+      <w:r>
+        <w:instrText xml:space="preserve"> SEQ Figura \* ARABIC </w:instrText>
+      </w:r>
+      <w:r>
+        <w:fldChar w:fldCharType="separate"/>
+      </w:r>
+      <w:r>
+        <w:rPr>
+          <w:noProof/>
+        </w:rPr>
+        <w:t>13</w:t>
+      </w:r>
+      <w:r>
+        <w:rPr>
+          <w:noProof/>
+        </w:rPr>
+        <w:fldChar w:fldCharType="end"/>
+      </w:r>
       <w:r>
         <w:t xml:space="preserve">. Network </w:t>
       </w:r>
@@ -11552,7 +11653,7 @@
       <w:r>
         <w:t>Animator</w:t>
       </w:r>
-      <w:bookmarkEnd w:id="47"/>
+      <w:bookmarkEnd w:id="45"/>
       <w:proofErr w:type="spellEnd"/>
     </w:p>
     <w:p>
@@ -11593,11 +11694,11 @@
         <w:ind w:left="567" w:hanging="578"/>
         <w:jc w:val="both"/>
       </w:pPr>
-      <w:bookmarkStart w:id="48" w:name="_Toc17540256"/>
+      <w:bookmarkStart w:id="46" w:name="_Toc17540256"/>
       <w:r>
         <w:t>EXPLICACIÓN DE UNITY</w:t>
       </w:r>
-      <w:bookmarkEnd w:id="48"/>
+      <w:bookmarkEnd w:id="46"/>
     </w:p>
     <w:p>
       <w:pPr>
@@ -11694,18 +11795,31 @@
         <w:pStyle w:val="Descripcin"/>
         <w:jc w:val="center"/>
       </w:pPr>
-      <w:bookmarkStart w:id="49" w:name="_Toc17539008"/>
+      <w:bookmarkStart w:id="47" w:name="_Toc17539008"/>
       <w:r>
         <w:t xml:space="preserve">Figura </w:t>
       </w:r>
-      <w:fldSimple w:instr=" SEQ Figura \* ARABIC ">
-        <w:r>
-          <w:rPr>
-            <w:noProof/>
-          </w:rPr>
-          <w:t>14</w:t>
-        </w:r>
-      </w:fldSimple>
+      <w:r>
+        <w:fldChar w:fldCharType="begin"/>
+      </w:r>
+      <w:r>
+        <w:instrText xml:space="preserve"> SEQ Figura \* ARABIC </w:instrText>
+      </w:r>
+      <w:r>
+        <w:fldChar w:fldCharType="separate"/>
+      </w:r>
+      <w:r>
+        <w:rPr>
+          <w:noProof/>
+        </w:rPr>
+        <w:t>14</w:t>
+      </w:r>
+      <w:r>
+        <w:rPr>
+          <w:noProof/>
+        </w:rPr>
+        <w:fldChar w:fldCharType="end"/>
+      </w:r>
       <w:r>
         <w:t xml:space="preserve">. Distribución </w:t>
       </w:r>
@@ -11717,7 +11831,7 @@
       <w:r>
         <w:t xml:space="preserve"> Unity</w:t>
       </w:r>
-      <w:bookmarkEnd w:id="49"/>
+      <w:bookmarkEnd w:id="47"/>
     </w:p>
     <w:p>
       <w:pPr>
@@ -12161,22 +12275,35 @@
         <w:pStyle w:val="Descripcin"/>
         <w:jc w:val="center"/>
       </w:pPr>
-      <w:bookmarkStart w:id="50" w:name="_Toc17539009"/>
+      <w:bookmarkStart w:id="48" w:name="_Toc17539009"/>
       <w:r>
         <w:t xml:space="preserve">Figura </w:t>
       </w:r>
-      <w:fldSimple w:instr=" SEQ Figura \* ARABIC ">
-        <w:r>
-          <w:rPr>
-            <w:noProof/>
-          </w:rPr>
-          <w:t>15</w:t>
-        </w:r>
-      </w:fldSimple>
+      <w:r>
+        <w:fldChar w:fldCharType="begin"/>
+      </w:r>
+      <w:r>
+        <w:instrText xml:space="preserve"> SEQ Figura \* ARABIC </w:instrText>
+      </w:r>
+      <w:r>
+        <w:fldChar w:fldCharType="separate"/>
+      </w:r>
+      <w:r>
+        <w:rPr>
+          <w:noProof/>
+        </w:rPr>
+        <w:t>15</w:t>
+      </w:r>
+      <w:r>
+        <w:rPr>
+          <w:noProof/>
+        </w:rPr>
+        <w:fldChar w:fldCharType="end"/>
+      </w:r>
       <w:r>
         <w:t>. Estructura del funcionamiento de Unity</w:t>
       </w:r>
-      <w:bookmarkEnd w:id="50"/>
+      <w:bookmarkEnd w:id="48"/>
     </w:p>
     <w:p>
       <w:pPr>
@@ -12188,36 +12315,89 @@
         <w:ind w:left="567" w:hanging="578"/>
         <w:jc w:val="both"/>
       </w:pPr>
-      <w:bookmarkStart w:id="51" w:name="_Toc17540257"/>
+      <w:bookmarkStart w:id="49" w:name="_Toc17540257"/>
       <w:r>
         <w:t>C#</w:t>
       </w:r>
+      <w:bookmarkEnd w:id="49"/>
+    </w:p>
+    <w:p>
+      <w:pPr>
+        <w:jc w:val="both"/>
+      </w:pPr>
+      <w:bookmarkStart w:id="50" w:name="_Hlk17651360"/>
+      <w:r>
+        <w:t>Es un lenguaje de programación orientado a objetos</w:t>
+      </w:r>
+      <w:r>
+        <w:t>. Este lenguaje fue</w:t>
+      </w:r>
+      <w:r>
+        <w:t xml:space="preserve"> desarrollado por Microsoft como parte de su plataforma .NET, </w:t>
+      </w:r>
+      <w:r>
+        <w:t xml:space="preserve">y después </w:t>
+      </w:r>
+      <w:r>
+        <w:t>fue aprobado</w:t>
+      </w:r>
+      <w:r>
+        <w:t xml:space="preserve"> </w:t>
+      </w:r>
+      <w:bookmarkStart w:id="51" w:name="_GoBack"/>
       <w:bookmarkEnd w:id="51"/>
-    </w:p>
-    <w:p>
-      <w:pPr>
-        <w:jc w:val="both"/>
-      </w:pPr>
-      <w:bookmarkStart w:id="52" w:name="_Hlk17651360"/>
-      <w:r>
-        <w:t xml:space="preserve">Es un lenguaje de programación orientado a objetos desarrollado y estandarizado por Microsoft como parte de su plataforma .NET, que después fue aprobado como un estándar por la ECMA (ECMA-334) e ISO (ISO/IEC 23270). C# es uno de los lenguajes de programación diseñados para la infraestructura de lenguaje común. </w:t>
-      </w:r>
-    </w:p>
-    <w:p>
-      <w:pPr>
-        <w:jc w:val="both"/>
-      </w:pPr>
-      <w:r>
-        <w:t xml:space="preserve">Su sintaxis básica deriva de C/C++ y utiliza el modelo de objetos de la plataforma .NET, similar al de Java, aunque incluye mejoras derivadas de otros lenguajes. </w:t>
-      </w:r>
-    </w:p>
-    <w:bookmarkEnd w:id="52"/>
-    <w:p>
-      <w:pPr>
-        <w:jc w:val="both"/>
-      </w:pPr>
-      <w:r>
-        <w:t xml:space="preserve">Aunque C# forma parte de la plataforma .NET, ésta es una API, mientras que C# es un lenguaje de programación independiente diseñado para generar programas sobre dicha plataforma. Ya existe un compilador implementado que provee el marco Mono - </w:t>
+      <w:r>
+        <w:t>por la</w:t>
+      </w:r>
+      <w:r>
+        <w:t xml:space="preserve"> </w:t>
+      </w:r>
+      <w:r>
+        <w:t>ISO (ISO/IEC 23270)</w:t>
+      </w:r>
+      <w:r>
+        <w:t xml:space="preserve"> y</w:t>
+      </w:r>
+      <w:r>
+        <w:t xml:space="preserve"> ECMA (ECMA-334). </w:t>
+      </w:r>
+    </w:p>
+    <w:p>
+      <w:pPr>
+        <w:jc w:val="both"/>
+      </w:pPr>
+      <w:r>
+        <w:t xml:space="preserve">Su sintaxis básica deriva de C/C++ y utiliza el modelo de objetos de la plataforma .NET, </w:t>
+      </w:r>
+      <w:r>
+        <w:t>parecida</w:t>
+      </w:r>
+      <w:r>
+        <w:t xml:space="preserve"> al de Java, </w:t>
+      </w:r>
+      <w:r>
+        <w:t>a pesar de que</w:t>
+      </w:r>
+      <w:r>
+        <w:t xml:space="preserve"> incluye</w:t>
+      </w:r>
+      <w:r>
+        <w:t xml:space="preserve"> varias</w:t>
+      </w:r>
+      <w:r>
+        <w:t xml:space="preserve"> mejoras derivadas de otros lenguajes. </w:t>
+      </w:r>
+    </w:p>
+    <w:bookmarkEnd w:id="50"/>
+    <w:p>
+      <w:pPr>
+        <w:jc w:val="both"/>
+      </w:pPr>
+      <w:r>
+        <w:t>A pesar de que</w:t>
+      </w:r>
+      <w:r>
+        <w:t xml:space="preserve"> C# forma parte de la plataforma .NET, ésta es una API, mientras que C# es un lenguaje de programación independiente diseñado para generar programas sobre dicha plataforma. Ya existe un compilador implementado que provee el marco Mono - </w:t>
       </w:r>
       <w:proofErr w:type="spellStart"/>
       <w:r>
@@ -12225,16 +12405,25 @@
       </w:r>
       <w:proofErr w:type="spellEnd"/>
       <w:r>
-        <w:t xml:space="preserve">, el cual genera programas para distintas plataformas como Windows Microsoft, Unix, Android, iOS, Windows </w:t>
+        <w:t>, el cual genera programas para distintas plataformas como Windows Microsoft, Unix, Android, iOS, Mac OS</w:t>
+      </w:r>
+      <w:r>
+        <w:t>,</w:t>
+      </w:r>
+      <w:r>
+        <w:t xml:space="preserve"> GNU/Linux</w:t>
+      </w:r>
+      <w:r>
+        <w:t xml:space="preserve"> y </w:t>
+      </w:r>
+      <w:r>
+        <w:t xml:space="preserve">Windows </w:t>
       </w:r>
       <w:proofErr w:type="spellStart"/>
       <w:r>
         <w:t>Phone</w:t>
       </w:r>
       <w:proofErr w:type="spellEnd"/>
-      <w:r>
-        <w:t>, Mac OS y GNU/Linux</w:t>
-      </w:r>
       <w:r>
         <w:t>.</w:t>
       </w:r>
@@ -12258,11 +12447,11 @@
         <w:ind w:left="567" w:hanging="578"/>
         <w:jc w:val="both"/>
       </w:pPr>
-      <w:bookmarkStart w:id="53" w:name="_Toc17540258"/>
+      <w:bookmarkStart w:id="52" w:name="_Toc17540258"/>
       <w:r>
         <w:t>GITHUB</w:t>
       </w:r>
-      <w:bookmarkEnd w:id="53"/>
+      <w:bookmarkEnd w:id="52"/>
     </w:p>
     <w:p>
       <w:pPr>
@@ -12285,7 +12474,6 @@
         <w:jc w:val="both"/>
       </w:pPr>
       <w:r>
-        <w:lastRenderedPageBreak/>
         <w:t>A modo de copia de seguridad y control de versiones es muy útil para este tipo de proyectos.</w:t>
       </w:r>
     </w:p>
@@ -12299,11 +12487,12 @@
         <w:ind w:left="567" w:hanging="578"/>
         <w:jc w:val="both"/>
       </w:pPr>
-      <w:bookmarkStart w:id="54" w:name="_Toc17540259"/>
-      <w:r>
+      <w:bookmarkStart w:id="53" w:name="_Toc17540259"/>
+      <w:r>
+        <w:lastRenderedPageBreak/>
         <w:t>FREE PLATAFORM GAME ASSETS</w:t>
       </w:r>
-      <w:bookmarkEnd w:id="54"/>
+      <w:bookmarkEnd w:id="53"/>
     </w:p>
     <w:p>
       <w:pPr>
@@ -12400,18 +12589,31 @@
         <w:pStyle w:val="Descripcin"/>
         <w:jc w:val="center"/>
       </w:pPr>
-      <w:bookmarkStart w:id="55" w:name="_Toc17539010"/>
+      <w:bookmarkStart w:id="54" w:name="_Toc17539010"/>
       <w:r>
         <w:t xml:space="preserve">Figura </w:t>
       </w:r>
-      <w:fldSimple w:instr=" SEQ Figura \* ARABIC ">
-        <w:r>
-          <w:rPr>
-            <w:noProof/>
-          </w:rPr>
-          <w:t>16</w:t>
-        </w:r>
-      </w:fldSimple>
+      <w:r>
+        <w:fldChar w:fldCharType="begin"/>
+      </w:r>
+      <w:r>
+        <w:instrText xml:space="preserve"> SEQ Figura \* ARABIC </w:instrText>
+      </w:r>
+      <w:r>
+        <w:fldChar w:fldCharType="separate"/>
+      </w:r>
+      <w:r>
+        <w:rPr>
+          <w:noProof/>
+        </w:rPr>
+        <w:t>16</w:t>
+      </w:r>
+      <w:r>
+        <w:rPr>
+          <w:noProof/>
+        </w:rPr>
+        <w:fldChar w:fldCharType="end"/>
+      </w:r>
       <w:r>
         <w:t xml:space="preserve">. Free </w:t>
       </w:r>
@@ -12435,7 +12637,7 @@
       <w:r>
         <w:t>assets</w:t>
       </w:r>
-      <w:bookmarkEnd w:id="55"/>
+      <w:bookmarkEnd w:id="54"/>
       <w:proofErr w:type="spellEnd"/>
     </w:p>
     <w:p>
@@ -12447,25 +12649,25 @@
         </w:numPr>
         <w:jc w:val="both"/>
       </w:pPr>
-      <w:bookmarkStart w:id="56" w:name="_Toc17540260"/>
+      <w:bookmarkStart w:id="55" w:name="_Toc17540260"/>
       <w:r>
         <w:t>ASPECTOS RELEVANTES</w:t>
       </w:r>
       <w:r>
         <w:t xml:space="preserve"> DEL DESARROLLO</w:t>
       </w:r>
-      <w:bookmarkEnd w:id="56"/>
-    </w:p>
-    <w:p>
-      <w:pPr>
-        <w:jc w:val="both"/>
-      </w:pPr>
-      <w:bookmarkStart w:id="57" w:name="_Hlk17650816"/>
+      <w:bookmarkEnd w:id="55"/>
+    </w:p>
+    <w:p>
+      <w:pPr>
+        <w:jc w:val="both"/>
+      </w:pPr>
+      <w:bookmarkStart w:id="56" w:name="_Hlk17650816"/>
       <w:r>
         <w:t xml:space="preserve">En este punto se van a destacar los aspectos más importantes para el desarrollo del proyecto desde la perspectiva del diseño e implementación. </w:t>
       </w:r>
     </w:p>
-    <w:bookmarkEnd w:id="57"/>
+    <w:bookmarkEnd w:id="56"/>
     <w:p>
       <w:pPr>
         <w:jc w:val="both"/>
@@ -12503,39 +12705,36 @@
         <w:ind w:left="567" w:hanging="578"/>
         <w:jc w:val="both"/>
       </w:pPr>
-      <w:bookmarkStart w:id="58" w:name="_Toc17540261"/>
+      <w:bookmarkStart w:id="57" w:name="_Toc17540261"/>
       <w:r>
         <w:t>PLANTEAMIENTO DEL PROYECTO</w:t>
       </w:r>
-      <w:bookmarkEnd w:id="58"/>
-    </w:p>
-    <w:p>
-      <w:pPr>
-        <w:jc w:val="both"/>
-      </w:pPr>
-      <w:bookmarkStart w:id="59" w:name="_Hlk17650858"/>
-      <w:r>
-        <w:t xml:space="preserve">Desde un principio supe que quería realizar como trabajo de fin de grado un videojuego ya que me gustó bastante la asignatura de “Videojuegos” del grado y me pareció muy interesante. Se valoraron diferentes opciones de que tipo de juego realizar: juego por </w:t>
-      </w:r>
+      <w:bookmarkEnd w:id="57"/>
+    </w:p>
+    <w:p>
+      <w:pPr>
+        <w:jc w:val="both"/>
+      </w:pPr>
+      <w:bookmarkStart w:id="58" w:name="_Hlk17650858"/>
+      <w:r>
+        <w:t xml:space="preserve">Desde un principio supe que quería realizar como trabajo de fin de grado un videojuego ya que me gustó bastante la asignatura de “Videojuegos” del grado y me pareció muy interesante. Se valoraron diferentes opciones de que tipo de juego realizar: juego por turnos, </w:t>
+      </w:r>
+      <w:r>
+        <w:rPr>
+          <w:i/>
+        </w:rPr>
+        <w:t>RPG</w:t>
+      </w:r>
+      <w:r>
+        <w:t>, etc. Pero finalmente la idea que me convenció fue un juego de plataformas que para añadir complejidad a la idea si impuso el tema de la cooperación entre 2 jugadores para lograr el objetivo del juego.</w:t>
+      </w:r>
+    </w:p>
+    <w:p>
+      <w:pPr>
+        <w:jc w:val="both"/>
+      </w:pPr>
       <w:r>
         <w:lastRenderedPageBreak/>
-        <w:t xml:space="preserve">turnos, </w:t>
-      </w:r>
-      <w:r>
-        <w:rPr>
-          <w:i/>
-        </w:rPr>
-        <w:t>RPG</w:t>
-      </w:r>
-      <w:r>
-        <w:t>, etc. Pero finalmente la idea que me convenció fue un juego de plataformas que para añadir complejidad a la idea si impuso el tema de la cooperación entre 2 jugadores para lograr el objetivo del juego.</w:t>
-      </w:r>
-    </w:p>
-    <w:p>
-      <w:pPr>
-        <w:jc w:val="both"/>
-      </w:pPr>
-      <w:r>
         <w:t>Una vez escogida la idea que quería desarrollar se lo comenté a mi tutor Juan Carlos Matos Franco, le pregunté su opinión sobre la viabilidad y complejidad del proyecto que me dio el visto bueno y accedió a tutorizar mi proyecto.</w:t>
       </w:r>
     </w:p>
@@ -12549,12 +12748,12 @@
         <w:ind w:left="567" w:hanging="578"/>
         <w:jc w:val="both"/>
       </w:pPr>
-      <w:bookmarkStart w:id="60" w:name="_Toc17540262"/>
+      <w:bookmarkStart w:id="59" w:name="_Toc17540262"/>
+      <w:bookmarkEnd w:id="58"/>
+      <w:r>
+        <w:t>METODOLOGÍA DEL CICLO DE VIDA DEL SOFTWARE</w:t>
+      </w:r>
       <w:bookmarkEnd w:id="59"/>
-      <w:r>
-        <w:t>METODOLOGÍA DEL CICLO DE VIDA DEL SOFTWARE</w:t>
-      </w:r>
-      <w:bookmarkEnd w:id="60"/>
     </w:p>
     <w:p>
       <w:pPr>
@@ -12727,22 +12926,35 @@
         <w:pStyle w:val="Descripcin"/>
         <w:jc w:val="center"/>
       </w:pPr>
-      <w:bookmarkStart w:id="61" w:name="_Toc17539011"/>
+      <w:bookmarkStart w:id="60" w:name="_Toc17539011"/>
       <w:r>
         <w:t xml:space="preserve">Figura </w:t>
       </w:r>
-      <w:fldSimple w:instr=" SEQ Figura \* ARABIC ">
-        <w:r>
-          <w:rPr>
-            <w:noProof/>
-          </w:rPr>
-          <w:t>17</w:t>
-        </w:r>
-      </w:fldSimple>
+      <w:r>
+        <w:fldChar w:fldCharType="begin"/>
+      </w:r>
+      <w:r>
+        <w:instrText xml:space="preserve"> SEQ Figura \* ARABIC </w:instrText>
+      </w:r>
+      <w:r>
+        <w:fldChar w:fldCharType="separate"/>
+      </w:r>
+      <w:r>
+        <w:rPr>
+          <w:noProof/>
+        </w:rPr>
+        <w:t>17</w:t>
+      </w:r>
+      <w:r>
+        <w:rPr>
+          <w:noProof/>
+        </w:rPr>
+        <w:fldChar w:fldCharType="end"/>
+      </w:r>
       <w:r>
         <w:t>. Ciclo de vida del software</w:t>
       </w:r>
-      <w:bookmarkEnd w:id="61"/>
+      <w:bookmarkEnd w:id="60"/>
     </w:p>
     <w:p>
       <w:pPr>
@@ -12754,11 +12966,11 @@
         <w:ind w:left="567" w:hanging="578"/>
         <w:jc w:val="both"/>
       </w:pPr>
-      <w:bookmarkStart w:id="62" w:name="_Toc17540263"/>
+      <w:bookmarkStart w:id="61" w:name="_Toc17540263"/>
       <w:r>
         <w:t>MODELO ITERATIVO INCREMENTAL</w:t>
       </w:r>
-      <w:bookmarkEnd w:id="62"/>
+      <w:bookmarkEnd w:id="61"/>
     </w:p>
     <w:p>
       <w:pPr>
@@ -12776,12 +12988,12 @@
       <w:r>
         <w:t xml:space="preserve">, </w:t>
       </w:r>
-      <w:bookmarkStart w:id="63" w:name="_Hlk17650949"/>
+      <w:bookmarkStart w:id="62" w:name="_Hlk17650949"/>
       <w:r>
         <w:t>ya que se permite crear versiones completas de software en cada iteración. Se selecciona este modelo ya que los requisitos no están todos establecidos inicialmente, y se pueden ir cambiando y añadiendo funcionalidades a la vez que se dispone de una versión funcional mejorable del producto.</w:t>
       </w:r>
     </w:p>
-    <w:bookmarkEnd w:id="63"/>
+    <w:bookmarkEnd w:id="62"/>
     <w:p>
       <w:pPr>
         <w:jc w:val="both"/>
@@ -12820,14 +13032,27 @@
         <w:lastRenderedPageBreak/>
         <w:t xml:space="preserve">Tabla </w:t>
       </w:r>
-      <w:fldSimple w:instr=" SEQ Tabla \* ARABIC ">
-        <w:r>
-          <w:rPr>
-            <w:noProof/>
-          </w:rPr>
-          <w:t>1</w:t>
-        </w:r>
-      </w:fldSimple>
+      <w:r>
+        <w:fldChar w:fldCharType="begin"/>
+      </w:r>
+      <w:r>
+        <w:instrText xml:space="preserve"> SEQ Tabla \* ARABIC </w:instrText>
+      </w:r>
+      <w:r>
+        <w:fldChar w:fldCharType="separate"/>
+      </w:r>
+      <w:r>
+        <w:rPr>
+          <w:noProof/>
+        </w:rPr>
+        <w:t>1</w:t>
+      </w:r>
+      <w:r>
+        <w:rPr>
+          <w:noProof/>
+        </w:rPr>
+        <w:fldChar w:fldCharType="end"/>
+      </w:r>
       <w:r>
         <w:t>. Ventajas e inconvenientes del modelo iterativo e incremental</w:t>
       </w:r>
@@ -13154,22 +13379,35 @@
         <w:pStyle w:val="Descripcin"/>
         <w:jc w:val="center"/>
       </w:pPr>
-      <w:bookmarkStart w:id="64" w:name="_Toc17539012"/>
+      <w:bookmarkStart w:id="63" w:name="_Toc17539012"/>
       <w:r>
         <w:t xml:space="preserve">Figura </w:t>
       </w:r>
-      <w:fldSimple w:instr=" SEQ Figura \* ARABIC ">
-        <w:r>
-          <w:rPr>
-            <w:noProof/>
-          </w:rPr>
-          <w:t>18</w:t>
-        </w:r>
-      </w:fldSimple>
+      <w:r>
+        <w:fldChar w:fldCharType="begin"/>
+      </w:r>
+      <w:r>
+        <w:instrText xml:space="preserve"> SEQ Figura \* ARABIC </w:instrText>
+      </w:r>
+      <w:r>
+        <w:fldChar w:fldCharType="separate"/>
+      </w:r>
+      <w:r>
+        <w:rPr>
+          <w:noProof/>
+        </w:rPr>
+        <w:t>18</w:t>
+      </w:r>
+      <w:r>
+        <w:rPr>
+          <w:noProof/>
+        </w:rPr>
+        <w:fldChar w:fldCharType="end"/>
+      </w:r>
       <w:r>
         <w:t>. Funcionamiento gráfico del Modelo Iterativo e Incremental</w:t>
       </w:r>
-      <w:bookmarkEnd w:id="64"/>
+      <w:bookmarkEnd w:id="63"/>
     </w:p>
     <w:p>
       <w:pPr>
@@ -13190,12 +13428,12 @@
         <w:ind w:left="567" w:hanging="578"/>
         <w:jc w:val="both"/>
       </w:pPr>
-      <w:bookmarkStart w:id="65" w:name="_Toc17540264"/>
+      <w:bookmarkStart w:id="64" w:name="_Toc17540264"/>
       <w:r>
         <w:lastRenderedPageBreak/>
         <w:t>PLANIFICACIÓN DEL PROYECTO</w:t>
       </w:r>
-      <w:bookmarkEnd w:id="65"/>
+      <w:bookmarkEnd w:id="64"/>
     </w:p>
     <w:p>
       <w:pPr>
@@ -13290,11 +13528,11 @@
         <w:ind w:left="567" w:hanging="578"/>
         <w:jc w:val="both"/>
       </w:pPr>
-      <w:bookmarkStart w:id="66" w:name="_Toc17540265"/>
+      <w:bookmarkStart w:id="65" w:name="_Toc17540265"/>
       <w:r>
         <w:t>FASES ITERATIVAS</w:t>
       </w:r>
-      <w:bookmarkEnd w:id="66"/>
+      <w:bookmarkEnd w:id="65"/>
     </w:p>
     <w:p>
       <w:pPr>
@@ -13702,11 +13940,11 @@
         <w:ind w:left="567" w:hanging="578"/>
         <w:jc w:val="both"/>
       </w:pPr>
-      <w:bookmarkStart w:id="67" w:name="_Toc17540266"/>
+      <w:bookmarkStart w:id="66" w:name="_Toc17540266"/>
       <w:r>
         <w:t>IMPLEMENTACIÓN</w:t>
       </w:r>
-      <w:bookmarkEnd w:id="67"/>
+      <w:bookmarkEnd w:id="66"/>
     </w:p>
     <w:p>
       <w:pPr>
@@ -13732,11 +13970,11 @@
         <w:ind w:left="567" w:hanging="578"/>
         <w:jc w:val="both"/>
       </w:pPr>
-      <w:bookmarkStart w:id="68" w:name="_Toc17540267"/>
+      <w:bookmarkStart w:id="67" w:name="_Toc17540267"/>
       <w:r>
         <w:t>DISTRIBUCIÓN DE LOS ASSETS</w:t>
       </w:r>
-      <w:bookmarkEnd w:id="68"/>
+      <w:bookmarkEnd w:id="67"/>
     </w:p>
     <w:p>
       <w:pPr>
@@ -13814,18 +14052,31 @@
         <w:pStyle w:val="Descripcin"/>
         <w:jc w:val="center"/>
       </w:pPr>
-      <w:bookmarkStart w:id="69" w:name="_Toc17539013"/>
+      <w:bookmarkStart w:id="68" w:name="_Toc17539013"/>
       <w:r>
         <w:t xml:space="preserve">Figura </w:t>
       </w:r>
-      <w:fldSimple w:instr=" SEQ Figura \* ARABIC ">
-        <w:r>
-          <w:rPr>
-            <w:noProof/>
-          </w:rPr>
-          <w:t>19</w:t>
-        </w:r>
-      </w:fldSimple>
+      <w:r>
+        <w:fldChar w:fldCharType="begin"/>
+      </w:r>
+      <w:r>
+        <w:instrText xml:space="preserve"> SEQ Figura \* ARABIC </w:instrText>
+      </w:r>
+      <w:r>
+        <w:fldChar w:fldCharType="separate"/>
+      </w:r>
+      <w:r>
+        <w:rPr>
+          <w:noProof/>
+        </w:rPr>
+        <w:t>19</w:t>
+      </w:r>
+      <w:r>
+        <w:rPr>
+          <w:noProof/>
+        </w:rPr>
+        <w:fldChar w:fldCharType="end"/>
+      </w:r>
       <w:r>
         <w:t xml:space="preserve">. Distribución de los </w:t>
       </w:r>
@@ -13837,7 +14088,7 @@
       <w:r>
         <w:t xml:space="preserve"> en Unity</w:t>
       </w:r>
-      <w:bookmarkEnd w:id="69"/>
+      <w:bookmarkEnd w:id="68"/>
     </w:p>
     <w:p>
       <w:pPr>
@@ -14108,17 +14359,17 @@
         <w:ind w:left="567" w:hanging="567"/>
         <w:jc w:val="both"/>
       </w:pPr>
-      <w:bookmarkStart w:id="70" w:name="_Toc17540268"/>
+      <w:bookmarkStart w:id="69" w:name="_Toc17540268"/>
       <w:r>
         <w:t>5.1.2. SCRIPTS</w:t>
       </w:r>
-      <w:bookmarkEnd w:id="70"/>
-    </w:p>
-    <w:p>
-      <w:pPr>
-        <w:jc w:val="both"/>
-      </w:pPr>
-      <w:bookmarkStart w:id="71" w:name="_Hlk17651015"/>
+      <w:bookmarkEnd w:id="69"/>
+    </w:p>
+    <w:p>
+      <w:pPr>
+        <w:jc w:val="both"/>
+      </w:pPr>
+      <w:bookmarkStart w:id="70" w:name="_Hlk17651015"/>
       <w:r>
         <w:t xml:space="preserve">El proyecto se ha estructurado de tal forma donde podemos identificar </w:t>
       </w:r>
@@ -14178,7 +14429,7 @@
         <w:t>Por otro lado, tenemos el resto, los cuales contienen las funcionalidades propias de cada objeto las cuales se harán referencia a través de llamadas o instancias desde otros scripts.</w:t>
       </w:r>
     </w:p>
-    <w:bookmarkEnd w:id="71"/>
+    <w:bookmarkEnd w:id="70"/>
     <w:p>
       <w:pPr>
         <w:spacing w:line="259" w:lineRule="auto"/>
@@ -14248,22 +14499,35 @@
         <w:pStyle w:val="Descripcin"/>
         <w:jc w:val="center"/>
       </w:pPr>
-      <w:bookmarkStart w:id="72" w:name="_Toc17539014"/>
+      <w:bookmarkStart w:id="71" w:name="_Toc17539014"/>
       <w:r>
         <w:t xml:space="preserve">Figura </w:t>
       </w:r>
-      <w:fldSimple w:instr=" SEQ Figura \* ARABIC ">
-        <w:r>
-          <w:rPr>
-            <w:noProof/>
-          </w:rPr>
-          <w:t>20</w:t>
-        </w:r>
-      </w:fldSimple>
+      <w:r>
+        <w:fldChar w:fldCharType="begin"/>
+      </w:r>
+      <w:r>
+        <w:instrText xml:space="preserve"> SEQ Figura \* ARABIC </w:instrText>
+      </w:r>
+      <w:r>
+        <w:fldChar w:fldCharType="separate"/>
+      </w:r>
+      <w:r>
+        <w:rPr>
+          <w:noProof/>
+        </w:rPr>
+        <w:t>20</w:t>
+      </w:r>
+      <w:r>
+        <w:rPr>
+          <w:noProof/>
+        </w:rPr>
+        <w:fldChar w:fldCharType="end"/>
+      </w:r>
       <w:r>
         <w:t>. Árbol de scripts del proyecto.</w:t>
       </w:r>
-      <w:bookmarkEnd w:id="72"/>
+      <w:bookmarkEnd w:id="71"/>
     </w:p>
     <w:p>
       <w:pPr>
@@ -14282,7 +14546,7 @@
         </w:numPr>
         <w:jc w:val="both"/>
       </w:pPr>
-      <w:bookmarkStart w:id="73" w:name="_Hlk17651043"/>
+      <w:bookmarkStart w:id="72" w:name="_Hlk17651043"/>
       <w:proofErr w:type="spellStart"/>
       <w:r>
         <w:rPr>
@@ -14301,7 +14565,7 @@
         <w:t xml:space="preserve"> Script encargado de controlar todas las lógicas del juego.</w:t>
       </w:r>
     </w:p>
-    <w:bookmarkEnd w:id="73"/>
+    <w:bookmarkEnd w:id="72"/>
     <w:p>
       <w:pPr>
         <w:keepNext/>
@@ -14353,18 +14617,31 @@
         <w:pStyle w:val="Descripcin"/>
         <w:jc w:val="center"/>
       </w:pPr>
-      <w:bookmarkStart w:id="74" w:name="_Toc17539015"/>
+      <w:bookmarkStart w:id="73" w:name="_Toc17539015"/>
       <w:r>
         <w:t xml:space="preserve">Figura </w:t>
       </w:r>
-      <w:fldSimple w:instr=" SEQ Figura \* ARABIC ">
-        <w:r>
-          <w:rPr>
-            <w:noProof/>
-          </w:rPr>
-          <w:t>21</w:t>
-        </w:r>
-      </w:fldSimple>
+      <w:r>
+        <w:fldChar w:fldCharType="begin"/>
+      </w:r>
+      <w:r>
+        <w:instrText xml:space="preserve"> SEQ Figura \* ARABIC </w:instrText>
+      </w:r>
+      <w:r>
+        <w:fldChar w:fldCharType="separate"/>
+      </w:r>
+      <w:r>
+        <w:rPr>
+          <w:noProof/>
+        </w:rPr>
+        <w:t>21</w:t>
+      </w:r>
+      <w:r>
+        <w:rPr>
+          <w:noProof/>
+        </w:rPr>
+        <w:fldChar w:fldCharType="end"/>
+      </w:r>
       <w:r>
         <w:t xml:space="preserve">. Método </w:t>
       </w:r>
@@ -14384,7 +14661,7 @@
       <w:r>
         <w:t xml:space="preserve"> Parte1.</w:t>
       </w:r>
-      <w:bookmarkEnd w:id="74"/>
+      <w:bookmarkEnd w:id="73"/>
     </w:p>
     <w:p>
       <w:pPr>
@@ -14439,18 +14716,31 @@
         <w:pStyle w:val="Descripcin"/>
         <w:jc w:val="center"/>
       </w:pPr>
-      <w:bookmarkStart w:id="75" w:name="_Toc17539016"/>
+      <w:bookmarkStart w:id="74" w:name="_Toc17539016"/>
       <w:r>
         <w:t xml:space="preserve">Figura </w:t>
       </w:r>
-      <w:fldSimple w:instr=" SEQ Figura \* ARABIC ">
-        <w:r>
-          <w:rPr>
-            <w:noProof/>
-          </w:rPr>
-          <w:t>22</w:t>
-        </w:r>
-      </w:fldSimple>
+      <w:r>
+        <w:fldChar w:fldCharType="begin"/>
+      </w:r>
+      <w:r>
+        <w:instrText xml:space="preserve"> SEQ Figura \* ARABIC </w:instrText>
+      </w:r>
+      <w:r>
+        <w:fldChar w:fldCharType="separate"/>
+      </w:r>
+      <w:r>
+        <w:rPr>
+          <w:noProof/>
+        </w:rPr>
+        <w:t>22</w:t>
+      </w:r>
+      <w:r>
+        <w:rPr>
+          <w:noProof/>
+        </w:rPr>
+        <w:fldChar w:fldCharType="end"/>
+      </w:r>
       <w:r>
         <w:t xml:space="preserve">. Método </w:t>
       </w:r>
@@ -14470,7 +14760,7 @@
       <w:r>
         <w:t xml:space="preserve"> Parte 2</w:t>
       </w:r>
-      <w:bookmarkEnd w:id="75"/>
+      <w:bookmarkEnd w:id="74"/>
     </w:p>
     <w:p>
       <w:pPr>
@@ -14615,18 +14905,31 @@
         <w:pStyle w:val="Descripcin"/>
         <w:jc w:val="center"/>
       </w:pPr>
-      <w:bookmarkStart w:id="76" w:name="_Toc17539017"/>
+      <w:bookmarkStart w:id="75" w:name="_Toc17539017"/>
       <w:r>
         <w:t xml:space="preserve">Figura </w:t>
       </w:r>
-      <w:fldSimple w:instr=" SEQ Figura \* ARABIC ">
-        <w:r>
-          <w:rPr>
-            <w:noProof/>
-          </w:rPr>
-          <w:t>23</w:t>
-        </w:r>
-      </w:fldSimple>
+      <w:r>
+        <w:fldChar w:fldCharType="begin"/>
+      </w:r>
+      <w:r>
+        <w:instrText xml:space="preserve"> SEQ Figura \* ARABIC </w:instrText>
+      </w:r>
+      <w:r>
+        <w:fldChar w:fldCharType="separate"/>
+      </w:r>
+      <w:r>
+        <w:rPr>
+          <w:noProof/>
+        </w:rPr>
+        <w:t>23</w:t>
+      </w:r>
+      <w:r>
+        <w:rPr>
+          <w:noProof/>
+        </w:rPr>
+        <w:fldChar w:fldCharType="end"/>
+      </w:r>
       <w:r>
         <w:t xml:space="preserve">. Propiedades estáticas de </w:t>
       </w:r>
@@ -14638,7 +14941,7 @@
       <w:r>
         <w:t xml:space="preserve"> (Script)</w:t>
       </w:r>
-      <w:bookmarkEnd w:id="76"/>
+      <w:bookmarkEnd w:id="75"/>
     </w:p>
     <w:p>
       <w:pPr>
@@ -14670,7 +14973,7 @@
         <w:ind w:left="709"/>
         <w:jc w:val="both"/>
       </w:pPr>
-      <w:bookmarkStart w:id="77" w:name="_Hlk17651054"/>
+      <w:bookmarkStart w:id="76" w:name="_Hlk17651054"/>
       <w:proofErr w:type="spellStart"/>
       <w:r>
         <w:rPr>
@@ -14684,7 +14987,7 @@
         <w:t>: Script donde se encuentran los métodos para cambiar entre escenas.</w:t>
       </w:r>
     </w:p>
-    <w:bookmarkEnd w:id="77"/>
+    <w:bookmarkEnd w:id="76"/>
     <w:p>
       <w:pPr>
         <w:keepNext/>
@@ -14744,22 +15047,35 @@
         <w:pStyle w:val="Descripcin"/>
         <w:jc w:val="center"/>
       </w:pPr>
-      <w:bookmarkStart w:id="78" w:name="_Toc17539018"/>
+      <w:bookmarkStart w:id="77" w:name="_Toc17539018"/>
       <w:r>
         <w:t xml:space="preserve">Figura </w:t>
       </w:r>
-      <w:fldSimple w:instr=" SEQ Figura \* ARABIC ">
-        <w:r>
-          <w:rPr>
-            <w:noProof/>
-          </w:rPr>
-          <w:t>24</w:t>
-        </w:r>
-      </w:fldSimple>
+      <w:r>
+        <w:fldChar w:fldCharType="begin"/>
+      </w:r>
+      <w:r>
+        <w:instrText xml:space="preserve"> SEQ Figura \* ARABIC </w:instrText>
+      </w:r>
+      <w:r>
+        <w:fldChar w:fldCharType="separate"/>
+      </w:r>
+      <w:r>
+        <w:rPr>
+          <w:noProof/>
+        </w:rPr>
+        <w:t>24</w:t>
+      </w:r>
+      <w:r>
+        <w:rPr>
+          <w:noProof/>
+        </w:rPr>
+        <w:fldChar w:fldCharType="end"/>
+      </w:r>
       <w:r>
         <w:t>. Gestor de escenas (Script)</w:t>
       </w:r>
-      <w:bookmarkEnd w:id="78"/>
+      <w:bookmarkEnd w:id="77"/>
     </w:p>
     <w:p>
       <w:pPr>
@@ -14773,7 +15089,7 @@
           <w:i/>
         </w:rPr>
       </w:pPr>
-      <w:bookmarkStart w:id="79" w:name="_Hlk17651066"/>
+      <w:bookmarkStart w:id="78" w:name="_Hlk17651066"/>
       <w:r>
         <w:rPr>
           <w:i/>
@@ -14792,7 +15108,7 @@
       <w:r>
         <w:t>o jugadores en caso de multijugador en lograr el objetivo.</w:t>
       </w:r>
-      <w:bookmarkEnd w:id="79"/>
+      <w:bookmarkEnd w:id="78"/>
       <w:r>
         <w:t xml:space="preserve"> En caso de que sea multijugador ese tiempo tiene que estar sincronizado para ambos jugadores, eso se hace mediante este script:</w:t>
       </w:r>
@@ -14850,22 +15166,35 @@
         <w:pStyle w:val="Descripcin"/>
         <w:jc w:val="center"/>
       </w:pPr>
-      <w:bookmarkStart w:id="80" w:name="_Toc17539019"/>
+      <w:bookmarkStart w:id="79" w:name="_Toc17539019"/>
       <w:r>
         <w:t xml:space="preserve">Figura </w:t>
       </w:r>
-      <w:fldSimple w:instr=" SEQ Figura \* ARABIC ">
-        <w:r>
-          <w:rPr>
-            <w:noProof/>
-          </w:rPr>
-          <w:t>25</w:t>
-        </w:r>
-      </w:fldSimple>
+      <w:r>
+        <w:fldChar w:fldCharType="begin"/>
+      </w:r>
+      <w:r>
+        <w:instrText xml:space="preserve"> SEQ Figura \* ARABIC </w:instrText>
+      </w:r>
+      <w:r>
+        <w:fldChar w:fldCharType="separate"/>
+      </w:r>
+      <w:r>
+        <w:rPr>
+          <w:noProof/>
+        </w:rPr>
+        <w:t>25</w:t>
+      </w:r>
+      <w:r>
+        <w:rPr>
+          <w:noProof/>
+        </w:rPr>
+        <w:fldChar w:fldCharType="end"/>
+      </w:r>
       <w:r>
         <w:t>. Fragmento Temporizador (Script)</w:t>
       </w:r>
-      <w:bookmarkEnd w:id="80"/>
+      <w:bookmarkEnd w:id="79"/>
     </w:p>
     <w:p>
       <w:pPr>
@@ -14907,7 +15236,7 @@
           <w:i/>
         </w:rPr>
       </w:pPr>
-      <w:bookmarkStart w:id="81" w:name="_Hlk17651079"/>
+      <w:bookmarkStart w:id="80" w:name="_Hlk17651079"/>
       <w:r>
         <w:rPr>
           <w:i/>
@@ -14918,7 +15247,7 @@
         <w:t>: Script que controla el movimiento del personaje, la opción de disparo del jugador, entre otras.</w:t>
       </w:r>
     </w:p>
-    <w:bookmarkEnd w:id="81"/>
+    <w:bookmarkEnd w:id="80"/>
     <w:p>
       <w:pPr>
         <w:keepNext/>
@@ -14972,22 +15301,35 @@
         <w:pStyle w:val="Descripcin"/>
         <w:jc w:val="center"/>
       </w:pPr>
-      <w:bookmarkStart w:id="82" w:name="_Toc17539020"/>
+      <w:bookmarkStart w:id="81" w:name="_Toc17539020"/>
       <w:r>
         <w:t xml:space="preserve">Figura </w:t>
       </w:r>
-      <w:fldSimple w:instr=" SEQ Figura \* ARABIC ">
-        <w:r>
-          <w:rPr>
-            <w:noProof/>
-          </w:rPr>
-          <w:t>26</w:t>
-        </w:r>
-      </w:fldSimple>
+      <w:r>
+        <w:fldChar w:fldCharType="begin"/>
+      </w:r>
+      <w:r>
+        <w:instrText xml:space="preserve"> SEQ Figura \* ARABIC </w:instrText>
+      </w:r>
+      <w:r>
+        <w:fldChar w:fldCharType="separate"/>
+      </w:r>
+      <w:r>
+        <w:rPr>
+          <w:noProof/>
+        </w:rPr>
+        <w:t>26</w:t>
+      </w:r>
+      <w:r>
+        <w:rPr>
+          <w:noProof/>
+        </w:rPr>
+        <w:fldChar w:fldCharType="end"/>
+      </w:r>
       <w:r>
         <w:t>. Movimiento del jugador (Script)</w:t>
       </w:r>
-      <w:bookmarkEnd w:id="82"/>
+      <w:bookmarkEnd w:id="81"/>
     </w:p>
     <w:p>
       <w:pPr>
@@ -15056,22 +15398,35 @@
         <w:pStyle w:val="Descripcin"/>
         <w:jc w:val="center"/>
       </w:pPr>
-      <w:bookmarkStart w:id="83" w:name="_Toc17539021"/>
+      <w:bookmarkStart w:id="82" w:name="_Toc17539021"/>
       <w:r>
         <w:t xml:space="preserve">Figura </w:t>
       </w:r>
-      <w:fldSimple w:instr=" SEQ Figura \* ARABIC ">
-        <w:r>
-          <w:rPr>
-            <w:noProof/>
-          </w:rPr>
-          <w:t>27</w:t>
-        </w:r>
-      </w:fldSimple>
+      <w:r>
+        <w:fldChar w:fldCharType="begin"/>
+      </w:r>
+      <w:r>
+        <w:instrText xml:space="preserve"> SEQ Figura \* ARABIC </w:instrText>
+      </w:r>
+      <w:r>
+        <w:fldChar w:fldCharType="separate"/>
+      </w:r>
+      <w:r>
+        <w:rPr>
+          <w:noProof/>
+        </w:rPr>
+        <w:t>27</w:t>
+      </w:r>
+      <w:r>
+        <w:rPr>
+          <w:noProof/>
+        </w:rPr>
+        <w:fldChar w:fldCharType="end"/>
+      </w:r>
       <w:r>
         <w:t>. Fragmento de código de movimiento (Script)</w:t>
       </w:r>
-      <w:bookmarkEnd w:id="83"/>
+      <w:bookmarkEnd w:id="82"/>
     </w:p>
     <w:p>
       <w:pPr>
@@ -15109,7 +15464,7 @@
         </w:numPr>
         <w:jc w:val="both"/>
       </w:pPr>
-      <w:bookmarkStart w:id="84" w:name="_Hlk17651095"/>
+      <w:bookmarkStart w:id="83" w:name="_Hlk17651095"/>
       <w:proofErr w:type="spellStart"/>
       <w:r>
         <w:rPr>
@@ -15122,7 +15477,7 @@
         <w:t>: Script donde se controla el inicio del juego multijugador. En él se encuentran métodos para la conexión de la partida.</w:t>
       </w:r>
     </w:p>
-    <w:bookmarkEnd w:id="84"/>
+    <w:bookmarkEnd w:id="83"/>
     <w:p>
       <w:pPr>
         <w:keepNext/>
@@ -15174,18 +15529,31 @@
         <w:pStyle w:val="Descripcin"/>
         <w:jc w:val="center"/>
       </w:pPr>
-      <w:bookmarkStart w:id="85" w:name="_Toc17539022"/>
+      <w:bookmarkStart w:id="84" w:name="_Toc17539022"/>
       <w:r>
         <w:t xml:space="preserve">Figura </w:t>
       </w:r>
-      <w:fldSimple w:instr=" SEQ Figura \* ARABIC ">
-        <w:r>
-          <w:rPr>
-            <w:noProof/>
-          </w:rPr>
-          <w:t>28</w:t>
-        </w:r>
-      </w:fldSimple>
+      <w:r>
+        <w:fldChar w:fldCharType="begin"/>
+      </w:r>
+      <w:r>
+        <w:instrText xml:space="preserve"> SEQ Figura \* ARABIC </w:instrText>
+      </w:r>
+      <w:r>
+        <w:fldChar w:fldCharType="separate"/>
+      </w:r>
+      <w:r>
+        <w:rPr>
+          <w:noProof/>
+        </w:rPr>
+        <w:t>28</w:t>
+      </w:r>
+      <w:r>
+        <w:rPr>
+          <w:noProof/>
+        </w:rPr>
+        <w:fldChar w:fldCharType="end"/>
+      </w:r>
       <w:r>
         <w:t xml:space="preserve">. </w:t>
       </w:r>
@@ -15197,7 +15565,7 @@
       <w:r>
         <w:t xml:space="preserve"> (Script)</w:t>
       </w:r>
-      <w:bookmarkEnd w:id="85"/>
+      <w:bookmarkEnd w:id="84"/>
     </w:p>
     <w:p>
       <w:pPr>
@@ -15208,7 +15576,7 @@
         </w:numPr>
         <w:jc w:val="both"/>
       </w:pPr>
-      <w:bookmarkStart w:id="86" w:name="_Hlk17651105"/>
+      <w:bookmarkStart w:id="85" w:name="_Hlk17651105"/>
       <w:proofErr w:type="spellStart"/>
       <w:r>
         <w:rPr>
@@ -15220,7 +15588,7 @@
       <w:r>
         <w:t xml:space="preserve">: Script donde se implementa una simple inteligencia artificial aplicada a uno de los enemigos. </w:t>
       </w:r>
-      <w:bookmarkEnd w:id="86"/>
+      <w:bookmarkEnd w:id="85"/>
       <w:r>
         <w:t>Esta inteligencia artificial consiste en que cuando el jugador se acerca a una distancia del enemigo, éste persigue al jugador con la intención de quitarle salud hasta que el jugador sale de su rango de acción donde el enemigo regresa a su posición de origen.</w:t>
       </w:r>
@@ -15277,25 +15645,38 @@
         <w:pStyle w:val="Descripcin"/>
         <w:jc w:val="center"/>
       </w:pPr>
-      <w:bookmarkStart w:id="87" w:name="_Toc17539023"/>
+      <w:bookmarkStart w:id="86" w:name="_Toc17539023"/>
       <w:r>
         <w:t xml:space="preserve">Figura </w:t>
       </w:r>
-      <w:fldSimple w:instr=" SEQ Figura \* ARABIC ">
-        <w:r>
-          <w:rPr>
-            <w:noProof/>
-          </w:rPr>
-          <w:t>29</w:t>
-        </w:r>
-      </w:fldSimple>
+      <w:r>
+        <w:fldChar w:fldCharType="begin"/>
+      </w:r>
+      <w:r>
+        <w:instrText xml:space="preserve"> SEQ Figura \* ARABIC </w:instrText>
+      </w:r>
+      <w:r>
+        <w:fldChar w:fldCharType="separate"/>
+      </w:r>
+      <w:r>
+        <w:rPr>
+          <w:noProof/>
+        </w:rPr>
+        <w:t>29</w:t>
+      </w:r>
+      <w:r>
+        <w:rPr>
+          <w:noProof/>
+        </w:rPr>
+        <w:fldChar w:fldCharType="end"/>
+      </w:r>
       <w:r>
         <w:t>. I</w:t>
       </w:r>
       <w:r>
         <w:t>nteligencia artificial del enemigo (Script)</w:t>
       </w:r>
-      <w:bookmarkEnd w:id="87"/>
+      <w:bookmarkEnd w:id="86"/>
     </w:p>
     <w:p>
       <w:pPr>
@@ -15353,22 +15734,35 @@
         <w:pStyle w:val="Descripcin"/>
         <w:jc w:val="center"/>
       </w:pPr>
-      <w:bookmarkStart w:id="88" w:name="_Toc17539024"/>
+      <w:bookmarkStart w:id="87" w:name="_Toc17539024"/>
       <w:r>
         <w:t xml:space="preserve">Figura </w:t>
       </w:r>
-      <w:fldSimple w:instr=" SEQ Figura \* ARABIC ">
-        <w:r>
-          <w:rPr>
-            <w:noProof/>
-          </w:rPr>
-          <w:t>30</w:t>
-        </w:r>
-      </w:fldSimple>
+      <w:r>
+        <w:fldChar w:fldCharType="begin"/>
+      </w:r>
+      <w:r>
+        <w:instrText xml:space="preserve"> SEQ Figura \* ARABIC </w:instrText>
+      </w:r>
+      <w:r>
+        <w:fldChar w:fldCharType="separate"/>
+      </w:r>
+      <w:r>
+        <w:rPr>
+          <w:noProof/>
+        </w:rPr>
+        <w:t>30</w:t>
+      </w:r>
+      <w:r>
+        <w:rPr>
+          <w:noProof/>
+        </w:rPr>
+        <w:fldChar w:fldCharType="end"/>
+      </w:r>
       <w:r>
         <w:t>. Rango de acción del enemigo (Escena)</w:t>
       </w:r>
-      <w:bookmarkEnd w:id="88"/>
+      <w:bookmarkEnd w:id="87"/>
     </w:p>
     <w:p>
       <w:pPr>
@@ -15379,11 +15773,11 @@
         </w:numPr>
         <w:jc w:val="both"/>
       </w:pPr>
-      <w:bookmarkStart w:id="89" w:name="_Toc17540269"/>
+      <w:bookmarkStart w:id="88" w:name="_Toc17540269"/>
       <w:r>
         <w:t>PROBLEMAS ENCONTRADOS</w:t>
       </w:r>
-      <w:bookmarkEnd w:id="89"/>
+      <w:bookmarkEnd w:id="88"/>
     </w:p>
     <w:p>
       <w:pPr>
@@ -15411,13 +15805,13 @@
         <w:ind w:left="567" w:hanging="578"/>
         <w:jc w:val="both"/>
       </w:pPr>
-      <w:bookmarkStart w:id="90" w:name="_Toc17540270"/>
-      <w:bookmarkStart w:id="91" w:name="_Hlk17651124"/>
+      <w:bookmarkStart w:id="89" w:name="_Toc17540270"/>
+      <w:bookmarkStart w:id="90" w:name="_Hlk17651124"/>
       <w:r>
         <w:lastRenderedPageBreak/>
         <w:t>DESCONOCIMIENTO DEL MOTOR DE JUEGO Y EL LENGUAJE DE PROGRAMACIÓN</w:t>
       </w:r>
-      <w:bookmarkEnd w:id="90"/>
+      <w:bookmarkEnd w:id="89"/>
     </w:p>
     <w:p>
       <w:pPr>
@@ -15462,7 +15856,7 @@
         <w:ind w:left="567" w:hanging="578"/>
         <w:jc w:val="both"/>
       </w:pPr>
-      <w:bookmarkStart w:id="92" w:name="_Toc17540271"/>
+      <w:bookmarkStart w:id="91" w:name="_Toc17540271"/>
       <w:r>
         <w:t xml:space="preserve">RETARDO O </w:t>
       </w:r>
@@ -15475,7 +15869,7 @@
       <w:r>
         <w:t>EN EL JUEGO MULTIJUGADOR</w:t>
       </w:r>
-      <w:bookmarkEnd w:id="92"/>
+      <w:bookmarkEnd w:id="91"/>
     </w:p>
     <w:p>
       <w:pPr>
@@ -15592,22 +15986,35 @@
         <w:pStyle w:val="Descripcin"/>
         <w:jc w:val="center"/>
       </w:pPr>
-      <w:bookmarkStart w:id="93" w:name="_Toc17539025"/>
+      <w:bookmarkStart w:id="92" w:name="_Toc17539025"/>
       <w:r>
         <w:t xml:space="preserve">Figura </w:t>
       </w:r>
-      <w:fldSimple w:instr=" SEQ Figura \* ARABIC ">
-        <w:r>
-          <w:rPr>
-            <w:noProof/>
-          </w:rPr>
-          <w:t>31</w:t>
-        </w:r>
-      </w:fldSimple>
+      <w:r>
+        <w:fldChar w:fldCharType="begin"/>
+      </w:r>
+      <w:r>
+        <w:instrText xml:space="preserve"> SEQ Figura \* ARABIC </w:instrText>
+      </w:r>
+      <w:r>
+        <w:fldChar w:fldCharType="separate"/>
+      </w:r>
+      <w:r>
+        <w:rPr>
+          <w:noProof/>
+        </w:rPr>
+        <w:t>31</w:t>
+      </w:r>
+      <w:r>
+        <w:rPr>
+          <w:noProof/>
+        </w:rPr>
+        <w:fldChar w:fldCharType="end"/>
+      </w:r>
       <w:r>
         <w:t>. Tasa de envío de red</w:t>
       </w:r>
-      <w:bookmarkEnd w:id="93"/>
+      <w:bookmarkEnd w:id="92"/>
     </w:p>
     <w:p>
       <w:pPr>
@@ -15636,12 +16043,12 @@
         <w:ind w:left="567" w:hanging="578"/>
         <w:jc w:val="both"/>
       </w:pPr>
-      <w:bookmarkStart w:id="94" w:name="_Toc17540272"/>
+      <w:bookmarkStart w:id="93" w:name="_Toc17540272"/>
       <w:r>
         <w:lastRenderedPageBreak/>
         <w:t>PROBLEMA CON LAS ANIMACIONES EN RED</w:t>
       </w:r>
-      <w:bookmarkEnd w:id="94"/>
+      <w:bookmarkEnd w:id="93"/>
     </w:p>
     <w:p>
       <w:pPr>
@@ -15695,11 +16102,11 @@
         <w:ind w:left="567" w:hanging="578"/>
         <w:jc w:val="both"/>
       </w:pPr>
-      <w:bookmarkStart w:id="95" w:name="_Toc17540273"/>
+      <w:bookmarkStart w:id="94" w:name="_Toc17540273"/>
       <w:r>
         <w:t>INICIALIZACIÓN DE OBJECTOS DE TIPO COLLIDER AL INICIO</w:t>
       </w:r>
-      <w:bookmarkEnd w:id="95"/>
+      <w:bookmarkEnd w:id="94"/>
     </w:p>
     <w:p>
       <w:pPr>
@@ -15783,7 +16190,7 @@
         <w:t>. De modo que se utilizar habilitándolos y deshabilitándolos dependiendo de un momento del juego u otro.</w:t>
       </w:r>
     </w:p>
-    <w:bookmarkEnd w:id="91"/>
+    <w:bookmarkEnd w:id="90"/>
     <w:p>
       <w:pPr>
         <w:jc w:val="both"/>
@@ -15798,17 +16205,17 @@
         </w:numPr>
         <w:jc w:val="both"/>
       </w:pPr>
-      <w:bookmarkStart w:id="96" w:name="_Toc17540274"/>
+      <w:bookmarkStart w:id="95" w:name="_Toc17540274"/>
       <w:r>
         <w:t>CONCLUSIONES</w:t>
       </w:r>
-      <w:bookmarkEnd w:id="96"/>
-    </w:p>
-    <w:p>
-      <w:pPr>
-        <w:jc w:val="both"/>
-      </w:pPr>
-      <w:bookmarkStart w:id="97" w:name="_Hlk17651198"/>
+      <w:bookmarkEnd w:id="95"/>
+    </w:p>
+    <w:p>
+      <w:pPr>
+        <w:jc w:val="both"/>
+      </w:pPr>
+      <w:bookmarkStart w:id="96" w:name="_Hlk17651198"/>
       <w:r>
         <w:t>La materialización de este proyecto ha supuesto un esfuerzo diario los últimos meses, al mismo tiempo ha valido para entender, aprender y sintetizar las fases que hay que realizar para llevar a cabo una idea que inicialmente se plasma en papel hasta que finalmente se escribo el su código construyendo una aplicación ejecutable.</w:t>
       </w:r>
@@ -15817,7 +16224,7 @@
       <w:pPr>
         <w:jc w:val="both"/>
       </w:pPr>
-      <w:bookmarkStart w:id="98" w:name="_Hlk523269950"/>
+      <w:bookmarkStart w:id="97" w:name="_Hlk523269950"/>
       <w:r>
         <w:t>Este proyecto es la culminación de todos los conocimientos, tanto teóricos como prácticos, adquiridos los últimos cuatro años de estudio en el Grado en Ingeniería Informática en Sistemas de Información. Gracias a la realización de este proyecto se han obtenido una gran cantidad de nuevos conocimientos los cuales serán de gran utilidad a la hora de enfrentarse a la inserción del mercado laboral.</w:t>
       </w:r>
@@ -15930,8 +16337,8 @@
         <w:t>Capacidad de esfuerzo y aprendizaje autodidacta. Es la primera vez que se realiza un proyecto de esta envergadura por lo que se ha tenido que aprender a gestionar grandes volúmenes de trabajo y resolver los problemas que han ido apareciendo de forma autónoma.</w:t>
       </w:r>
     </w:p>
+    <w:bookmarkEnd w:id="96"/>
     <w:bookmarkEnd w:id="97"/>
-    <w:bookmarkEnd w:id="98"/>
     <w:p>
       <w:pPr>
         <w:spacing w:line="259" w:lineRule="auto"/>
@@ -15951,12 +16358,12 @@
         <w:ind w:left="567" w:hanging="578"/>
         <w:jc w:val="both"/>
       </w:pPr>
-      <w:bookmarkStart w:id="99" w:name="_Toc17540275"/>
+      <w:bookmarkStart w:id="98" w:name="_Toc17540275"/>
       <w:r>
         <w:lastRenderedPageBreak/>
         <w:t>FUTURAS LÍNEAS DE TRABAJO</w:t>
       </w:r>
-      <w:bookmarkEnd w:id="99"/>
+      <w:bookmarkEnd w:id="98"/>
     </w:p>
     <w:p>
       <w:pPr>
@@ -16050,12 +16457,12 @@
         </w:numPr>
         <w:jc w:val="both"/>
       </w:pPr>
-      <w:bookmarkStart w:id="100" w:name="_Toc17540276"/>
+      <w:bookmarkStart w:id="99" w:name="_Toc17540276"/>
       <w:r>
         <w:lastRenderedPageBreak/>
         <w:t>REFERENCIAS</w:t>
       </w:r>
-      <w:bookmarkEnd w:id="100"/>
+      <w:bookmarkEnd w:id="99"/>
     </w:p>
     <w:p>
       <w:pPr>
@@ -20316,7 +20723,7 @@
 </file>
 
 <file path=customXml/itemProps1.xml><?xml version="1.0" encoding="utf-8"?>
-<ds:datastoreItem xmlns:ds="http://schemas.openxmlformats.org/officeDocument/2006/customXml" ds:itemID="{B48EB975-FCC1-4BA2-8E90-02AE4036153C}">
+<ds:datastoreItem xmlns:ds="http://schemas.openxmlformats.org/officeDocument/2006/customXml" ds:itemID="{E36C5FE0-EA1B-4C3C-AB1C-35C98E466908}">
   <ds:schemaRefs>
     <ds:schemaRef ds:uri="http://schemas.openxmlformats.org/officeDocument/2006/bibliography"/>
   </ds:schemaRefs>

</xml_diff>